<commit_message>
update with volumetric fluid flow
</commit_message>
<xml_diff>
--- a/src/figs/docx/0001.docx
+++ b/src/figs/docx/0001.docx
@@ -3171,8 +3171,8 @@
             <w10:wrap type="none"/>
             <w10:anchorlock/>
           </v:group>
-          <o:OLEObject Type="Embed" ProgID="Equation.3" ShapeID="_x0000_s36193" DrawAspect="Content" ObjectID="_1667296035" r:id="rId12"/>
-          <o:OLEObject Type="Embed" ProgID="Equation.3" ShapeID="_x0000_s36590" DrawAspect="Content" ObjectID="_1667296036" r:id="rId13"/>
+          <o:OLEObject Type="Embed" ProgID="Equation.3" ShapeID="_x0000_s36193" DrawAspect="Content" ObjectID="_1667669422" r:id="rId12"/>
+          <o:OLEObject Type="Embed" ProgID="Equation.3" ShapeID="_x0000_s36590" DrawAspect="Content" ObjectID="_1667669423" r:id="rId13"/>
         </w:pict>
       </w:r>
     </w:p>
@@ -4065,7 +4065,7 @@
             <w10:wrap type="none"/>
             <w10:anchorlock/>
           </v:group>
-          <o:OLEObject Type="Embed" ProgID="Equation.3" ShapeID="_x0000_s36245" DrawAspect="Content" ObjectID="_1667296037" r:id="rId14"/>
+          <o:OLEObject Type="Embed" ProgID="Equation.3" ShapeID="_x0000_s36245" DrawAspect="Content" ObjectID="_1667669424" r:id="rId14"/>
         </w:pict>
       </w:r>
     </w:p>
@@ -4845,7 +4845,7 @@
             <w10:wrap type="none"/>
             <w10:anchorlock/>
           </v:group>
-          <o:OLEObject Type="Embed" ProgID="Equation.3" ShapeID="_x0000_s36316" DrawAspect="Content" ObjectID="_1667296038" r:id="rId15"/>
+          <o:OLEObject Type="Embed" ProgID="Equation.3" ShapeID="_x0000_s36316" DrawAspect="Content" ObjectID="_1667669425" r:id="rId15"/>
         </w:pict>
       </w:r>
     </w:p>
@@ -7104,7 +7104,7 @@
             <w10:wrap type="none"/>
             <w10:anchorlock/>
           </v:group>
-          <o:OLEObject Type="Embed" ProgID="Equation.3" ShapeID="_x0000_s36818" DrawAspect="Content" ObjectID="_1667296039" r:id="rId16"/>
+          <o:OLEObject Type="Embed" ProgID="Equation.3" ShapeID="_x0000_s36818" DrawAspect="Content" ObjectID="_1667669426" r:id="rId16"/>
         </w:pict>
       </w:r>
     </w:p>
@@ -7429,11 +7429,11 @@
             <w10:wrap type="none"/>
             <w10:anchorlock/>
           </v:group>
-          <o:OLEObject Type="Embed" ProgID="Equation.3" ShapeID="_x0000_s45534" DrawAspect="Content" ObjectID="_1667296040" r:id="rId22"/>
-          <o:OLEObject Type="Embed" ProgID="Equation.3" ShapeID="_x0000_s45535" DrawAspect="Content" ObjectID="_1667296041" r:id="rId23"/>
-          <o:OLEObject Type="Embed" ProgID="Equation.3" ShapeID="_x0000_s45536" DrawAspect="Content" ObjectID="_1667296042" r:id="rId24"/>
-          <o:OLEObject Type="Embed" ProgID="Equation.3" ShapeID="_x0000_s45543" DrawAspect="Content" ObjectID="_1667296043" r:id="rId25"/>
-          <o:OLEObject Type="Embed" ProgID="Equation.3" ShapeID="_x0000_s45542" DrawAspect="Content" ObjectID="_1667296044" r:id="rId26"/>
+          <o:OLEObject Type="Embed" ProgID="Equation.3" ShapeID="_x0000_s45534" DrawAspect="Content" ObjectID="_1667669427" r:id="rId22"/>
+          <o:OLEObject Type="Embed" ProgID="Equation.3" ShapeID="_x0000_s45535" DrawAspect="Content" ObjectID="_1667669428" r:id="rId23"/>
+          <o:OLEObject Type="Embed" ProgID="Equation.3" ShapeID="_x0000_s45536" DrawAspect="Content" ObjectID="_1667669429" r:id="rId24"/>
+          <o:OLEObject Type="Embed" ProgID="Equation.3" ShapeID="_x0000_s45543" DrawAspect="Content" ObjectID="_1667669430" r:id="rId25"/>
+          <o:OLEObject Type="Embed" ProgID="Equation.3" ShapeID="_x0000_s45542" DrawAspect="Content" ObjectID="_1667669431" r:id="rId26"/>
         </w:pict>
       </w:r>
     </w:p>
@@ -9006,18 +9006,18 @@
             <w10:wrap type="none"/>
             <w10:anchorlock/>
           </v:group>
-          <o:OLEObject Type="Embed" ProgID="Equation.3" ShapeID="_x0000_s45570" DrawAspect="Content" ObjectID="_1667296045" r:id="rId35"/>
-          <o:OLEObject Type="Embed" ProgID="Equation.3" ShapeID="_x0000_s45571" DrawAspect="Content" ObjectID="_1667296046" r:id="rId36"/>
-          <o:OLEObject Type="Embed" ProgID="Equation.3" ShapeID="_x0000_s45585" DrawAspect="Content" ObjectID="_1667296047" r:id="rId37"/>
-          <o:OLEObject Type="Embed" ProgID="Equation.3" ShapeID="_x0000_s45598" DrawAspect="Content" ObjectID="_1667296048" r:id="rId38"/>
-          <o:OLEObject Type="Embed" ProgID="Equation.3" ShapeID="_x0000_s45609" DrawAspect="Content" ObjectID="_1667296049" r:id="rId39"/>
-          <o:OLEObject Type="Embed" ProgID="Equation.3" ShapeID="_x0000_s45610" DrawAspect="Content" ObjectID="_1667296050" r:id="rId40"/>
-          <o:OLEObject Type="Embed" ProgID="Equation.3" ShapeID="_x0000_s45618" DrawAspect="Content" ObjectID="_1667296051" r:id="rId41"/>
-          <o:OLEObject Type="Embed" ProgID="Equation.3" ShapeID="_x0000_s45620" DrawAspect="Content" ObjectID="_1667296052" r:id="rId42"/>
-          <o:OLEObject Type="Embed" ProgID="Equation.3" ShapeID="_x0000_s45623" DrawAspect="Content" ObjectID="_1667296053" r:id="rId43"/>
-          <o:OLEObject Type="Embed" ProgID="Equation.3" ShapeID="_x0000_s45624" DrawAspect="Content" ObjectID="_1667296054" r:id="rId44"/>
-          <o:OLEObject Type="Embed" ProgID="Equation.3" ShapeID="_x0000_s45656" DrawAspect="Content" ObjectID="_1667296055" r:id="rId45"/>
-          <o:OLEObject Type="Embed" ProgID="Equation.3" ShapeID="_x0000_s45671" DrawAspect="Content" ObjectID="_1667296056" r:id="rId46"/>
+          <o:OLEObject Type="Embed" ProgID="Equation.3" ShapeID="_x0000_s45570" DrawAspect="Content" ObjectID="_1667669432" r:id="rId35"/>
+          <o:OLEObject Type="Embed" ProgID="Equation.3" ShapeID="_x0000_s45571" DrawAspect="Content" ObjectID="_1667669433" r:id="rId36"/>
+          <o:OLEObject Type="Embed" ProgID="Equation.3" ShapeID="_x0000_s45585" DrawAspect="Content" ObjectID="_1667669434" r:id="rId37"/>
+          <o:OLEObject Type="Embed" ProgID="Equation.3" ShapeID="_x0000_s45598" DrawAspect="Content" ObjectID="_1667669435" r:id="rId38"/>
+          <o:OLEObject Type="Embed" ProgID="Equation.3" ShapeID="_x0000_s45609" DrawAspect="Content" ObjectID="_1667669436" r:id="rId39"/>
+          <o:OLEObject Type="Embed" ProgID="Equation.3" ShapeID="_x0000_s45610" DrawAspect="Content" ObjectID="_1667669437" r:id="rId40"/>
+          <o:OLEObject Type="Embed" ProgID="Equation.3" ShapeID="_x0000_s45618" DrawAspect="Content" ObjectID="_1667669438" r:id="rId41"/>
+          <o:OLEObject Type="Embed" ProgID="Equation.3" ShapeID="_x0000_s45620" DrawAspect="Content" ObjectID="_1667669439" r:id="rId42"/>
+          <o:OLEObject Type="Embed" ProgID="Equation.3" ShapeID="_x0000_s45623" DrawAspect="Content" ObjectID="_1667669440" r:id="rId43"/>
+          <o:OLEObject Type="Embed" ProgID="Equation.3" ShapeID="_x0000_s45624" DrawAspect="Content" ObjectID="_1667669441" r:id="rId44"/>
+          <o:OLEObject Type="Embed" ProgID="Equation.3" ShapeID="_x0000_s45656" DrawAspect="Content" ObjectID="_1667669442" r:id="rId45"/>
+          <o:OLEObject Type="Embed" ProgID="Equation.3" ShapeID="_x0000_s45671" DrawAspect="Content" ObjectID="_1667669443" r:id="rId46"/>
         </w:pict>
       </w:r>
     </w:p>
@@ -9029,10 +9029,10 @@
           <w:position w:val="-10"/>
         </w:rPr>
         <w:object w:dxaOrig="700" w:dyaOrig="320">
-          <v:shape id="_x0000_i1031" type="#_x0000_t75" style="width:34.95pt;height:16.1pt" o:ole="">
+          <v:shape id="_x0000_i1031" type="#_x0000_t75" style="width:34.9pt;height:16.15pt" o:ole="">
             <v:imagedata r:id="rId47" o:title=""/>
           </v:shape>
-          <o:OLEObject Type="Embed" ProgID="Equation.3" ShapeID="_x0000_i1031" DrawAspect="Content" ObjectID="_1667296020" r:id="rId48"/>
+          <o:OLEObject Type="Embed" ProgID="Equation.3" ShapeID="_x0000_i1031" DrawAspect="Content" ObjectID="_1667669407" r:id="rId48"/>
         </w:object>
       </w:r>
       <w:r>
@@ -9055,10 +9055,10 @@
           <w:position w:val="-10"/>
         </w:rPr>
         <w:object w:dxaOrig="680" w:dyaOrig="320">
-          <v:shape id="_x0000_i1032" type="#_x0000_t75" style="width:33.85pt;height:16.1pt" o:ole="">
+          <v:shape id="_x0000_i1032" type="#_x0000_t75" style="width:33.75pt;height:16.15pt" o:ole="">
             <v:imagedata r:id="rId49" o:title=""/>
           </v:shape>
-          <o:OLEObject Type="Embed" ProgID="Equation.3" ShapeID="_x0000_i1032" DrawAspect="Content" ObjectID="_1667296021" r:id="rId50"/>
+          <o:OLEObject Type="Embed" ProgID="Equation.3" ShapeID="_x0000_i1032" DrawAspect="Content" ObjectID="_1667669408" r:id="rId50"/>
         </w:object>
       </w:r>
     </w:p>
@@ -9068,10 +9068,10 @@
           <w:position w:val="-30"/>
         </w:rPr>
         <w:object w:dxaOrig="1600" w:dyaOrig="720">
-          <v:shape id="_x0000_i1033" type="#_x0000_t75" style="width:80.05pt;height:36pt" o:ole="">
+          <v:shape id="_x0000_i1033" type="#_x0000_t75" style="width:80.25pt;height:36pt" o:ole="">
             <v:imagedata r:id="rId51" o:title=""/>
           </v:shape>
-          <o:OLEObject Type="Embed" ProgID="Equation.3" ShapeID="_x0000_i1033" DrawAspect="Content" ObjectID="_1667296022" r:id="rId52"/>
+          <o:OLEObject Type="Embed" ProgID="Equation.3" ShapeID="_x0000_i1033" DrawAspect="Content" ObjectID="_1667669409" r:id="rId52"/>
         </w:object>
       </w:r>
       <w:r>
@@ -9088,10 +9088,10 @@
           <w:position w:val="-30"/>
         </w:rPr>
         <w:object w:dxaOrig="2340" w:dyaOrig="720">
-          <v:shape id="_x0000_i1034" type="#_x0000_t75" style="width:117.15pt;height:36pt" o:ole="">
+          <v:shape id="_x0000_i1034" type="#_x0000_t75" style="width:117pt;height:36pt" o:ole="">
             <v:imagedata r:id="rId53" o:title=""/>
           </v:shape>
-          <o:OLEObject Type="Embed" ProgID="Equation.3" ShapeID="_x0000_i1034" DrawAspect="Content" ObjectID="_1667296023" r:id="rId54"/>
+          <o:OLEObject Type="Embed" ProgID="Equation.3" ShapeID="_x0000_i1034" DrawAspect="Content" ObjectID="_1667669410" r:id="rId54"/>
         </w:object>
       </w:r>
     </w:p>
@@ -9101,10 +9101,10 @@
           <w:position w:val="-10"/>
         </w:rPr>
         <w:object w:dxaOrig="720" w:dyaOrig="320">
-          <v:shape id="_x0000_i1035" type="#_x0000_t75" style="width:36pt;height:16.1pt" o:ole="">
+          <v:shape id="_x0000_i1035" type="#_x0000_t75" style="width:36pt;height:16.15pt" o:ole="">
             <v:imagedata r:id="rId55" o:title=""/>
           </v:shape>
-          <o:OLEObject Type="Embed" ProgID="Equation.3" ShapeID="_x0000_i1035" DrawAspect="Content" ObjectID="_1667296024" r:id="rId56"/>
+          <o:OLEObject Type="Embed" ProgID="Equation.3" ShapeID="_x0000_i1035" DrawAspect="Content" ObjectID="_1667669411" r:id="rId56"/>
         </w:object>
       </w:r>
     </w:p>
@@ -9114,10 +9114,10 @@
           <w:position w:val="-10"/>
         </w:rPr>
         <w:object w:dxaOrig="1520" w:dyaOrig="320">
-          <v:shape id="_x0000_i1036" type="#_x0000_t75" style="width:76.3pt;height:16.1pt" o:ole="">
+          <v:shape id="_x0000_i1036" type="#_x0000_t75" style="width:76.15pt;height:16.15pt" o:ole="">
             <v:imagedata r:id="rId57" o:title=""/>
           </v:shape>
-          <o:OLEObject Type="Embed" ProgID="Equation.3" ShapeID="_x0000_i1036" DrawAspect="Content" ObjectID="_1667296025" r:id="rId58"/>
+          <o:OLEObject Type="Embed" ProgID="Equation.3" ShapeID="_x0000_i1036" DrawAspect="Content" ObjectID="_1667669412" r:id="rId58"/>
         </w:object>
       </w:r>
     </w:p>
@@ -9127,10 +9127,10 @@
           <w:position w:val="-200"/>
         </w:rPr>
         <w:object w:dxaOrig="4180" w:dyaOrig="3680">
-          <v:shape id="_x0000_i1037" type="#_x0000_t75" style="width:209pt;height:184.3pt" o:ole="">
+          <v:shape id="_x0000_i1037" type="#_x0000_t75" style="width:208.9pt;height:184.5pt" o:ole="">
             <v:imagedata r:id="rId59" o:title=""/>
           </v:shape>
-          <o:OLEObject Type="Embed" ProgID="Equation.3" ShapeID="_x0000_i1037" DrawAspect="Content" ObjectID="_1667296026" r:id="rId60"/>
+          <o:OLEObject Type="Embed" ProgID="Equation.3" ShapeID="_x0000_i1037" DrawAspect="Content" ObjectID="_1667669413" r:id="rId60"/>
         </w:object>
       </w:r>
       <w:r>
@@ -9346,10 +9346,10 @@
           <w:position w:val="-10"/>
         </w:rPr>
         <w:object w:dxaOrig="1380" w:dyaOrig="320">
-          <v:shape id="_x0000_i1038" type="#_x0000_t75" style="width:69.3pt;height:16.1pt" o:ole="">
+          <v:shape id="_x0000_i1038" type="#_x0000_t75" style="width:69.4pt;height:16.15pt" o:ole="">
             <v:imagedata r:id="rId62" o:title=""/>
           </v:shape>
-          <o:OLEObject Type="Embed" ProgID="Equation.3" ShapeID="_x0000_i1038" DrawAspect="Content" ObjectID="_1667296027" r:id="rId63"/>
+          <o:OLEObject Type="Embed" ProgID="Equation.3" ShapeID="_x0000_i1038" DrawAspect="Content" ObjectID="_1667669414" r:id="rId63"/>
         </w:object>
       </w:r>
     </w:p>
@@ -9868,7 +9868,7 @@
             </v:shape>
             <w10:wrap type="square"/>
           </v:group>
-          <o:OLEObject Type="Embed" ProgID="Equation.3" ShapeID="_x0000_s45939" DrawAspect="Content" ObjectID="_1667296057" r:id="rId64"/>
+          <o:OLEObject Type="Embed" ProgID="Equation.3" ShapeID="_x0000_s45939" DrawAspect="Content" ObjectID="_1667669444" r:id="rId64"/>
         </w:pict>
       </w:r>
       <w:r>
@@ -9876,10 +9876,10 @@
           <w:position w:val="-10"/>
         </w:rPr>
         <w:object w:dxaOrig="700" w:dyaOrig="320">
-          <v:shape id="_x0000_i1039" type="#_x0000_t75" style="width:34.95pt;height:16.1pt" o:ole="">
+          <v:shape id="_x0000_i1039" type="#_x0000_t75" style="width:34.9pt;height:16.15pt" o:ole="">
             <v:imagedata r:id="rId65" o:title=""/>
           </v:shape>
-          <o:OLEObject Type="Embed" ProgID="Equation.3" ShapeID="_x0000_i1039" DrawAspect="Content" ObjectID="_1667296028" r:id="rId66"/>
+          <o:OLEObject Type="Embed" ProgID="Equation.3" ShapeID="_x0000_i1039" DrawAspect="Content" ObjectID="_1667669415" r:id="rId66"/>
         </w:object>
       </w:r>
     </w:p>
@@ -9892,10 +9892,10 @@
           <w:position w:val="-10"/>
         </w:rPr>
         <w:object w:dxaOrig="1480" w:dyaOrig="320">
-          <v:shape id="_x0000_i1040" type="#_x0000_t75" style="width:73.6pt;height:16.1pt" o:ole="">
+          <v:shape id="_x0000_i1040" type="#_x0000_t75" style="width:73.5pt;height:16.15pt" o:ole="">
             <v:imagedata r:id="rId67" o:title=""/>
           </v:shape>
-          <o:OLEObject Type="Embed" ProgID="Equation.3" ShapeID="_x0000_i1040" DrawAspect="Content" ObjectID="_1667296029" r:id="rId68"/>
+          <o:OLEObject Type="Embed" ProgID="Equation.3" ShapeID="_x0000_i1040" DrawAspect="Content" ObjectID="_1667669416" r:id="rId68"/>
         </w:object>
       </w:r>
     </w:p>
@@ -9908,10 +9908,10 @@
           <w:position w:val="-10"/>
         </w:rPr>
         <w:object w:dxaOrig="1540" w:dyaOrig="320">
-          <v:shape id="_x0000_i1041" type="#_x0000_t75" style="width:77.35pt;height:16.1pt" o:ole="">
+          <v:shape id="_x0000_i1041" type="#_x0000_t75" style="width:77.25pt;height:16.15pt" o:ole="">
             <v:imagedata r:id="rId69" o:title=""/>
           </v:shape>
-          <o:OLEObject Type="Embed" ProgID="Equation.3" ShapeID="_x0000_i1041" DrawAspect="Content" ObjectID="_1667296030" r:id="rId70"/>
+          <o:OLEObject Type="Embed" ProgID="Equation.3" ShapeID="_x0000_i1041" DrawAspect="Content" ObjectID="_1667669417" r:id="rId70"/>
         </w:object>
       </w:r>
     </w:p>
@@ -9924,10 +9924,10 @@
           <w:position w:val="-10"/>
         </w:rPr>
         <w:object w:dxaOrig="1540" w:dyaOrig="320">
-          <v:shape id="_x0000_i1042" type="#_x0000_t75" style="width:77.35pt;height:16.1pt" o:ole="">
+          <v:shape id="_x0000_i1042" type="#_x0000_t75" style="width:77.25pt;height:16.15pt" o:ole="">
             <v:imagedata r:id="rId71" o:title=""/>
           </v:shape>
-          <o:OLEObject Type="Embed" ProgID="Equation.3" ShapeID="_x0000_i1042" DrawAspect="Content" ObjectID="_1667296031" r:id="rId72"/>
+          <o:OLEObject Type="Embed" ProgID="Equation.3" ShapeID="_x0000_i1042" DrawAspect="Content" ObjectID="_1667669418" r:id="rId72"/>
         </w:object>
       </w:r>
     </w:p>
@@ -9940,10 +9940,10 @@
           <w:position w:val="-10"/>
         </w:rPr>
         <w:object w:dxaOrig="1400" w:dyaOrig="320">
-          <v:shape id="_x0000_i1043" type="#_x0000_t75" style="width:70.4pt;height:16.1pt" o:ole="">
+          <v:shape id="_x0000_i1043" type="#_x0000_t75" style="width:70.5pt;height:16.15pt" o:ole="">
             <v:imagedata r:id="rId73" o:title=""/>
           </v:shape>
-          <o:OLEObject Type="Embed" ProgID="Equation.3" ShapeID="_x0000_i1043" DrawAspect="Content" ObjectID="_1667296032" r:id="rId74"/>
+          <o:OLEObject Type="Embed" ProgID="Equation.3" ShapeID="_x0000_i1043" DrawAspect="Content" ObjectID="_1667669419" r:id="rId74"/>
         </w:object>
       </w:r>
     </w:p>
@@ -9956,10 +9956,10 @@
           <w:position w:val="-10"/>
         </w:rPr>
         <w:object w:dxaOrig="3600" w:dyaOrig="320">
-          <v:shape id="_x0000_i1044" type="#_x0000_t75" style="width:180pt;height:16.1pt" o:ole="">
+          <v:shape id="_x0000_i1044" type="#_x0000_t75" style="width:180pt;height:16.15pt" o:ole="">
             <v:imagedata r:id="rId75" o:title=""/>
           </v:shape>
-          <o:OLEObject Type="Embed" ProgID="Equation.3" ShapeID="_x0000_i1044" DrawAspect="Content" ObjectID="_1667296033" r:id="rId76"/>
+          <o:OLEObject Type="Embed" ProgID="Equation.3" ShapeID="_x0000_i1044" DrawAspect="Content" ObjectID="_1667669420" r:id="rId76"/>
         </w:object>
       </w:r>
     </w:p>
@@ -9969,10 +9969,10 @@
           <w:position w:val="-62"/>
         </w:rPr>
         <w:object w:dxaOrig="4200" w:dyaOrig="1359">
-          <v:shape id="_x0000_i1045" type="#_x0000_t75" style="width:209.55pt;height:68.25pt" o:ole="">
+          <v:shape id="_x0000_i1045" type="#_x0000_t75" style="width:209.65pt;height:68.25pt" o:ole="">
             <v:imagedata r:id="rId77" o:title=""/>
           </v:shape>
-          <o:OLEObject Type="Embed" ProgID="Equation.3" ShapeID="_x0000_i1045" DrawAspect="Content" ObjectID="_1667296034" r:id="rId78"/>
+          <o:OLEObject Type="Embed" ProgID="Equation.3" ShapeID="_x0000_i1045" DrawAspect="Content" ObjectID="_1667669421" r:id="rId78"/>
         </w:object>
       </w:r>
     </w:p>
@@ -10678,8 +10678,8 @@
             <w10:wrap type="none"/>
             <w10:anchorlock/>
           </v:group>
-          <o:OLEObject Type="Embed" ProgID="Equation.3" ShapeID="_x0000_s45987" DrawAspect="Content" ObjectID="_1667296058" r:id="rId79"/>
-          <o:OLEObject Type="Embed" ProgID="Equation.3" ShapeID="_x0000_s47109" DrawAspect="Content" ObjectID="_1667296059" r:id="rId80"/>
+          <o:OLEObject Type="Embed" ProgID="Equation.3" ShapeID="_x0000_s45987" DrawAspect="Content" ObjectID="_1667669445" r:id="rId79"/>
+          <o:OLEObject Type="Embed" ProgID="Equation.3" ShapeID="_x0000_s47109" DrawAspect="Content" ObjectID="_1667669446" r:id="rId80"/>
         </w:pict>
       </w:r>
     </w:p>
@@ -11489,8 +11489,8 @@
             <w10:wrap type="none"/>
             <w10:anchorlock/>
           </v:group>
-          <o:OLEObject Type="Embed" ProgID="Equation.3" ShapeID="_x0000_s47145" DrawAspect="Content" ObjectID="_1667296060" r:id="rId81"/>
-          <o:OLEObject Type="Embed" ProgID="Equation.3" ShapeID="_x0000_s47243" DrawAspect="Content" ObjectID="_1667296061" r:id="rId82"/>
+          <o:OLEObject Type="Embed" ProgID="Equation.3" ShapeID="_x0000_s47145" DrawAspect="Content" ObjectID="_1667669447" r:id="rId81"/>
+          <o:OLEObject Type="Embed" ProgID="Equation.3" ShapeID="_x0000_s47243" DrawAspect="Content" ObjectID="_1667669448" r:id="rId82"/>
         </w:pict>
       </w:r>
     </w:p>
@@ -11958,17 +11958,741 @@
             <w10:wrap type="none"/>
             <w10:anchorlock/>
           </v:group>
-          <o:OLEObject Type="Embed" ProgID="Equation.3" ShapeID="_x0000_s47374" DrawAspect="Content" ObjectID="_1667296062" r:id="rId83"/>
+          <o:OLEObject Type="Embed" ProgID="Equation.3" ShapeID="_x0000_s47374" DrawAspect="Content" ObjectID="_1667669449" r:id="rId83"/>
         </w:pict>
       </w:r>
     </w:p>
+    <w:p/>
+    <w:p>
+      <w:pPr>
+        <w:pStyle w:val="Heading1"/>
+      </w:pPr>
+      <w:r>
+        <w:t>Volumetric flow rate</w:t>
+      </w:r>
+    </w:p>
+    <w:p>
+      <w:r>
+        <w:rPr>
+          <w:noProof/>
+        </w:rPr>
+      </w:r>
+      <w:r>
+        <w:pict>
+          <v:group id="_x0000_s47431" editas="canvas" style="width:481.95pt;height:242.3pt;mso-position-horizontal-relative:char;mso-position-vertical-relative:line" coordorigin="1134,2627" coordsize="9639,4846">
+            <o:lock v:ext="edit" aspectratio="t"/>
+            <v:shape id="_x0000_s47430" type="#_x0000_t75" style="position:absolute;left:1134;top:2627;width:9639;height:4846" o:preferrelative="f">
+              <v:fill o:detectmouseclick="t"/>
+              <v:path o:extrusionok="t" o:connecttype="none"/>
+              <o:lock v:ext="edit" text="t"/>
+            </v:shape>
+            <v:shape id="_x0000_s47519" style="position:absolute;left:6998;top:3584;width:990;height:519" coordsize="990,519" path="m170,hdc,139,7,394,170,519v312,-6,624,-12,624,-12c937,439,990,117,794,v,,-312,,-624,xe" fillcolor="#c6d9f1 [671]" stroked="f">
+              <v:path arrowok="t"/>
+            </v:shape>
+            <v:shape id="_x0000_s47514" style="position:absolute;left:4275;top:3131;width:1290;height:1440" coordsize="1290,1440" path="m525,hdc,37,53,1440,525,1429v117,-5,234,-9,234,-9c1163,1365,1290,180,759,v,,-117,,-234,xe" fillcolor="#c6d9f1 [671]" stroked="f">
+              <v:path arrowok="t"/>
+            </v:shape>
+            <v:rect id="_x0000_s47473" style="position:absolute;left:7224;top:5866;width:696;height:506" fillcolor="#c6d9f1 [671]"/>
+            <v:rect id="_x0000_s47472" style="position:absolute;left:4854;top:5411;width:216;height:1417" fillcolor="#c6d9f1 [671]"/>
+            <v:group id="_x0000_s47456" style="position:absolute;left:3923;top:3124;width:4275;height:1433" coordorigin="2579,3124" coordsize="3674,1433">
+              <v:shape id="_x0000_s47433" style="position:absolute;left:2579;top:3124;width:3674;height:466" coordsize="3674,466" path="m,hdc1752,3,1557,39,2022,236hhc2487,432,2429,465,3674,466hde" filled="f" strokeweight="1.25pt">
+                <v:path arrowok="t"/>
+              </v:shape>
+              <v:shape id="_x0000_s47436" style="position:absolute;left:2579;top:4091;width:3674;height:466;flip:y" coordsize="3674,466" path="m,hdc1752,3,1557,39,2022,236hhc2487,432,2429,465,3674,466hde" filled="f" strokeweight="1.25pt">
+                <v:path arrowok="t"/>
+              </v:shape>
+            </v:group>
+            <v:group id="_x0000_s47439" style="position:absolute;left:3575;top:3128;width:746;height:1432" coordorigin="2231,3128" coordsize="746,1432">
+              <v:shape id="_x0000_s47437" type="#_x0000_t19" style="position:absolute;left:2579;top:3128;width:398;height:1429" coordsize="21600,43196" adj=",5825564" path="wr-21600,,21600,43200,,,418,43196nfewr-21600,,21600,43200,,,418,43196l,21600nsxe" strokeweight="1.25pt">
+                <v:path o:connectlocs="0,0;418,43196;0,21600"/>
+              </v:shape>
+              <v:shape id="_x0000_s47438" type="#_x0000_t19" style="position:absolute;left:2231;top:3131;width:392;height:1429" coordsize="23906,43200" adj="5687952,-5496680,21600" path="wr,,43200,43200,22809,43166,23906,123nfewr,,43200,43200,22809,43166,23906,123l21600,21600nsxe" strokeweight="1.25pt">
+                <v:path o:connectlocs="22809,43166;23906,123;21600,21600"/>
+              </v:shape>
+            </v:group>
+            <v:group id="_x0000_s47441" style="position:absolute;left:8047;top:3590;width:261;height:501" coordorigin="2231,3128" coordsize="746,1432">
+              <v:shape id="_x0000_s47442" type="#_x0000_t19" style="position:absolute;left:2579;top:3128;width:398;height:1429" coordsize="21600,43196" adj=",5825564" path="wr-21600,,21600,43200,,,418,43196nfewr-21600,,21600,43200,,,418,43196l,21600nsxe" strokeweight="1.25pt">
+                <v:path o:connectlocs="0,0;418,43196;0,21600"/>
+              </v:shape>
+              <v:shape id="_x0000_s47443" type="#_x0000_t19" style="position:absolute;left:2231;top:3131;width:392;height:1429" coordsize="23906,43200" adj="5687952,-5496680,21600" path="wr,,43200,43200,22809,43166,23906,123nfewr,,43200,43200,22809,43166,23906,123l21600,21600nsxe" strokeweight="1.25pt">
+                <v:stroke dashstyle="dash"/>
+                <v:path o:connectlocs="22809,43166;23906,123;21600,21600"/>
+              </v:shape>
+            </v:group>
+            <v:group id="_x0000_s47444" style="position:absolute;left:7045;top:3584;width:270;height:519" coordorigin="2231,3128" coordsize="746,1432">
+              <v:shape id="_x0000_s47445" type="#_x0000_t19" style="position:absolute;left:2579;top:3128;width:398;height:1429" coordsize="21600,43196" adj=",5825564" path="wr-21600,,21600,43200,,,418,43196nfewr-21600,,21600,43200,,,418,43196l,21600nsxe">
+                <v:path o:connectlocs="0,0;418,43196;0,21600"/>
+              </v:shape>
+              <v:shape id="_x0000_s47446" type="#_x0000_t19" style="position:absolute;left:2231;top:3131;width:392;height:1429" coordsize="23906,43200" adj="5687952,-5496680,21600" path="wr,,43200,43200,22809,43166,23906,123nfewr,,43200,43200,22809,43166,23906,123l21600,21600nsxe">
+                <v:stroke dashstyle="dash"/>
+                <v:path o:connectlocs="22809,43166;23906,123;21600,21600"/>
+              </v:shape>
+            </v:group>
+            <v:group id="_x0000_s47447" style="position:absolute;left:4430;top:3131;width:743;height:1426" coordorigin="2231,3128" coordsize="746,1432">
+              <v:shape id="_x0000_s47448" type="#_x0000_t19" style="position:absolute;left:2579;top:3128;width:398;height:1429" coordsize="21600,43196" adj=",5825564" path="wr-21600,,21600,43200,,,418,43196nfewr-21600,,21600,43200,,,418,43196l,21600nsxe">
+                <v:path o:connectlocs="0,0;418,43196;0,21600"/>
+              </v:shape>
+              <v:shape id="_x0000_s47449" type="#_x0000_t19" style="position:absolute;left:2231;top:3131;width:392;height:1429" coordsize="23906,43200" adj="5687952,-5496680,21600" path="wr,,43200,43200,22809,43166,23906,123nfewr,,43200,43200,22809,43166,23906,123l21600,21600nsxe">
+                <v:stroke dashstyle="dash"/>
+                <v:path o:connectlocs="22809,43166;23906,123;21600,21600"/>
+              </v:shape>
+            </v:group>
+            <v:group id="_x0000_s47450" style="position:absolute;left:7651;top:3585;width:269;height:516" coordorigin="2231,3128" coordsize="746,1432">
+              <v:shape id="_x0000_s47451" type="#_x0000_t19" style="position:absolute;left:2579;top:3128;width:398;height:1429" coordsize="21600,43196" adj=",5825564" path="wr-21600,,21600,43200,,,418,43196nfewr-21600,,21600,43200,,,418,43196l,21600nsxe">
+                <v:path o:connectlocs="0,0;418,43196;0,21600"/>
+              </v:shape>
+              <v:shape id="_x0000_s47452" type="#_x0000_t19" style="position:absolute;left:2231;top:3131;width:392;height:1429" coordsize="23906,43200" adj="5687952,-5496680,21600" path="wr,,43200,43200,22809,43166,23906,123nfewr,,43200,43200,22809,43166,23906,123l21600,21600nsxe">
+                <v:stroke dashstyle="dash"/>
+                <v:path o:connectlocs="22809,43166;23906,123;21600,21600"/>
+              </v:shape>
+            </v:group>
+            <v:group id="_x0000_s47453" style="position:absolute;left:4658;top:3134;width:740;height:1420" coordorigin="2231,3128" coordsize="746,1432">
+              <v:shape id="_x0000_s47454" type="#_x0000_t19" style="position:absolute;left:2579;top:3128;width:398;height:1429" coordsize="21600,43196" adj=",5825564" path="wr-21600,,21600,43200,,,418,43196nfewr-21600,,21600,43200,,,418,43196l,21600nsxe">
+                <v:path o:connectlocs="0,0;418,43196;0,21600"/>
+              </v:shape>
+              <v:shape id="_x0000_s47455" type="#_x0000_t19" style="position:absolute;left:2231;top:3131;width:392;height:1429" coordsize="23906,43200" adj="5687952,-5496680,21600" path="wr,,43200,43200,22809,43166,23906,123nfewr,,43200,43200,22809,43166,23906,123l21600,21600nsxe">
+                <v:stroke dashstyle="dash"/>
+                <v:path o:connectlocs="22809,43166;23906,123;21600,21600"/>
+              </v:shape>
+            </v:group>
+            <v:shape id="_x0000_s47457" type="#_x0000_t32" style="position:absolute;left:4994;top:3724;width:4;height:283;rotation:90;flip:x" o:connectortype="straight" strokecolor="#0070c0" strokeweight="1.5pt">
+              <v:stroke endarrow="block"/>
+            </v:shape>
+            <v:shape id="_x0000_s47458" type="#_x0000_t32" style="position:absolute;left:7772;top:3554;width:1;height:624;rotation:90;flip:x" o:connectortype="straight" strokecolor="#0070c0" strokeweight="1.5pt">
+              <v:stroke endarrow="block"/>
+            </v:shape>
+            <v:shape id="_x0000_s47459" type="#_x0000_t32" style="position:absolute;left:4658;top:4588;width:4;height:283;rotation:90;flip:x" o:connectortype="straight" strokecolor="black [3213]">
+              <v:stroke endarrow="open"/>
+            </v:shape>
+            <v:shape id="_x0000_s47460" type="#_x0000_t32" style="position:absolute;left:7535;top:3964;width:1;height:624;rotation:90;flip:x" o:connectortype="straight" strokecolor="black [3213]">
+              <v:stroke startarrow="open" endarrow="open"/>
+            </v:shape>
+            <v:shape id="_x0000_s47461" type="#_x0000_t202" style="position:absolute;left:4800;top:3495;width:337;height:307" filled="f" stroked="f">
+              <v:textbox style="mso-next-textbox:#_x0000_s47461" inset="0,.5mm,0,.5mm">
+                <w:txbxContent>
+                  <w:p>
+                    <w:pPr>
+                      <w:jc w:val="center"/>
+                    </w:pPr>
+                    <w:r>
+                      <w:rPr>
+                        <w:rFonts w:ascii="Times New Roman" w:hAnsi="Times New Roman" w:cs="Times New Roman"/>
+                        <w:i/>
+                        <w:sz w:val="20"/>
+                      </w:rPr>
+                      <w:t>v</w:t>
+                    </w:r>
+                    <w:r>
+                      <w:rPr>
+                        <w:rFonts w:ascii="Times New Roman" w:hAnsi="Times New Roman" w:cs="Times New Roman"/>
+                        <w:sz w:val="20"/>
+                        <w:vertAlign w:val="subscript"/>
+                      </w:rPr>
+                      <w:t>1</w:t>
+                    </w:r>
+                  </w:p>
+                </w:txbxContent>
+              </v:textbox>
+            </v:shape>
+            <v:shape id="_x0000_s47462" type="#_x0000_t202" style="position:absolute;left:7374;top:3557;width:337;height:307" filled="f" stroked="f">
+              <v:textbox style="mso-next-textbox:#_x0000_s47462" inset="0,.5mm,0,.5mm">
+                <w:txbxContent>
+                  <w:p>
+                    <w:pPr>
+                      <w:jc w:val="center"/>
+                    </w:pPr>
+                    <w:r>
+                      <w:rPr>
+                        <w:rFonts w:ascii="Times New Roman" w:hAnsi="Times New Roman" w:cs="Times New Roman"/>
+                        <w:i/>
+                        <w:sz w:val="20"/>
+                      </w:rPr>
+                      <w:t>v</w:t>
+                    </w:r>
+                    <w:r>
+                      <w:rPr>
+                        <w:rFonts w:ascii="Times New Roman" w:hAnsi="Times New Roman" w:cs="Times New Roman"/>
+                        <w:sz w:val="20"/>
+                        <w:vertAlign w:val="subscript"/>
+                      </w:rPr>
+                      <w:t>2</w:t>
+                    </w:r>
+                  </w:p>
+                </w:txbxContent>
+              </v:textbox>
+            </v:shape>
+            <v:shape id="_x0000_s47463" type="#_x0000_t202" style="position:absolute;left:4609;top:4802;width:621;height:307" filled="f" stroked="f">
+              <v:textbox style="mso-next-textbox:#_x0000_s47463" inset="0,.5mm,0,.5mm">
+                <w:txbxContent>
+                  <w:p>
+                    <w:pPr>
+                      <w:jc w:val="center"/>
+                    </w:pPr>
+                    <w:r>
+                      <w:rPr>
+                        <w:rFonts w:ascii="Times New Roman" w:hAnsi="Times New Roman" w:cs="Times New Roman"/>
+                        <w:i/>
+                        <w:sz w:val="20"/>
+                      </w:rPr>
+                      <w:t>v</w:t>
+                    </w:r>
+                    <w:r>
+                      <w:rPr>
+                        <w:rFonts w:ascii="Times New Roman" w:hAnsi="Times New Roman" w:cs="Times New Roman"/>
+                        <w:sz w:val="20"/>
+                        <w:vertAlign w:val="subscript"/>
+                      </w:rPr>
+                      <w:t>1</w:t>
+                    </w:r>
+                    <w:r>
+                      <w:rPr>
+                        <w:rFonts w:ascii="Times New Roman" w:hAnsi="Times New Roman" w:cs="Times New Roman"/>
+                        <w:sz w:val="20"/>
+                      </w:rPr>
+                      <w:t xml:space="preserve"> Δ</w:t>
+                    </w:r>
+                    <w:r>
+                      <w:rPr>
+                        <w:rFonts w:ascii="Times New Roman" w:hAnsi="Times New Roman" w:cs="Times New Roman"/>
+                        <w:i/>
+                        <w:sz w:val="20"/>
+                      </w:rPr>
+                      <w:t>t</w:t>
+                    </w:r>
+                  </w:p>
+                </w:txbxContent>
+              </v:textbox>
+            </v:shape>
+            <v:shape id="_x0000_s47464" type="#_x0000_t202" style="position:absolute;left:7224;top:4341;width:621;height:307" filled="f" stroked="f">
+              <v:textbox style="mso-next-textbox:#_x0000_s47464" inset="0,.5mm,0,.5mm">
+                <w:txbxContent>
+                  <w:p>
+                    <w:pPr>
+                      <w:jc w:val="center"/>
+                    </w:pPr>
+                    <w:r>
+                      <w:rPr>
+                        <w:rFonts w:ascii="Times New Roman" w:hAnsi="Times New Roman" w:cs="Times New Roman"/>
+                        <w:i/>
+                        <w:sz w:val="20"/>
+                      </w:rPr>
+                      <w:t>v</w:t>
+                    </w:r>
+                    <w:r>
+                      <w:rPr>
+                        <w:rFonts w:ascii="Times New Roman" w:hAnsi="Times New Roman" w:cs="Times New Roman"/>
+                        <w:sz w:val="20"/>
+                        <w:vertAlign w:val="subscript"/>
+                      </w:rPr>
+                      <w:t>2</w:t>
+                    </w:r>
+                    <w:r>
+                      <w:rPr>
+                        <w:rFonts w:ascii="Times New Roman" w:hAnsi="Times New Roman" w:cs="Times New Roman"/>
+                        <w:sz w:val="20"/>
+                      </w:rPr>
+                      <w:t xml:space="preserve"> Δ</w:t>
+                    </w:r>
+                    <w:r>
+                      <w:rPr>
+                        <w:rFonts w:ascii="Times New Roman" w:hAnsi="Times New Roman" w:cs="Times New Roman"/>
+                        <w:i/>
+                        <w:sz w:val="20"/>
+                      </w:rPr>
+                      <w:t>t</w:t>
+                    </w:r>
+                  </w:p>
+                </w:txbxContent>
+              </v:textbox>
+            </v:shape>
+            <v:shape id="_x0000_s47465" type="#_x0000_t32" style="position:absolute;left:5174;top:4600;width:4;height:283;rotation:90" o:connectortype="straight" strokecolor="black [3213]">
+              <v:stroke endarrow="open"/>
+            </v:shape>
+            <v:shape id="_x0000_s47467" type="#_x0000_t202" style="position:absolute;left:3737;top:3678;width:348;height:307" filled="f" stroked="f">
+              <v:textbox style="mso-next-textbox:#_x0000_s47467" inset="0,.5mm,0,.5mm">
+                <w:txbxContent>
+                  <w:p>
+                    <w:pPr>
+                      <w:jc w:val="center"/>
+                    </w:pPr>
+                    <w:r>
+                      <w:rPr>
+                        <w:rFonts w:ascii="Times New Roman" w:hAnsi="Times New Roman" w:cs="Times New Roman"/>
+                        <w:i/>
+                        <w:sz w:val="20"/>
+                      </w:rPr>
+                      <w:t>A</w:t>
+                    </w:r>
+                    <w:r>
+                      <w:rPr>
+                        <w:rFonts w:ascii="Times New Roman" w:hAnsi="Times New Roman" w:cs="Times New Roman"/>
+                        <w:sz w:val="20"/>
+                        <w:vertAlign w:val="subscript"/>
+                      </w:rPr>
+                      <w:t>1</w:t>
+                    </w:r>
+                    <w:r>
+                      <w:rPr>
+                        <w:rFonts w:ascii="Times New Roman" w:hAnsi="Times New Roman" w:cs="Times New Roman"/>
+                        <w:sz w:val="20"/>
+                      </w:rPr>
+                      <w:t xml:space="preserve"> </w:t>
+                    </w:r>
+                  </w:p>
+                </w:txbxContent>
+              </v:textbox>
+            </v:shape>
+            <v:shape id="_x0000_s47468" type="#_x0000_t202" style="position:absolute;left:8356;top:3690;width:348;height:307" filled="f" stroked="f">
+              <v:textbox style="mso-next-textbox:#_x0000_s47468" inset="0,.5mm,0,.5mm">
+                <w:txbxContent>
+                  <w:p>
+                    <w:pPr>
+                      <w:jc w:val="center"/>
+                    </w:pPr>
+                    <w:r>
+                      <w:rPr>
+                        <w:rFonts w:ascii="Times New Roman" w:hAnsi="Times New Roman" w:cs="Times New Roman"/>
+                        <w:i/>
+                        <w:sz w:val="20"/>
+                      </w:rPr>
+                      <w:t>A</w:t>
+                    </w:r>
+                    <w:r>
+                      <w:rPr>
+                        <w:rFonts w:ascii="Times New Roman" w:hAnsi="Times New Roman" w:cs="Times New Roman"/>
+                        <w:sz w:val="20"/>
+                        <w:vertAlign w:val="subscript"/>
+                      </w:rPr>
+                      <w:t>2</w:t>
+                    </w:r>
+                    <w:r>
+                      <w:rPr>
+                        <w:rFonts w:ascii="Times New Roman" w:hAnsi="Times New Roman" w:cs="Times New Roman"/>
+                        <w:sz w:val="20"/>
+                      </w:rPr>
+                      <w:t xml:space="preserve"> </w:t>
+                    </w:r>
+                  </w:p>
+                </w:txbxContent>
+              </v:textbox>
+            </v:shape>
+            <v:group id="_x0000_s47469" style="position:absolute;left:3923;top:5403;width:4275;height:1433" coordorigin="2579,3124" coordsize="3674,1433">
+              <v:shape id="_x0000_s47470" style="position:absolute;left:2579;top:3124;width:3674;height:466" coordsize="3674,466" path="m,hdc1752,3,1557,39,2022,236hhc2487,432,2429,465,3674,466hde" filled="f" strokeweight="1.25pt">
+                <v:path arrowok="t"/>
+              </v:shape>
+              <v:shape id="_x0000_s47471" style="position:absolute;left:2579;top:4091;width:3674;height:466;flip:y" coordsize="3674,466" path="m,hdc1752,3,1557,39,2022,236hhc2487,432,2429,465,3674,466hde" filled="f" strokeweight="1.25pt">
+                <v:path arrowok="t"/>
+              </v:shape>
+            </v:group>
+            <v:shape id="_x0000_s47474" type="#_x0000_t32" style="position:absolute;left:5102;top:5992;width:4;height:283;rotation:90;flip:x" o:connectortype="straight" strokecolor="#0070c0" strokeweight="1.5pt">
+              <v:stroke endarrow="block"/>
+            </v:shape>
+            <v:shape id="_x0000_s47475" type="#_x0000_t32" style="position:absolute;left:7856;top:5822;width:1;height:624;rotation:90;flip:x" o:connectortype="straight" strokecolor="#0070c0" strokeweight="1.5pt">
+              <v:stroke endarrow="block"/>
+            </v:shape>
+            <v:shape id="_x0000_s47476" type="#_x0000_t202" style="position:absolute;left:5088;top:5763;width:337;height:307" filled="f" stroked="f">
+              <v:textbox style="mso-next-textbox:#_x0000_s47476" inset="0,.5mm,0,.5mm">
+                <w:txbxContent>
+                  <w:p>
+                    <w:pPr>
+                      <w:jc w:val="center"/>
+                    </w:pPr>
+                    <w:r>
+                      <w:rPr>
+                        <w:rFonts w:ascii="Times New Roman" w:hAnsi="Times New Roman" w:cs="Times New Roman"/>
+                        <w:i/>
+                        <w:sz w:val="20"/>
+                      </w:rPr>
+                      <w:t>v</w:t>
+                    </w:r>
+                    <w:r>
+                      <w:rPr>
+                        <w:rFonts w:ascii="Times New Roman" w:hAnsi="Times New Roman" w:cs="Times New Roman"/>
+                        <w:sz w:val="20"/>
+                        <w:vertAlign w:val="subscript"/>
+                      </w:rPr>
+                      <w:t>1</w:t>
+                    </w:r>
+                  </w:p>
+                </w:txbxContent>
+              </v:textbox>
+            </v:shape>
+            <v:shape id="_x0000_s47477" type="#_x0000_t202" style="position:absolute;left:8118;top:5825;width:337;height:307" filled="f" stroked="f">
+              <v:textbox style="mso-next-textbox:#_x0000_s47477" inset="0,.5mm,0,.5mm">
+                <w:txbxContent>
+                  <w:p>
+                    <w:pPr>
+                      <w:jc w:val="center"/>
+                    </w:pPr>
+                    <w:r>
+                      <w:rPr>
+                        <w:rFonts w:ascii="Times New Roman" w:hAnsi="Times New Roman" w:cs="Times New Roman"/>
+                        <w:i/>
+                        <w:sz w:val="20"/>
+                      </w:rPr>
+                      <w:t>v</w:t>
+                    </w:r>
+                    <w:r>
+                      <w:rPr>
+                        <w:rFonts w:ascii="Times New Roman" w:hAnsi="Times New Roman" w:cs="Times New Roman"/>
+                        <w:sz w:val="20"/>
+                        <w:vertAlign w:val="subscript"/>
+                      </w:rPr>
+                      <w:t>2</w:t>
+                    </w:r>
+                  </w:p>
+                </w:txbxContent>
+              </v:textbox>
+            </v:shape>
+            <v:shape id="_x0000_s47478" type="#_x0000_t202" style="position:absolute;left:4433;top:5958;width:348;height:307" filled="f" stroked="f">
+              <v:textbox style="mso-next-textbox:#_x0000_s47478" inset="0,.5mm,0,.5mm">
+                <w:txbxContent>
+                  <w:p>
+                    <w:pPr>
+                      <w:jc w:val="center"/>
+                    </w:pPr>
+                    <w:r>
+                      <w:rPr>
+                        <w:rFonts w:ascii="Times New Roman" w:hAnsi="Times New Roman" w:cs="Times New Roman"/>
+                        <w:i/>
+                        <w:sz w:val="20"/>
+                      </w:rPr>
+                      <w:t>A</w:t>
+                    </w:r>
+                    <w:r>
+                      <w:rPr>
+                        <w:rFonts w:ascii="Times New Roman" w:hAnsi="Times New Roman" w:cs="Times New Roman"/>
+                        <w:sz w:val="20"/>
+                        <w:vertAlign w:val="subscript"/>
+                      </w:rPr>
+                      <w:t>1</w:t>
+                    </w:r>
+                    <w:r>
+                      <w:rPr>
+                        <w:rFonts w:ascii="Times New Roman" w:hAnsi="Times New Roman" w:cs="Times New Roman"/>
+                        <w:sz w:val="20"/>
+                      </w:rPr>
+                      <w:t xml:space="preserve"> </w:t>
+                    </w:r>
+                  </w:p>
+                </w:txbxContent>
+              </v:textbox>
+            </v:shape>
+            <v:shape id="_x0000_s47479" type="#_x0000_t202" style="position:absolute;left:6820;top:5970;width:348;height:307" filled="f" stroked="f">
+              <v:textbox style="mso-next-textbox:#_x0000_s47479" inset="0,.5mm,0,.5mm">
+                <w:txbxContent>
+                  <w:p>
+                    <w:pPr>
+                      <w:jc w:val="center"/>
+                    </w:pPr>
+                    <w:r>
+                      <w:rPr>
+                        <w:rFonts w:ascii="Times New Roman" w:hAnsi="Times New Roman" w:cs="Times New Roman"/>
+                        <w:i/>
+                        <w:sz w:val="20"/>
+                      </w:rPr>
+                      <w:t>A</w:t>
+                    </w:r>
+                    <w:r>
+                      <w:rPr>
+                        <w:rFonts w:ascii="Times New Roman" w:hAnsi="Times New Roman" w:cs="Times New Roman"/>
+                        <w:sz w:val="20"/>
+                        <w:vertAlign w:val="subscript"/>
+                      </w:rPr>
+                      <w:t>2</w:t>
+                    </w:r>
+                    <w:r>
+                      <w:rPr>
+                        <w:rFonts w:ascii="Times New Roman" w:hAnsi="Times New Roman" w:cs="Times New Roman"/>
+                        <w:sz w:val="20"/>
+                      </w:rPr>
+                      <w:t xml:space="preserve"> </w:t>
+                    </w:r>
+                  </w:p>
+                </w:txbxContent>
+              </v:textbox>
+            </v:shape>
+            <v:shape id="_x0000_s47480" type="#_x0000_t32" style="position:absolute;left:4694;top:6808;width:4;height:283;rotation:90;flip:x" o:connectortype="straight" strokecolor="black [3213]">
+              <v:stroke endarrow="open"/>
+            </v:shape>
+            <v:shape id="_x0000_s47481" type="#_x0000_t202" style="position:absolute;left:4645;top:7022;width:621;height:307" filled="f" stroked="f">
+              <v:textbox style="mso-next-textbox:#_x0000_s47481" inset="0,.5mm,0,.5mm">
+                <w:txbxContent>
+                  <w:p>
+                    <w:pPr>
+                      <w:jc w:val="center"/>
+                    </w:pPr>
+                    <w:r>
+                      <w:rPr>
+                        <w:rFonts w:ascii="Times New Roman" w:hAnsi="Times New Roman" w:cs="Times New Roman"/>
+                        <w:i/>
+                        <w:sz w:val="20"/>
+                      </w:rPr>
+                      <w:t>v</w:t>
+                    </w:r>
+                    <w:r>
+                      <w:rPr>
+                        <w:rFonts w:ascii="Times New Roman" w:hAnsi="Times New Roman" w:cs="Times New Roman"/>
+                        <w:sz w:val="20"/>
+                        <w:vertAlign w:val="subscript"/>
+                      </w:rPr>
+                      <w:t>1</w:t>
+                    </w:r>
+                    <w:r>
+                      <w:rPr>
+                        <w:rFonts w:ascii="Times New Roman" w:hAnsi="Times New Roman" w:cs="Times New Roman"/>
+                        <w:sz w:val="20"/>
+                      </w:rPr>
+                      <w:t xml:space="preserve"> Δ</w:t>
+                    </w:r>
+                    <w:r>
+                      <w:rPr>
+                        <w:rFonts w:ascii="Times New Roman" w:hAnsi="Times New Roman" w:cs="Times New Roman"/>
+                        <w:i/>
+                        <w:sz w:val="20"/>
+                      </w:rPr>
+                      <w:t>t</w:t>
+                    </w:r>
+                  </w:p>
+                </w:txbxContent>
+              </v:textbox>
+            </v:shape>
+            <v:shape id="_x0000_s47482" type="#_x0000_t32" style="position:absolute;left:5210;top:6820;width:4;height:283;rotation:90" o:connectortype="straight" strokecolor="black [3213]">
+              <v:stroke endarrow="open"/>
+            </v:shape>
+            <v:shape id="_x0000_s47483" type="#_x0000_t32" style="position:absolute;left:7535;top:6244;width:1;height:624;rotation:90;flip:x" o:connectortype="straight" strokecolor="black [3213]">
+              <v:stroke startarrow="open" endarrow="open"/>
+            </v:shape>
+            <v:shape id="_x0000_s47484" type="#_x0000_t202" style="position:absolute;left:7224;top:6621;width:621;height:307" filled="f" stroked="f">
+              <v:textbox style="mso-next-textbox:#_x0000_s47484" inset="0,.5mm,0,.5mm">
+                <w:txbxContent>
+                  <w:p>
+                    <w:pPr>
+                      <w:jc w:val="center"/>
+                    </w:pPr>
+                    <w:r>
+                      <w:rPr>
+                        <w:rFonts w:ascii="Times New Roman" w:hAnsi="Times New Roman" w:cs="Times New Roman"/>
+                        <w:i/>
+                        <w:sz w:val="20"/>
+                      </w:rPr>
+                      <w:t>v</w:t>
+                    </w:r>
+                    <w:r>
+                      <w:rPr>
+                        <w:rFonts w:ascii="Times New Roman" w:hAnsi="Times New Roman" w:cs="Times New Roman"/>
+                        <w:sz w:val="20"/>
+                        <w:vertAlign w:val="subscript"/>
+                      </w:rPr>
+                      <w:t>2</w:t>
+                    </w:r>
+                    <w:r>
+                      <w:rPr>
+                        <w:rFonts w:ascii="Times New Roman" w:hAnsi="Times New Roman" w:cs="Times New Roman"/>
+                        <w:sz w:val="20"/>
+                      </w:rPr>
+                      <w:t xml:space="preserve"> Δ</w:t>
+                    </w:r>
+                    <w:r>
+                      <w:rPr>
+                        <w:rFonts w:ascii="Times New Roman" w:hAnsi="Times New Roman" w:cs="Times New Roman"/>
+                        <w:i/>
+                        <w:sz w:val="20"/>
+                      </w:rPr>
+                      <w:t>t</w:t>
+                    </w:r>
+                  </w:p>
+                </w:txbxContent>
+              </v:textbox>
+            </v:shape>
+            <v:group id="_x0000_s47485" style="position:absolute;left:2166;top:5448;width:1013;height:1107" coordorigin="3752,14559" coordsize="1010,1104">
+              <v:shape id="_x0000_s47486" type="#_x0000_t202" style="position:absolute;left:4403;top:14862;width:359;height:384" filled="f" stroked="f">
+                <v:textbox style="mso-next-textbox:#_x0000_s47486" inset="0,.5mm,0,.5mm">
+                  <w:txbxContent>
+                    <w:p>
+                      <w:pPr>
+                        <w:jc w:val="center"/>
+                        <w:rPr>
+                          <w:rFonts w:ascii="Times New Roman" w:hAnsi="Times New Roman" w:cs="Times New Roman"/>
+                          <w:i/>
+                          <w:sz w:val="20"/>
+                        </w:rPr>
+                      </w:pPr>
+                      <w:r>
+                        <w:rPr>
+                          <w:rFonts w:ascii="Times New Roman" w:hAnsi="Times New Roman" w:cs="Times New Roman"/>
+                          <w:i/>
+                          <w:sz w:val="20"/>
+                        </w:rPr>
+                        <w:t>x</w:t>
+                      </w:r>
+                    </w:p>
+                  </w:txbxContent>
+                </v:textbox>
+              </v:shape>
+              <v:group id="_x0000_s47487" style="position:absolute;left:4009;top:14677;width:633;height:641" coordorigin="4009,14677" coordsize="633,641">
+                <v:group id="_x0000_s47488" style="position:absolute;left:4009;top:15148;width:170;height:170" coordorigin="3185,1872" coordsize="169,169">
+                  <v:oval id="_x0000_s47489" style="position:absolute;left:3185;top:1872;width:169;height:169" strokeweight="1pt">
+                    <o:lock v:ext="edit" aspectratio="t"/>
+                  </v:oval>
+                  <v:oval id="_x0000_s47490" style="position:absolute;left:3237;top:1924;width:64;height:64" fillcolor="black [3213]" strokeweight="1pt">
+                    <o:lock v:ext="edit" aspectratio="t"/>
+                  </v:oval>
+                </v:group>
+                <v:shape id="_x0000_s47491" type="#_x0000_t32" style="position:absolute;left:4188;top:15232;width:454;height:2" o:connectortype="straight" strokeweight="1pt">
+                  <v:stroke endarrow="block"/>
+                </v:shape>
+                <v:shape id="_x0000_s47492" type="#_x0000_t32" style="position:absolute;left:3867;top:14903;width:454;height:2;rotation:-90" o:connectortype="straight" strokeweight="1pt">
+                  <v:stroke endarrow="block"/>
+                </v:shape>
+              </v:group>
+              <v:shape id="_x0000_s47493" type="#_x0000_t202" style="position:absolute;left:4124;top:14559;width:359;height:384" filled="f" stroked="f">
+                <v:textbox style="mso-next-textbox:#_x0000_s47493" inset="0,.5mm,0,.5mm">
+                  <w:txbxContent>
+                    <w:p>
+                      <w:pPr>
+                        <w:jc w:val="center"/>
+                        <w:rPr>
+                          <w:rFonts w:ascii="Times New Roman" w:hAnsi="Times New Roman" w:cs="Times New Roman"/>
+                          <w:i/>
+                        </w:rPr>
+                      </w:pPr>
+                      <w:r>
+                        <w:rPr>
+                          <w:rFonts w:ascii="Times New Roman" w:hAnsi="Times New Roman" w:cs="Times New Roman"/>
+                          <w:i/>
+                          <w:sz w:val="20"/>
+                        </w:rPr>
+                        <w:t>y</w:t>
+                      </w:r>
+                    </w:p>
+                  </w:txbxContent>
+                </v:textbox>
+              </v:shape>
+              <v:shape id="_x0000_s47494" type="#_x0000_t202" style="position:absolute;left:3752;top:15279;width:359;height:384" filled="f" stroked="f">
+                <v:textbox style="mso-next-textbox:#_x0000_s47494" inset="0,.5mm,0,.5mm">
+                  <w:txbxContent>
+                    <w:p>
+                      <w:pPr>
+                        <w:jc w:val="center"/>
+                        <w:rPr>
+                          <w:rFonts w:ascii="Times New Roman" w:hAnsi="Times New Roman" w:cs="Times New Roman"/>
+                          <w:i/>
+                        </w:rPr>
+                      </w:pPr>
+                      <w:r>
+                        <w:rPr>
+                          <w:rFonts w:ascii="Times New Roman" w:hAnsi="Times New Roman" w:cs="Times New Roman"/>
+                          <w:i/>
+                          <w:sz w:val="20"/>
+                        </w:rPr>
+                        <w:t>z</w:t>
+                      </w:r>
+                    </w:p>
+                  </w:txbxContent>
+                </v:textbox>
+              </v:shape>
+            </v:group>
+            <v:group id="_x0000_s47511" style="position:absolute;left:2330;top:3033;width:1095;height:1565" coordorigin="2330,2961" coordsize="1095,1565">
+              <v:shape id="_x0000_s47504" type="#_x0000_t202" style="position:absolute;left:3066;top:3677;width:359;height:384" o:regroupid="67" filled="f" stroked="f">
+                <v:textbox style="mso-next-textbox:#_x0000_s47504" inset="0,.5mm,0,.5mm">
+                  <w:txbxContent>
+                    <w:p>
+                      <w:pPr>
+                        <w:jc w:val="center"/>
+                        <w:rPr>
+                          <w:rFonts w:ascii="Times New Roman" w:hAnsi="Times New Roman" w:cs="Times New Roman"/>
+                          <w:i/>
+                          <w:sz w:val="20"/>
+                        </w:rPr>
+                      </w:pPr>
+                      <w:r>
+                        <w:rPr>
+                          <w:rFonts w:ascii="Times New Roman" w:hAnsi="Times New Roman" w:cs="Times New Roman"/>
+                          <w:i/>
+                          <w:sz w:val="20"/>
+                        </w:rPr>
+                        <w:t>x</w:t>
+                      </w:r>
+                    </w:p>
+                  </w:txbxContent>
+                </v:textbox>
+              </v:shape>
+              <v:shape id="_x0000_s47505" type="#_x0000_t202" style="position:absolute;left:2330;top:2961;width:359;height:384" o:regroupid="67" filled="f" stroked="f">
+                <v:textbox style="mso-next-textbox:#_x0000_s47505" inset="0,.5mm,0,.5mm">
+                  <w:txbxContent>
+                    <w:p>
+                      <w:pPr>
+                        <w:jc w:val="center"/>
+                        <w:rPr>
+                          <w:rFonts w:ascii="Times New Roman" w:hAnsi="Times New Roman" w:cs="Times New Roman"/>
+                          <w:i/>
+                          <w:sz w:val="20"/>
+                        </w:rPr>
+                      </w:pPr>
+                      <w:r>
+                        <w:rPr>
+                          <w:rFonts w:ascii="Times New Roman" w:hAnsi="Times New Roman" w:cs="Times New Roman"/>
+                          <w:i/>
+                          <w:sz w:val="20"/>
+                        </w:rPr>
+                        <w:t>y</w:t>
+                      </w:r>
+                    </w:p>
+                  </w:txbxContent>
+                </v:textbox>
+              </v:shape>
+              <v:shape id="_x0000_s47506" type="#_x0000_t202" style="position:absolute;left:2781;top:4142;width:359;height:384" o:regroupid="67" filled="f" stroked="f">
+                <v:textbox style="mso-next-textbox:#_x0000_s47506" inset="0,.5mm,0,.5mm">
+                  <w:txbxContent>
+                    <w:p>
+                      <w:pPr>
+                        <w:jc w:val="center"/>
+                        <w:rPr>
+                          <w:rFonts w:ascii="Times New Roman" w:hAnsi="Times New Roman" w:cs="Times New Roman"/>
+                          <w:i/>
+                          <w:sz w:val="20"/>
+                        </w:rPr>
+                      </w:pPr>
+                      <w:r>
+                        <w:rPr>
+                          <w:rFonts w:ascii="Times New Roman" w:hAnsi="Times New Roman" w:cs="Times New Roman"/>
+                          <w:i/>
+                          <w:sz w:val="20"/>
+                        </w:rPr>
+                        <w:t>z</w:t>
+                      </w:r>
+                    </w:p>
+                  </w:txbxContent>
+                </v:textbox>
+              </v:shape>
+              <v:shape id="_x0000_s47507" type="#_x0000_t32" style="position:absolute;left:2493;top:3850;width:567;height:2" o:connectortype="straight" o:regroupid="67" strokeweight="1pt">
+                <v:stroke endarrow="block"/>
+              </v:shape>
+              <v:shape id="_x0000_s47508" type="#_x0000_t32" style="position:absolute;left:2222;top:3562;width:567;height:2;rotation:-90" o:connectortype="straight" o:regroupid="67" strokeweight="1pt">
+                <v:stroke endarrow="block"/>
+              </v:shape>
+              <v:shape id="_x0000_s47509" type="#_x0000_t32" style="position:absolute;left:2444;top:4029;width:454;height:2;rotation:315;flip:y" o:connectortype="straight" o:regroupid="67" strokeweight="1pt">
+                <v:stroke endarrow="block"/>
+              </v:shape>
+              <v:oval id="_x0000_s47510" style="position:absolute;left:2478;top:3823;width:57;height:56" o:regroupid="67" fillcolor="black [3213]" strokeweight="1pt">
+                <o:lock v:ext="edit" aspectratio="t"/>
+              </v:oval>
+            </v:group>
+            <w10:wrap type="none"/>
+            <w10:anchorlock/>
+          </v:group>
+        </w:pict>
+      </w:r>
+    </w:p>
+    <w:p/>
+    <w:p/>
     <w:p>
       <w:pPr>
         <w:pStyle w:val="Heading1"/>
       </w:pPr>
       <w:bookmarkStart w:id="7" w:name="_Toc56682301"/>
       <w:r>
-        <w:lastRenderedPageBreak/>
         <w:t>Notes</w:t>
       </w:r>
       <w:bookmarkEnd w:id="7"/>
@@ -12123,7 +12847,7 @@
         <w:rPr>
           <w:noProof/>
         </w:rPr>
-        <w:t>6</w:t>
+        <w:t>7</w:t>
       </w:r>
     </w:fldSimple>
   </w:p>

</xml_diff>

<commit_message>
update with volumetric fluid flow + hidrostatics
</commit_message>
<xml_diff>
--- a/src/figs/docx/0001.docx
+++ b/src/figs/docx/0001.docx
@@ -3241,8 +3241,8 @@
             <w10:wrap type="none"/>
             <w10:anchorlock/>
           </v:group>
-          <o:OLEObject Type="Embed" ProgID="Equation.3" ShapeID="_x0000_s36193" DrawAspect="Content" ObjectID="_1667700684" r:id="rId12"/>
-          <o:OLEObject Type="Embed" ProgID="Equation.3" ShapeID="_x0000_s36590" DrawAspect="Content" ObjectID="_1667700685" r:id="rId13"/>
+          <o:OLEObject Type="Embed" ProgID="Equation.3" ShapeID="_x0000_s36193" DrawAspect="Content" ObjectID="_1667707966" r:id="rId12"/>
+          <o:OLEObject Type="Embed" ProgID="Equation.3" ShapeID="_x0000_s36590" DrawAspect="Content" ObjectID="_1667707967" r:id="rId13"/>
         </w:pict>
       </w:r>
     </w:p>
@@ -4135,7 +4135,7 @@
             <w10:wrap type="none"/>
             <w10:anchorlock/>
           </v:group>
-          <o:OLEObject Type="Embed" ProgID="Equation.3" ShapeID="_x0000_s36245" DrawAspect="Content" ObjectID="_1667700686" r:id="rId14"/>
+          <o:OLEObject Type="Embed" ProgID="Equation.3" ShapeID="_x0000_s36245" DrawAspect="Content" ObjectID="_1667707968" r:id="rId14"/>
         </w:pict>
       </w:r>
     </w:p>
@@ -4915,7 +4915,7 @@
             <w10:wrap type="none"/>
             <w10:anchorlock/>
           </v:group>
-          <o:OLEObject Type="Embed" ProgID="Equation.3" ShapeID="_x0000_s36316" DrawAspect="Content" ObjectID="_1667700687" r:id="rId15"/>
+          <o:OLEObject Type="Embed" ProgID="Equation.3" ShapeID="_x0000_s36316" DrawAspect="Content" ObjectID="_1667707969" r:id="rId15"/>
         </w:pict>
       </w:r>
     </w:p>
@@ -7174,7 +7174,7 @@
             <w10:wrap type="none"/>
             <w10:anchorlock/>
           </v:group>
-          <o:OLEObject Type="Embed" ProgID="Equation.3" ShapeID="_x0000_s36818" DrawAspect="Content" ObjectID="_1667700688" r:id="rId16"/>
+          <o:OLEObject Type="Embed" ProgID="Equation.3" ShapeID="_x0000_s36818" DrawAspect="Content" ObjectID="_1667707970" r:id="rId16"/>
         </w:pict>
       </w:r>
     </w:p>
@@ -7499,11 +7499,11 @@
             <w10:wrap type="none"/>
             <w10:anchorlock/>
           </v:group>
-          <o:OLEObject Type="Embed" ProgID="Equation.3" ShapeID="_x0000_s45534" DrawAspect="Content" ObjectID="_1667700689" r:id="rId22"/>
-          <o:OLEObject Type="Embed" ProgID="Equation.3" ShapeID="_x0000_s45535" DrawAspect="Content" ObjectID="_1667700690" r:id="rId23"/>
-          <o:OLEObject Type="Embed" ProgID="Equation.3" ShapeID="_x0000_s45536" DrawAspect="Content" ObjectID="_1667700691" r:id="rId24"/>
-          <o:OLEObject Type="Embed" ProgID="Equation.3" ShapeID="_x0000_s45543" DrawAspect="Content" ObjectID="_1667700692" r:id="rId25"/>
-          <o:OLEObject Type="Embed" ProgID="Equation.3" ShapeID="_x0000_s45542" DrawAspect="Content" ObjectID="_1667700693" r:id="rId26"/>
+          <o:OLEObject Type="Embed" ProgID="Equation.3" ShapeID="_x0000_s45534" DrawAspect="Content" ObjectID="_1667707971" r:id="rId22"/>
+          <o:OLEObject Type="Embed" ProgID="Equation.3" ShapeID="_x0000_s45535" DrawAspect="Content" ObjectID="_1667707972" r:id="rId23"/>
+          <o:OLEObject Type="Embed" ProgID="Equation.3" ShapeID="_x0000_s45536" DrawAspect="Content" ObjectID="_1667707973" r:id="rId24"/>
+          <o:OLEObject Type="Embed" ProgID="Equation.3" ShapeID="_x0000_s45543" DrawAspect="Content" ObjectID="_1667707974" r:id="rId25"/>
+          <o:OLEObject Type="Embed" ProgID="Equation.3" ShapeID="_x0000_s45542" DrawAspect="Content" ObjectID="_1667707975" r:id="rId26"/>
         </w:pict>
       </w:r>
     </w:p>
@@ -9076,18 +9076,18 @@
             <w10:wrap type="none"/>
             <w10:anchorlock/>
           </v:group>
-          <o:OLEObject Type="Embed" ProgID="Equation.3" ShapeID="_x0000_s45570" DrawAspect="Content" ObjectID="_1667700694" r:id="rId35"/>
-          <o:OLEObject Type="Embed" ProgID="Equation.3" ShapeID="_x0000_s45571" DrawAspect="Content" ObjectID="_1667700695" r:id="rId36"/>
-          <o:OLEObject Type="Embed" ProgID="Equation.3" ShapeID="_x0000_s45585" DrawAspect="Content" ObjectID="_1667700696" r:id="rId37"/>
-          <o:OLEObject Type="Embed" ProgID="Equation.3" ShapeID="_x0000_s45598" DrawAspect="Content" ObjectID="_1667700697" r:id="rId38"/>
-          <o:OLEObject Type="Embed" ProgID="Equation.3" ShapeID="_x0000_s45609" DrawAspect="Content" ObjectID="_1667700698" r:id="rId39"/>
-          <o:OLEObject Type="Embed" ProgID="Equation.3" ShapeID="_x0000_s45610" DrawAspect="Content" ObjectID="_1667700699" r:id="rId40"/>
-          <o:OLEObject Type="Embed" ProgID="Equation.3" ShapeID="_x0000_s45618" DrawAspect="Content" ObjectID="_1667700700" r:id="rId41"/>
-          <o:OLEObject Type="Embed" ProgID="Equation.3" ShapeID="_x0000_s45620" DrawAspect="Content" ObjectID="_1667700701" r:id="rId42"/>
-          <o:OLEObject Type="Embed" ProgID="Equation.3" ShapeID="_x0000_s45623" DrawAspect="Content" ObjectID="_1667700702" r:id="rId43"/>
-          <o:OLEObject Type="Embed" ProgID="Equation.3" ShapeID="_x0000_s45624" DrawAspect="Content" ObjectID="_1667700703" r:id="rId44"/>
-          <o:OLEObject Type="Embed" ProgID="Equation.3" ShapeID="_x0000_s45656" DrawAspect="Content" ObjectID="_1667700704" r:id="rId45"/>
-          <o:OLEObject Type="Embed" ProgID="Equation.3" ShapeID="_x0000_s45671" DrawAspect="Content" ObjectID="_1667700705" r:id="rId46"/>
+          <o:OLEObject Type="Embed" ProgID="Equation.3" ShapeID="_x0000_s45570" DrawAspect="Content" ObjectID="_1667707976" r:id="rId35"/>
+          <o:OLEObject Type="Embed" ProgID="Equation.3" ShapeID="_x0000_s45571" DrawAspect="Content" ObjectID="_1667707977" r:id="rId36"/>
+          <o:OLEObject Type="Embed" ProgID="Equation.3" ShapeID="_x0000_s45585" DrawAspect="Content" ObjectID="_1667707978" r:id="rId37"/>
+          <o:OLEObject Type="Embed" ProgID="Equation.3" ShapeID="_x0000_s45598" DrawAspect="Content" ObjectID="_1667707979" r:id="rId38"/>
+          <o:OLEObject Type="Embed" ProgID="Equation.3" ShapeID="_x0000_s45609" DrawAspect="Content" ObjectID="_1667707980" r:id="rId39"/>
+          <o:OLEObject Type="Embed" ProgID="Equation.3" ShapeID="_x0000_s45610" DrawAspect="Content" ObjectID="_1667707981" r:id="rId40"/>
+          <o:OLEObject Type="Embed" ProgID="Equation.3" ShapeID="_x0000_s45618" DrawAspect="Content" ObjectID="_1667707982" r:id="rId41"/>
+          <o:OLEObject Type="Embed" ProgID="Equation.3" ShapeID="_x0000_s45620" DrawAspect="Content" ObjectID="_1667707983" r:id="rId42"/>
+          <o:OLEObject Type="Embed" ProgID="Equation.3" ShapeID="_x0000_s45623" DrawAspect="Content" ObjectID="_1667707984" r:id="rId43"/>
+          <o:OLEObject Type="Embed" ProgID="Equation.3" ShapeID="_x0000_s45624" DrawAspect="Content" ObjectID="_1667707985" r:id="rId44"/>
+          <o:OLEObject Type="Embed" ProgID="Equation.3" ShapeID="_x0000_s45656" DrawAspect="Content" ObjectID="_1667707986" r:id="rId45"/>
+          <o:OLEObject Type="Embed" ProgID="Equation.3" ShapeID="_x0000_s45671" DrawAspect="Content" ObjectID="_1667707987" r:id="rId46"/>
         </w:pict>
       </w:r>
     </w:p>
@@ -9099,10 +9099,10 @@
           <w:position w:val="-10"/>
         </w:rPr>
         <w:object w:dxaOrig="700" w:dyaOrig="320">
-          <v:shape id="_x0000_i1031" type="#_x0000_t75" style="width:34.8pt;height:16.2pt" o:ole="">
+          <v:shape id="_x0000_i1031" type="#_x0000_t75" style="width:34.9pt;height:16.35pt" o:ole="">
             <v:imagedata r:id="rId47" o:title=""/>
           </v:shape>
-          <o:OLEObject Type="Embed" ProgID="Equation.3" ShapeID="_x0000_i1031" DrawAspect="Content" ObjectID="_1667700669" r:id="rId48"/>
+          <o:OLEObject Type="Embed" ProgID="Equation.3" ShapeID="_x0000_i1031" DrawAspect="Content" ObjectID="_1667707951" r:id="rId48"/>
         </w:object>
       </w:r>
       <w:r>
@@ -9125,10 +9125,10 @@
           <w:position w:val="-10"/>
         </w:rPr>
         <w:object w:dxaOrig="680" w:dyaOrig="320">
-          <v:shape id="_x0000_i1032" type="#_x0000_t75" style="width:33.65pt;height:16.2pt" o:ole="">
+          <v:shape id="_x0000_i1032" type="#_x0000_t75" style="width:33.55pt;height:16.35pt" o:ole="">
             <v:imagedata r:id="rId49" o:title=""/>
           </v:shape>
-          <o:OLEObject Type="Embed" ProgID="Equation.3" ShapeID="_x0000_i1032" DrawAspect="Content" ObjectID="_1667700670" r:id="rId50"/>
+          <o:OLEObject Type="Embed" ProgID="Equation.3" ShapeID="_x0000_i1032" DrawAspect="Content" ObjectID="_1667707952" r:id="rId50"/>
         </w:object>
       </w:r>
     </w:p>
@@ -9138,10 +9138,10 @@
           <w:position w:val="-30"/>
         </w:rPr>
         <w:object w:dxaOrig="1600" w:dyaOrig="720">
-          <v:shape id="_x0000_i1033" type="#_x0000_t75" style="width:80.3pt;height:36pt" o:ole="">
+          <v:shape id="_x0000_i1033" type="#_x0000_t75" style="width:80.4pt;height:36.2pt" o:ole="">
             <v:imagedata r:id="rId51" o:title=""/>
           </v:shape>
-          <o:OLEObject Type="Embed" ProgID="Equation.3" ShapeID="_x0000_i1033" DrawAspect="Content" ObjectID="_1667700671" r:id="rId52"/>
+          <o:OLEObject Type="Embed" ProgID="Equation.3" ShapeID="_x0000_i1033" DrawAspect="Content" ObjectID="_1667707953" r:id="rId52"/>
         </w:object>
       </w:r>
       <w:r>
@@ -9158,10 +9158,10 @@
           <w:position w:val="-30"/>
         </w:rPr>
         <w:object w:dxaOrig="2340" w:dyaOrig="720">
-          <v:shape id="_x0000_i1034" type="#_x0000_t75" style="width:117.1pt;height:36pt" o:ole="">
+          <v:shape id="_x0000_i1034" type="#_x0000_t75" style="width:117.05pt;height:36.2pt" o:ole="">
             <v:imagedata r:id="rId53" o:title=""/>
           </v:shape>
-          <o:OLEObject Type="Embed" ProgID="Equation.3" ShapeID="_x0000_i1034" DrawAspect="Content" ObjectID="_1667700672" r:id="rId54"/>
+          <o:OLEObject Type="Embed" ProgID="Equation.3" ShapeID="_x0000_i1034" DrawAspect="Content" ObjectID="_1667707954" r:id="rId54"/>
         </w:object>
       </w:r>
     </w:p>
@@ -9171,10 +9171,10 @@
           <w:position w:val="-10"/>
         </w:rPr>
         <w:object w:dxaOrig="720" w:dyaOrig="320">
-          <v:shape id="_x0000_i1035" type="#_x0000_t75" style="width:36pt;height:16.2pt" o:ole="">
+          <v:shape id="_x0000_i1035" type="#_x0000_t75" style="width:36.2pt;height:16.35pt" o:ole="">
             <v:imagedata r:id="rId55" o:title=""/>
           </v:shape>
-          <o:OLEObject Type="Embed" ProgID="Equation.3" ShapeID="_x0000_i1035" DrawAspect="Content" ObjectID="_1667700673" r:id="rId56"/>
+          <o:OLEObject Type="Embed" ProgID="Equation.3" ShapeID="_x0000_i1035" DrawAspect="Content" ObjectID="_1667707955" r:id="rId56"/>
         </w:object>
       </w:r>
     </w:p>
@@ -9184,10 +9184,10 @@
           <w:position w:val="-10"/>
         </w:rPr>
         <w:object w:dxaOrig="1520" w:dyaOrig="320">
-          <v:shape id="_x0000_i1036" type="#_x0000_t75" style="width:75.95pt;height:16.2pt" o:ole="">
+          <v:shape id="_x0000_i1036" type="#_x0000_t75" style="width:76pt;height:16.35pt" o:ole="">
             <v:imagedata r:id="rId57" o:title=""/>
           </v:shape>
-          <o:OLEObject Type="Embed" ProgID="Equation.3" ShapeID="_x0000_i1036" DrawAspect="Content" ObjectID="_1667700674" r:id="rId58"/>
+          <o:OLEObject Type="Embed" ProgID="Equation.3" ShapeID="_x0000_i1036" DrawAspect="Content" ObjectID="_1667707956" r:id="rId58"/>
         </w:object>
       </w:r>
     </w:p>
@@ -9197,10 +9197,10 @@
           <w:position w:val="-200"/>
         </w:rPr>
         <w:object w:dxaOrig="4180" w:dyaOrig="3680">
-          <v:shape id="_x0000_i1037" type="#_x0000_t75" style="width:208.9pt;height:184.75pt" o:ole="">
+          <v:shape id="_x0000_i1037" type="#_x0000_t75" style="width:208.95pt;height:184.65pt" o:ole="">
             <v:imagedata r:id="rId59" o:title=""/>
           </v:shape>
-          <o:OLEObject Type="Embed" ProgID="Equation.3" ShapeID="_x0000_i1037" DrawAspect="Content" ObjectID="_1667700675" r:id="rId60"/>
+          <o:OLEObject Type="Embed" ProgID="Equation.3" ShapeID="_x0000_i1037" DrawAspect="Content" ObjectID="_1667707957" r:id="rId60"/>
         </w:object>
       </w:r>
       <w:r>
@@ -9416,10 +9416,10 @@
           <w:position w:val="-10"/>
         </w:rPr>
         <w:object w:dxaOrig="1380" w:dyaOrig="320">
-          <v:shape id="_x0000_i1038" type="#_x0000_t75" style="width:69.25pt;height:16.2pt" o:ole="">
+          <v:shape id="_x0000_i1038" type="#_x0000_t75" style="width:69.35pt;height:16.35pt" o:ole="">
             <v:imagedata r:id="rId62" o:title=""/>
           </v:shape>
-          <o:OLEObject Type="Embed" ProgID="Equation.3" ShapeID="_x0000_i1038" DrawAspect="Content" ObjectID="_1667700676" r:id="rId63"/>
+          <o:OLEObject Type="Embed" ProgID="Equation.3" ShapeID="_x0000_i1038" DrawAspect="Content" ObjectID="_1667707958" r:id="rId63"/>
         </w:object>
       </w:r>
     </w:p>
@@ -9938,7 +9938,7 @@
             </v:shape>
             <w10:wrap type="square"/>
           </v:group>
-          <o:OLEObject Type="Embed" ProgID="Equation.3" ShapeID="_x0000_s45939" DrawAspect="Content" ObjectID="_1667700706" r:id="rId64"/>
+          <o:OLEObject Type="Embed" ProgID="Equation.3" ShapeID="_x0000_s45939" DrawAspect="Content" ObjectID="_1667707988" r:id="rId64"/>
         </w:pict>
       </w:r>
       <w:r>
@@ -9946,10 +9946,10 @@
           <w:position w:val="-10"/>
         </w:rPr>
         <w:object w:dxaOrig="700" w:dyaOrig="320">
-          <v:shape id="_x0000_i1039" type="#_x0000_t75" style="width:34.8pt;height:16.2pt" o:ole="">
+          <v:shape id="_x0000_i1039" type="#_x0000_t75" style="width:34.9pt;height:16.35pt" o:ole="">
             <v:imagedata r:id="rId65" o:title=""/>
           </v:shape>
-          <o:OLEObject Type="Embed" ProgID="Equation.3" ShapeID="_x0000_i1039" DrawAspect="Content" ObjectID="_1667700677" r:id="rId66"/>
+          <o:OLEObject Type="Embed" ProgID="Equation.3" ShapeID="_x0000_i1039" DrawAspect="Content" ObjectID="_1667707959" r:id="rId66"/>
         </w:object>
       </w:r>
     </w:p>
@@ -9962,10 +9962,10 @@
           <w:position w:val="-10"/>
         </w:rPr>
         <w:object w:dxaOrig="1480" w:dyaOrig="320">
-          <v:shape id="_x0000_i1040" type="#_x0000_t75" style="width:73.6pt;height:16.2pt" o:ole="">
+          <v:shape id="_x0000_i1040" type="#_x0000_t75" style="width:73.75pt;height:16.35pt" o:ole="">
             <v:imagedata r:id="rId67" o:title=""/>
           </v:shape>
-          <o:OLEObject Type="Embed" ProgID="Equation.3" ShapeID="_x0000_i1040" DrawAspect="Content" ObjectID="_1667700678" r:id="rId68"/>
+          <o:OLEObject Type="Embed" ProgID="Equation.3" ShapeID="_x0000_i1040" DrawAspect="Content" ObjectID="_1667707960" r:id="rId68"/>
         </w:object>
       </w:r>
     </w:p>
@@ -9978,10 +9978,10 @@
           <w:position w:val="-10"/>
         </w:rPr>
         <w:object w:dxaOrig="1540" w:dyaOrig="320">
-          <v:shape id="_x0000_i1041" type="#_x0000_t75" style="width:77.15pt;height:16.2pt" o:ole="">
+          <v:shape id="_x0000_i1041" type="#_x0000_t75" style="width:77.3pt;height:16.35pt" o:ole="">
             <v:imagedata r:id="rId69" o:title=""/>
           </v:shape>
-          <o:OLEObject Type="Embed" ProgID="Equation.3" ShapeID="_x0000_i1041" DrawAspect="Content" ObjectID="_1667700679" r:id="rId70"/>
+          <o:OLEObject Type="Embed" ProgID="Equation.3" ShapeID="_x0000_i1041" DrawAspect="Content" ObjectID="_1667707961" r:id="rId70"/>
         </w:object>
       </w:r>
     </w:p>
@@ -9994,10 +9994,10 @@
           <w:position w:val="-10"/>
         </w:rPr>
         <w:object w:dxaOrig="1540" w:dyaOrig="320">
-          <v:shape id="_x0000_i1042" type="#_x0000_t75" style="width:77.15pt;height:16.2pt" o:ole="">
+          <v:shape id="_x0000_i1042" type="#_x0000_t75" style="width:77.3pt;height:16.35pt" o:ole="">
             <v:imagedata r:id="rId71" o:title=""/>
           </v:shape>
-          <o:OLEObject Type="Embed" ProgID="Equation.3" ShapeID="_x0000_i1042" DrawAspect="Content" ObjectID="_1667700680" r:id="rId72"/>
+          <o:OLEObject Type="Embed" ProgID="Equation.3" ShapeID="_x0000_i1042" DrawAspect="Content" ObjectID="_1667707962" r:id="rId72"/>
         </w:object>
       </w:r>
     </w:p>
@@ -10010,10 +10010,10 @@
           <w:position w:val="-10"/>
         </w:rPr>
         <w:object w:dxaOrig="1400" w:dyaOrig="320">
-          <v:shape id="_x0000_i1043" type="#_x0000_t75" style="width:70.4pt;height:16.2pt" o:ole="">
+          <v:shape id="_x0000_i1043" type="#_x0000_t75" style="width:70.25pt;height:16.35pt" o:ole="">
             <v:imagedata r:id="rId73" o:title=""/>
           </v:shape>
-          <o:OLEObject Type="Embed" ProgID="Equation.3" ShapeID="_x0000_i1043" DrawAspect="Content" ObjectID="_1667700681" r:id="rId74"/>
+          <o:OLEObject Type="Embed" ProgID="Equation.3" ShapeID="_x0000_i1043" DrawAspect="Content" ObjectID="_1667707963" r:id="rId74"/>
         </w:object>
       </w:r>
     </w:p>
@@ -10026,10 +10026,10 @@
           <w:position w:val="-10"/>
         </w:rPr>
         <w:object w:dxaOrig="3600" w:dyaOrig="320">
-          <v:shape id="_x0000_i1044" type="#_x0000_t75" style="width:180pt;height:16.2pt" o:ole="">
+          <v:shape id="_x0000_i1044" type="#_x0000_t75" style="width:180.2pt;height:16.35pt" o:ole="">
             <v:imagedata r:id="rId75" o:title=""/>
           </v:shape>
-          <o:OLEObject Type="Embed" ProgID="Equation.3" ShapeID="_x0000_i1044" DrawAspect="Content" ObjectID="_1667700682" r:id="rId76"/>
+          <o:OLEObject Type="Embed" ProgID="Equation.3" ShapeID="_x0000_i1044" DrawAspect="Content" ObjectID="_1667707964" r:id="rId76"/>
         </w:object>
       </w:r>
     </w:p>
@@ -10039,10 +10039,10 @@
           <w:position w:val="-62"/>
         </w:rPr>
         <w:object w:dxaOrig="4200" w:dyaOrig="1359">
-          <v:shape id="_x0000_i1045" type="#_x0000_t75" style="width:209.65pt;height:68.05pt" o:ole="">
+          <v:shape id="_x0000_i1045" type="#_x0000_t75" style="width:209.35pt;height:68pt" o:ole="">
             <v:imagedata r:id="rId77" o:title=""/>
           </v:shape>
-          <o:OLEObject Type="Embed" ProgID="Equation.3" ShapeID="_x0000_i1045" DrawAspect="Content" ObjectID="_1667700683" r:id="rId78"/>
+          <o:OLEObject Type="Embed" ProgID="Equation.3" ShapeID="_x0000_i1045" DrawAspect="Content" ObjectID="_1667707965" r:id="rId78"/>
         </w:object>
       </w:r>
     </w:p>
@@ -10748,8 +10748,8 @@
             <w10:wrap type="none"/>
             <w10:anchorlock/>
           </v:group>
-          <o:OLEObject Type="Embed" ProgID="Equation.3" ShapeID="_x0000_s45987" DrawAspect="Content" ObjectID="_1667700707" r:id="rId79"/>
-          <o:OLEObject Type="Embed" ProgID="Equation.3" ShapeID="_x0000_s47109" DrawAspect="Content" ObjectID="_1667700708" r:id="rId80"/>
+          <o:OLEObject Type="Embed" ProgID="Equation.3" ShapeID="_x0000_s45987" DrawAspect="Content" ObjectID="_1667707989" r:id="rId79"/>
+          <o:OLEObject Type="Embed" ProgID="Equation.3" ShapeID="_x0000_s47109" DrawAspect="Content" ObjectID="_1667707990" r:id="rId80"/>
         </w:pict>
       </w:r>
     </w:p>
@@ -11559,8 +11559,8 @@
             <w10:wrap type="none"/>
             <w10:anchorlock/>
           </v:group>
-          <o:OLEObject Type="Embed" ProgID="Equation.3" ShapeID="_x0000_s47145" DrawAspect="Content" ObjectID="_1667700709" r:id="rId81"/>
-          <o:OLEObject Type="Embed" ProgID="Equation.3" ShapeID="_x0000_s47243" DrawAspect="Content" ObjectID="_1667700710" r:id="rId82"/>
+          <o:OLEObject Type="Embed" ProgID="Equation.3" ShapeID="_x0000_s47145" DrawAspect="Content" ObjectID="_1667707991" r:id="rId81"/>
+          <o:OLEObject Type="Embed" ProgID="Equation.3" ShapeID="_x0000_s47243" DrawAspect="Content" ObjectID="_1667707992" r:id="rId82"/>
         </w:pict>
       </w:r>
     </w:p>
@@ -12028,7 +12028,7 @@
             <w10:wrap type="none"/>
             <w10:anchorlock/>
           </v:group>
-          <o:OLEObject Type="Embed" ProgID="Equation.3" ShapeID="_x0000_s47374" DrawAspect="Content" ObjectID="_1667700711" r:id="rId83"/>
+          <o:OLEObject Type="Embed" ProgID="Equation.3" ShapeID="_x0000_s47374" DrawAspect="Content" ObjectID="_1667707993" r:id="rId83"/>
         </w:pict>
       </w:r>
     </w:p>
@@ -12768,18 +12768,12 @@
             <w10:wrap type="none"/>
             <w10:anchorlock/>
           </v:group>
-          <o:OLEObject Type="Embed" ProgID="Equation.3" ShapeID="_x0000_s47604" DrawAspect="Content" ObjectID="_1667700713" r:id="rId86"/>
-          <o:OLEObject Type="Embed" ProgID="Equation.3" ShapeID="_x0000_s47605" DrawAspect="Content" ObjectID="_1667700712" r:id="rId87"/>
+          <o:OLEObject Type="Embed" ProgID="Equation.3" ShapeID="_x0000_s47604" DrawAspect="Content" ObjectID="_1667707994" r:id="rId86"/>
+          <o:OLEObject Type="Embed" ProgID="Equation.3" ShapeID="_x0000_s47605" DrawAspect="Content" ObjectID="_1667707995" r:id="rId87"/>
         </w:pict>
       </w:r>
     </w:p>
     <w:p>
-      <w:r>
-        <w:rPr>
-          <w:i/>
-          <w:noProof/>
-        </w:rPr>
-      </w:r>
       <w:r>
         <w:pict>
           <v:group id="_x0000_s47537" editas="canvas" style="width:481.95pt;height:182.5pt;mso-position-horizontal-relative:char;mso-position-vertical-relative:line" coordorigin="1134,7960" coordsize="9639,3650">
@@ -13044,7 +13038,7 @@
             <v:shape id="_x0000_s47599" type="#_x0000_t32" style="position:absolute;left:6205;top:10301;width:1;height:567;rotation:90;flip:x" o:connectortype="straight" strokecolor="#0070c0" strokeweight="1.5pt">
               <v:stroke endarrow="block"/>
             </v:shape>
-            <v:shape id="_x0000_s47601" type="#_x0000_t75" style="position:absolute;left:4186;top:9586;width:1875;height:427">
+            <v:shape id="_x0000_s47601" type="#_x0000_t75" style="position:absolute;left:4798;top:9586;width:900;height:420">
               <v:imagedata r:id="rId88" o:title=""/>
             </v:shape>
             <v:shape id="_x0000_s47602" type="#_x0000_t202" style="position:absolute;left:3818;top:11175;width:348;height:307" filled="f" stroked="f">
@@ -13105,18 +13099,1254 @@
             </v:shape>
             <v:shape id="_x0000_s47600" type="#_x0000_t75" style="position:absolute;left:4537;top:8206;width:846;height:325">
               <v:imagedata r:id="rId89" o:title=""/>
+            </v:shape>
+            <v:shape id="_x0000_s47622" type="#_x0000_t202" style="position:absolute;left:6480;top:10429;width:771;height:307" filled="f" stroked="f">
+              <v:textbox style="mso-next-textbox:#_x0000_s47622" inset="0,.5mm,0,.5mm">
+                <w:txbxContent>
+                  <w:p>
+                    <w:pPr>
+                      <w:jc w:val="center"/>
+                    </w:pPr>
+                    <w:r>
+                      <w:rPr>
+                        <w:rFonts w:ascii="Times New Roman" w:hAnsi="Times New Roman" w:cs="Times New Roman"/>
+                        <w:i/>
+                        <w:sz w:val="20"/>
+                      </w:rPr>
+                      <w:t>v</w:t>
+                    </w:r>
+                    <w:r>
+                      <w:rPr>
+                        <w:rFonts w:ascii="Times New Roman" w:hAnsi="Times New Roman" w:cs="Times New Roman"/>
+                        <w:sz w:val="20"/>
+                      </w:rPr>
+                      <w:t xml:space="preserve"> = </w:t>
+                    </w:r>
+                    <w:r>
+                      <w:rPr>
+                        <w:rFonts w:ascii="Times New Roman" w:hAnsi="Times New Roman" w:cs="Times New Roman"/>
+                        <w:i/>
+                        <w:sz w:val="20"/>
+                      </w:rPr>
+                      <w:t>v</w:t>
+                    </w:r>
+                    <w:r>
+                      <w:rPr>
+                        <w:rFonts w:ascii="Times New Roman" w:hAnsi="Times New Roman" w:cs="Times New Roman"/>
+                        <w:sz w:val="20"/>
+                      </w:rPr>
+                      <w:t>(</w:t>
+                    </w:r>
+                    <w:r>
+                      <w:rPr>
+                        <w:rFonts w:ascii="Times New Roman" w:hAnsi="Times New Roman" w:cs="Times New Roman"/>
+                        <w:i/>
+                        <w:sz w:val="20"/>
+                      </w:rPr>
+                      <w:t>A</w:t>
+                    </w:r>
+                    <w:r>
+                      <w:rPr>
+                        <w:rFonts w:ascii="Times New Roman" w:hAnsi="Times New Roman" w:cs="Times New Roman"/>
+                        <w:sz w:val="20"/>
+                      </w:rPr>
+                      <w:t>)</w:t>
+                    </w:r>
+                  </w:p>
+                </w:txbxContent>
+              </v:textbox>
+            </v:shape>
+            <v:shape id="_x0000_s47623" type="#_x0000_t202" style="position:absolute;left:4847;top:11094;width:771;height:307" filled="f" stroked="f">
+              <v:textbox style="mso-next-textbox:#_x0000_s47623" inset="0,.5mm,0,.5mm">
+                <w:txbxContent>
+                  <w:p>
+                    <w:pPr>
+                      <w:jc w:val="center"/>
+                    </w:pPr>
+                    <w:r>
+                      <w:rPr>
+                        <w:rFonts w:ascii="Times New Roman" w:hAnsi="Times New Roman" w:cs="Times New Roman"/>
+                        <w:i/>
+                        <w:sz w:val="20"/>
+                      </w:rPr>
+                      <w:t>A</w:t>
+                    </w:r>
+                    <w:r>
+                      <w:rPr>
+                        <w:rFonts w:ascii="Times New Roman" w:hAnsi="Times New Roman" w:cs="Times New Roman"/>
+                        <w:sz w:val="20"/>
+                      </w:rPr>
+                      <w:t xml:space="preserve"> = </w:t>
+                    </w:r>
+                    <w:r>
+                      <w:rPr>
+                        <w:rFonts w:ascii="Times New Roman" w:hAnsi="Times New Roman" w:cs="Times New Roman"/>
+                        <w:i/>
+                        <w:sz w:val="20"/>
+                      </w:rPr>
+                      <w:t>A</w:t>
+                    </w:r>
+                    <w:r>
+                      <w:rPr>
+                        <w:rFonts w:ascii="Times New Roman" w:hAnsi="Times New Roman" w:cs="Times New Roman"/>
+                        <w:sz w:val="20"/>
+                      </w:rPr>
+                      <w:t>(</w:t>
+                    </w:r>
+                    <w:r>
+                      <w:rPr>
+                        <w:rFonts w:ascii="Times New Roman" w:hAnsi="Times New Roman" w:cs="Times New Roman"/>
+                        <w:i/>
+                        <w:sz w:val="20"/>
+                      </w:rPr>
+                      <w:t>x</w:t>
+                    </w:r>
+                    <w:r>
+                      <w:rPr>
+                        <w:rFonts w:ascii="Times New Roman" w:hAnsi="Times New Roman" w:cs="Times New Roman"/>
+                        <w:sz w:val="20"/>
+                      </w:rPr>
+                      <w:t>)</w:t>
+                    </w:r>
+                  </w:p>
+                </w:txbxContent>
+              </v:textbox>
             </v:shape>
             <w10:wrap type="none"/>
             <w10:anchorlock/>
           </v:group>
-          <o:OLEObject Type="Embed" ProgID="Equation.3" ShapeID="_x0000_s47601" DrawAspect="Content" ObjectID="_1667700714" r:id="rId90"/>
-          <o:OLEObject Type="Embed" ProgID="Equation.3" ShapeID="_x0000_s47600" DrawAspect="Content" ObjectID="_1667700715" r:id="rId91"/>
+          <o:OLEObject Type="Embed" ProgID="Equation.3" ShapeID="_x0000_s47601" DrawAspect="Content" ObjectID="_1667707996" r:id="rId90"/>
+          <o:OLEObject Type="Embed" ProgID="Equation.3" ShapeID="_x0000_s47600" DrawAspect="Content" ObjectID="_1667707997" r:id="rId91"/>
+        </w:pict>
+      </w:r>
+    </w:p>
+    <w:p/>
+    <w:p>
+      <w:r>
+        <w:rPr>
+          <w:noProof/>
+        </w:rPr>
+      </w:r>
+      <w:r>
+        <w:pict>
+          <v:group id="_x0000_s47625" editas="canvas" style="width:481.95pt;height:179.85pt;mso-position-horizontal-relative:char;mso-position-vertical-relative:line" coordorigin="1134,1741" coordsize="9639,3597">
+            <o:lock v:ext="edit" aspectratio="t"/>
+            <v:shape id="_x0000_s47624" type="#_x0000_t75" style="position:absolute;left:1134;top:1741;width:9639;height:3597" o:preferrelative="f">
+              <v:fill o:detectmouseclick="t"/>
+              <v:path o:extrusionok="t" o:connecttype="none"/>
+              <o:lock v:ext="edit" text="t"/>
+            </v:shape>
+            <v:shape id="_x0000_s47671" style="position:absolute;left:3023;top:2153;width:4503;height:2101" coordsize="4503,2101" path="m7,1418hdc487,1410,1935,1575,2400,998hhc2865,421,3074,210,3397,105,3720,,4290,23,4503,30hdc4503,116,4503,203,4503,203hbc4290,263,3532,165,3225,390hhc2918,615,2730,1455,2130,1778,1530,2101,465,1965,,1965hdc3,1691,7,1418,7,1418xe" fillcolor="#c6d9f1 [671]" stroked="f" strokecolor="#0070c0">
+              <v:path arrowok="t"/>
+            </v:shape>
+            <v:group id="_x0000_s47634" style="position:absolute;left:3009;top:2095;width:4535;height:2234" coordorigin="2550,2095" coordsize="4883,2234">
+              <v:shape id="_x0000_s47630" style="position:absolute;left:2550;top:2095;width:4883;height:1596" coordsize="4883,1596" o:regroupid="68" path="m,1475hdc1424,1477,2214,1596,2843,798hhc3472,,3812,91,4883,84hde" filled="f" strokeweight="1.25pt">
+                <v:path arrowok="t"/>
+              </v:shape>
+              <v:shape id="_x0000_s47631" style="position:absolute;left:2550;top:2356;width:4883;height:1973" coordsize="4883,1973" o:regroupid="68" path="m,1776hdc1321,1758,2222,1973,2847,1099hhc3472,225,3107,,4883,11hde" filled="f" strokeweight="1.25pt">
+                <v:path arrowok="t"/>
+              </v:shape>
+            </v:group>
+            <v:shape id="_x0000_s47633" type="#_x0000_t32" style="position:absolute;left:2505;top:4956;width:5669;height:1" o:connectortype="straight">
+              <v:stroke dashstyle="dash"/>
+            </v:shape>
+            <v:shape id="_x0000_s47635" type="#_x0000_t32" style="position:absolute;left:2505;top:3861;width:850;height:1" o:connectortype="straight">
+              <v:stroke dashstyle="dash"/>
+            </v:shape>
+            <v:shape id="_x0000_s47636" type="#_x0000_t32" style="position:absolute;left:7324;top:2271;width:794;height:1" o:connectortype="straight">
+              <v:stroke dashstyle="dash"/>
+            </v:shape>
+            <v:oval id="_x0000_s47637" style="position:absolute;left:3333;top:3832;width:57;height:57" fillcolor="black [3213]">
+              <o:lock v:ext="edit" aspectratio="t"/>
+            </v:oval>
+            <v:oval id="_x0000_s47638" style="position:absolute;left:7301;top:2243;width:57;height:57" fillcolor="black [3213]">
+              <o:lock v:ext="edit" aspectratio="t"/>
+            </v:oval>
+            <v:shape id="_x0000_s47639" type="#_x0000_t32" style="position:absolute;left:3616;top:3630;width:1;height:454;rotation:90;flip:x" o:connectortype="straight" strokecolor="#0070c0" strokeweight="1.5pt">
+              <v:stroke endarrow="block"/>
+            </v:shape>
+            <v:shape id="_x0000_s47640" type="#_x0000_t32" style="position:absolute;left:7527;top:2106;width:1;height:340;rotation:90;flip:x" o:connectortype="straight" strokecolor="#0070c0" strokeweight="1.5pt">
+              <v:stroke endarrow="block"/>
+            </v:shape>
+            <v:shape id="_x0000_s47641" type="#_x0000_t32" style="position:absolute;left:2521;top:3870;width:1;height:1077;flip:y" o:connectortype="straight">
+              <v:stroke startarrow="open" endarrow="open"/>
+            </v:shape>
+            <v:shape id="_x0000_s47642" type="#_x0000_t32" style="position:absolute;left:8098;top:2284;width:1;height:2665;flip:y" o:connectortype="straight">
+              <v:stroke startarrow="open" endarrow="open"/>
+            </v:shape>
+            <v:group id="_x0000_s47643" style="position:absolute;left:1427;top:3169;width:1013;height:1107" coordorigin="3752,14559" coordsize="1010,1104">
+              <v:shape id="_x0000_s47644" type="#_x0000_t202" style="position:absolute;left:4403;top:14862;width:359;height:384" filled="f" stroked="f">
+                <v:textbox style="mso-next-textbox:#_x0000_s47644" inset="0,.5mm,0,.5mm">
+                  <w:txbxContent>
+                    <w:p>
+                      <w:pPr>
+                        <w:jc w:val="center"/>
+                        <w:rPr>
+                          <w:rFonts w:ascii="Times New Roman" w:hAnsi="Times New Roman" w:cs="Times New Roman"/>
+                          <w:i/>
+                          <w:sz w:val="20"/>
+                        </w:rPr>
+                      </w:pPr>
+                      <w:r>
+                        <w:rPr>
+                          <w:rFonts w:ascii="Times New Roman" w:hAnsi="Times New Roman" w:cs="Times New Roman"/>
+                          <w:i/>
+                          <w:sz w:val="20"/>
+                        </w:rPr>
+                        <w:t>x</w:t>
+                      </w:r>
+                    </w:p>
+                  </w:txbxContent>
+                </v:textbox>
+              </v:shape>
+              <v:group id="_x0000_s47645" style="position:absolute;left:4009;top:14677;width:633;height:641" coordorigin="4009,14677" coordsize="633,641">
+                <v:group id="_x0000_s47646" style="position:absolute;left:4009;top:15148;width:170;height:170" coordorigin="3185,1872" coordsize="169,169">
+                  <v:oval id="_x0000_s47647" style="position:absolute;left:3185;top:1872;width:169;height:169" strokeweight="1pt">
+                    <o:lock v:ext="edit" aspectratio="t"/>
+                  </v:oval>
+                  <v:oval id="_x0000_s47648" style="position:absolute;left:3237;top:1924;width:64;height:64" fillcolor="black [3213]" strokeweight="1pt">
+                    <o:lock v:ext="edit" aspectratio="t"/>
+                  </v:oval>
+                </v:group>
+                <v:shape id="_x0000_s47649" type="#_x0000_t32" style="position:absolute;left:4188;top:15232;width:454;height:2" o:connectortype="straight" strokeweight="1pt">
+                  <v:stroke endarrow="block"/>
+                </v:shape>
+                <v:shape id="_x0000_s47650" type="#_x0000_t32" style="position:absolute;left:3867;top:14903;width:454;height:2;rotation:-90" o:connectortype="straight" strokeweight="1pt">
+                  <v:stroke endarrow="block"/>
+                </v:shape>
+              </v:group>
+              <v:shape id="_x0000_s47651" type="#_x0000_t202" style="position:absolute;left:4124;top:14559;width:359;height:384" filled="f" stroked="f">
+                <v:textbox style="mso-next-textbox:#_x0000_s47651" inset="0,.5mm,0,.5mm">
+                  <w:txbxContent>
+                    <w:p>
+                      <w:pPr>
+                        <w:jc w:val="center"/>
+                        <w:rPr>
+                          <w:rFonts w:ascii="Times New Roman" w:hAnsi="Times New Roman" w:cs="Times New Roman"/>
+                          <w:i/>
+                        </w:rPr>
+                      </w:pPr>
+                      <w:r>
+                        <w:rPr>
+                          <w:rFonts w:ascii="Times New Roman" w:hAnsi="Times New Roman" w:cs="Times New Roman"/>
+                          <w:i/>
+                          <w:sz w:val="20"/>
+                        </w:rPr>
+                        <w:t>y</w:t>
+                      </w:r>
+                    </w:p>
+                  </w:txbxContent>
+                </v:textbox>
+              </v:shape>
+              <v:shape id="_x0000_s47652" type="#_x0000_t202" style="position:absolute;left:3752;top:15279;width:359;height:384" filled="f" stroked="f">
+                <v:textbox style="mso-next-textbox:#_x0000_s47652" inset="0,.5mm,0,.5mm">
+                  <w:txbxContent>
+                    <w:p>
+                      <w:pPr>
+                        <w:jc w:val="center"/>
+                        <w:rPr>
+                          <w:rFonts w:ascii="Times New Roman" w:hAnsi="Times New Roman" w:cs="Times New Roman"/>
+                          <w:i/>
+                        </w:rPr>
+                      </w:pPr>
+                      <w:r>
+                        <w:rPr>
+                          <w:rFonts w:ascii="Times New Roman" w:hAnsi="Times New Roman" w:cs="Times New Roman"/>
+                          <w:i/>
+                          <w:sz w:val="20"/>
+                        </w:rPr>
+                        <w:t>z</w:t>
+                      </w:r>
+                    </w:p>
+                  </w:txbxContent>
+                </v:textbox>
+              </v:shape>
+            </v:group>
+            <v:shape id="_x0000_s47653" type="#_x0000_t32" style="position:absolute;left:1763;top:2741;width:4;height:399;flip:x" o:connectortype="straight" strokecolor="#00b050" strokeweight="1.25pt">
+              <v:stroke endarrow="block"/>
+            </v:shape>
+            <v:shape id="_x0000_s47654" type="#_x0000_t75" style="position:absolute;left:1896;top:2741;width:195;height:300">
+              <v:imagedata r:id="rId10" o:title=""/>
+            </v:shape>
+            <v:shape id="_x0000_s47655" type="#_x0000_t202" style="position:absolute;left:2560;top:4244;width:348;height:307" filled="f" stroked="f">
+              <v:textbox style="mso-next-textbox:#_x0000_s47655" inset="0,.5mm,0,.5mm">
+                <w:txbxContent>
+                  <w:p>
+                    <w:pPr>
+                      <w:jc w:val="center"/>
+                    </w:pPr>
+                    <w:r>
+                      <w:rPr>
+                        <w:rFonts w:ascii="Times New Roman" w:hAnsi="Times New Roman" w:cs="Times New Roman"/>
+                        <w:i/>
+                        <w:sz w:val="20"/>
+                      </w:rPr>
+                      <w:t>y</w:t>
+                    </w:r>
+                    <w:r>
+                      <w:rPr>
+                        <w:rFonts w:ascii="Times New Roman" w:hAnsi="Times New Roman" w:cs="Times New Roman"/>
+                        <w:sz w:val="20"/>
+                        <w:vertAlign w:val="subscript"/>
+                      </w:rPr>
+                      <w:t>1</w:t>
+                    </w:r>
+                  </w:p>
+                </w:txbxContent>
+              </v:textbox>
+            </v:shape>
+            <v:shape id="_x0000_s47656" type="#_x0000_t202" style="position:absolute;left:8142;top:3448;width:348;height:307" filled="f" stroked="f">
+              <v:textbox style="mso-next-textbox:#_x0000_s47656" inset="0,.5mm,0,.5mm">
+                <w:txbxContent>
+                  <w:p>
+                    <w:pPr>
+                      <w:jc w:val="center"/>
+                    </w:pPr>
+                    <w:r>
+                      <w:rPr>
+                        <w:rFonts w:ascii="Times New Roman" w:hAnsi="Times New Roman" w:cs="Times New Roman"/>
+                        <w:i/>
+                        <w:sz w:val="20"/>
+                      </w:rPr>
+                      <w:t>y</w:t>
+                    </w:r>
+                    <w:r>
+                      <w:rPr>
+                        <w:rFonts w:ascii="Times New Roman" w:hAnsi="Times New Roman" w:cs="Times New Roman"/>
+                        <w:sz w:val="20"/>
+                        <w:vertAlign w:val="subscript"/>
+                      </w:rPr>
+                      <w:t>2</w:t>
+                    </w:r>
+                  </w:p>
+                </w:txbxContent>
+              </v:textbox>
+            </v:shape>
+            <v:shape id="_x0000_s47657" type="#_x0000_t202" style="position:absolute;left:3016;top:3561;width:348;height:307" filled="f" stroked="f">
+              <v:textbox style="mso-next-textbox:#_x0000_s47657" inset="0,.5mm,0,.5mm">
+                <w:txbxContent>
+                  <w:p>
+                    <w:pPr>
+                      <w:jc w:val="center"/>
+                    </w:pPr>
+                    <w:r>
+                      <w:rPr>
+                        <w:rFonts w:ascii="Times New Roman" w:hAnsi="Times New Roman" w:cs="Times New Roman"/>
+                        <w:i/>
+                        <w:sz w:val="20"/>
+                      </w:rPr>
+                      <w:t>A</w:t>
+                    </w:r>
+                    <w:r>
+                      <w:rPr>
+                        <w:rFonts w:ascii="Times New Roman" w:hAnsi="Times New Roman" w:cs="Times New Roman"/>
+                        <w:sz w:val="20"/>
+                        <w:vertAlign w:val="subscript"/>
+                      </w:rPr>
+                      <w:t>1</w:t>
+                    </w:r>
+                  </w:p>
+                </w:txbxContent>
+              </v:textbox>
+            </v:shape>
+            <v:shape id="_x0000_s47658" type="#_x0000_t202" style="position:absolute;left:6977;top:2116;width:348;height:307" filled="f" stroked="f">
+              <v:textbox style="mso-next-textbox:#_x0000_s47658" inset="0,.5mm,0,.5mm">
+                <w:txbxContent>
+                  <w:p>
+                    <w:pPr>
+                      <w:jc w:val="center"/>
+                    </w:pPr>
+                    <w:r>
+                      <w:rPr>
+                        <w:rFonts w:ascii="Times New Roman" w:hAnsi="Times New Roman" w:cs="Times New Roman"/>
+                        <w:i/>
+                        <w:sz w:val="20"/>
+                      </w:rPr>
+                      <w:t>A</w:t>
+                    </w:r>
+                    <w:r>
+                      <w:rPr>
+                        <w:rFonts w:ascii="Times New Roman" w:hAnsi="Times New Roman" w:cs="Times New Roman"/>
+                        <w:sz w:val="20"/>
+                        <w:vertAlign w:val="subscript"/>
+                      </w:rPr>
+                      <w:t>2</w:t>
+                    </w:r>
+                  </w:p>
+                </w:txbxContent>
+              </v:textbox>
+            </v:shape>
+            <v:shape id="_x0000_s47659" type="#_x0000_t202" style="position:absolute;left:3836;top:3710;width:348;height:307" filled="f" stroked="f">
+              <v:textbox style="mso-next-textbox:#_x0000_s47659" inset="0,.5mm,0,.5mm">
+                <w:txbxContent>
+                  <w:p>
+                    <w:pPr>
+                      <w:jc w:val="center"/>
+                    </w:pPr>
+                    <w:r>
+                      <w:rPr>
+                        <w:rFonts w:ascii="Times New Roman" w:hAnsi="Times New Roman" w:cs="Times New Roman"/>
+                        <w:i/>
+                        <w:sz w:val="20"/>
+                      </w:rPr>
+                      <w:t>v</w:t>
+                    </w:r>
+                    <w:r>
+                      <w:rPr>
+                        <w:rFonts w:ascii="Times New Roman" w:hAnsi="Times New Roman" w:cs="Times New Roman"/>
+                        <w:sz w:val="20"/>
+                        <w:vertAlign w:val="subscript"/>
+                      </w:rPr>
+                      <w:t>1</w:t>
+                    </w:r>
+                  </w:p>
+                </w:txbxContent>
+              </v:textbox>
+            </v:shape>
+            <v:shape id="_x0000_s47660" type="#_x0000_t202" style="position:absolute;left:7658;top:1959;width:348;height:307" filled="f" stroked="f">
+              <v:textbox style="mso-next-textbox:#_x0000_s47660" inset="0,.5mm,0,.5mm">
+                <w:txbxContent>
+                  <w:p>
+                    <w:pPr>
+                      <w:jc w:val="center"/>
+                    </w:pPr>
+                    <w:r>
+                      <w:rPr>
+                        <w:rFonts w:ascii="Times New Roman" w:hAnsi="Times New Roman" w:cs="Times New Roman"/>
+                        <w:i/>
+                        <w:sz w:val="20"/>
+                      </w:rPr>
+                      <w:t>v</w:t>
+                    </w:r>
+                    <w:r>
+                      <w:rPr>
+                        <w:rFonts w:ascii="Times New Roman" w:hAnsi="Times New Roman" w:cs="Times New Roman"/>
+                        <w:sz w:val="20"/>
+                        <w:vertAlign w:val="subscript"/>
+                      </w:rPr>
+                      <w:t>2</w:t>
+                    </w:r>
+                  </w:p>
+                </w:txbxContent>
+              </v:textbox>
+            </v:shape>
+            <v:shape id="_x0000_s47667" type="#_x0000_t32" style="position:absolute;left:3357;top:3576;width:1;height:567" o:connectortype="straight" strokecolor="red" strokeweight="1pt"/>
+            <v:shape id="_x0000_s47668" type="#_x0000_t32" style="position:absolute;left:7326;top:2183;width:1;height:170" o:connectortype="straight" strokecolor="red" strokeweight="1pt"/>
+            <v:shape id="_x0000_s47669" type="#_x0000_t202" style="position:absolute;left:3192;top:3217;width:348;height:307" filled="f" stroked="f">
+              <v:textbox style="mso-next-textbox:#_x0000_s47669" inset="0,.5mm,0,.5mm">
+                <w:txbxContent>
+                  <w:p>
+                    <w:pPr>
+                      <w:jc w:val="center"/>
+                    </w:pPr>
+                    <w:r>
+                      <w:rPr>
+                        <w:rFonts w:ascii="Times New Roman" w:hAnsi="Times New Roman" w:cs="Times New Roman"/>
+                        <w:i/>
+                        <w:sz w:val="20"/>
+                      </w:rPr>
+                      <w:t>p</w:t>
+                    </w:r>
+                    <w:r>
+                      <w:rPr>
+                        <w:rFonts w:ascii="Times New Roman" w:hAnsi="Times New Roman" w:cs="Times New Roman"/>
+                        <w:sz w:val="20"/>
+                        <w:vertAlign w:val="subscript"/>
+                      </w:rPr>
+                      <w:t>1</w:t>
+                    </w:r>
+                  </w:p>
+                </w:txbxContent>
+              </v:textbox>
+            </v:shape>
+            <v:shape id="_x0000_s47670" type="#_x0000_t202" style="position:absolute;left:7148;top:1833;width:348;height:307" filled="f" stroked="f">
+              <v:textbox style="mso-next-textbox:#_x0000_s47670" inset="0,.5mm,0,.5mm">
+                <w:txbxContent>
+                  <w:p>
+                    <w:pPr>
+                      <w:jc w:val="center"/>
+                    </w:pPr>
+                    <w:r>
+                      <w:rPr>
+                        <w:rFonts w:ascii="Times New Roman" w:hAnsi="Times New Roman" w:cs="Times New Roman"/>
+                        <w:i/>
+                        <w:sz w:val="20"/>
+                      </w:rPr>
+                      <w:t>p</w:t>
+                    </w:r>
+                    <w:r>
+                      <w:rPr>
+                        <w:rFonts w:ascii="Times New Roman" w:hAnsi="Times New Roman" w:cs="Times New Roman"/>
+                        <w:sz w:val="20"/>
+                        <w:vertAlign w:val="subscript"/>
+                      </w:rPr>
+                      <w:t>2</w:t>
+                    </w:r>
+                  </w:p>
+                </w:txbxContent>
+              </v:textbox>
+            </v:shape>
+            <w10:wrap type="none"/>
+            <w10:anchorlock/>
+          </v:group>
+          <o:OLEObject Type="Embed" ProgID="Equation.3" ShapeID="_x0000_s47654" DrawAspect="Content" ObjectID="_1667707998" r:id="rId92"/>
         </w:pict>
       </w:r>
     </w:p>
     <w:p/>
     <w:p/>
+    <w:p>
+      <w:r>
+        <w:rPr>
+          <w:noProof/>
+        </w:rPr>
+      </w:r>
+      <w:r>
+        <w:pict>
+          <v:group id="_x0000_s47672" editas="canvas" style="width:481.95pt;height:214.3pt;mso-position-horizontal-relative:char;mso-position-vertical-relative:line" coordorigin="1134,1052" coordsize="9639,4286">
+            <o:lock v:ext="edit" aspectratio="t"/>
+            <v:shape id="_x0000_s47673" type="#_x0000_t75" style="position:absolute;left:1134;top:1052;width:9639;height:4286" o:preferrelative="f">
+              <v:fill o:detectmouseclick="t"/>
+              <v:path o:extrusionok="t" o:connecttype="none"/>
+              <o:lock v:ext="edit" text="t"/>
+            </v:shape>
+            <v:shape id="_x0000_s47674" style="position:absolute;left:3023;top:2153;width:4503;height:2101" coordsize="4503,2101" path="m7,1418hdc487,1410,1935,1575,2400,998hhc2865,421,3074,210,3397,105,3720,,4290,23,4503,30hdc4503,116,4503,203,4503,203hbc4290,263,3532,165,3225,390hhc2918,615,2730,1455,2130,1778,1530,2101,465,1965,,1965hdc3,1691,7,1418,7,1418xe" fillcolor="#c6d9f1 [671]" stroked="f" strokecolor="#0070c0">
+              <v:path arrowok="t"/>
+            </v:shape>
+            <v:group id="_x0000_s47675" style="position:absolute;left:3009;top:2095;width:4535;height:2234" coordorigin="2550,2095" coordsize="4883,2234">
+              <v:shape id="_x0000_s47676" style="position:absolute;left:2550;top:2095;width:4883;height:1596" coordsize="4883,1596" path="m,1475hdc1424,1477,2214,1596,2843,798hhc3472,,3812,91,4883,84hde" filled="f" strokeweight="1.25pt">
+                <v:path arrowok="t"/>
+              </v:shape>
+              <v:shape id="_x0000_s47677" style="position:absolute;left:2550;top:2356;width:4883;height:1973" coordsize="4883,1973" path="m,1776hdc1321,1758,2222,1973,2847,1099hhc3472,225,3107,,4883,11hde" filled="f" strokeweight="1.25pt">
+                <v:path arrowok="t"/>
+              </v:shape>
+            </v:group>
+            <v:shape id="_x0000_s47678" type="#_x0000_t32" style="position:absolute;left:2505;top:4956;width:5669;height:1" o:connectortype="straight">
+              <v:stroke dashstyle="dash"/>
+            </v:shape>
+            <v:shape id="_x0000_s47679" type="#_x0000_t32" style="position:absolute;left:2505;top:3861;width:850;height:1" o:connectortype="straight">
+              <v:stroke dashstyle="dash"/>
+            </v:shape>
+            <v:shape id="_x0000_s47680" type="#_x0000_t32" style="position:absolute;left:7324;top:2271;width:794;height:1" o:connectortype="straight">
+              <v:stroke dashstyle="dash"/>
+            </v:shape>
+            <v:oval id="_x0000_s47681" style="position:absolute;left:3333;top:3832;width:57;height:57" fillcolor="black [3213]">
+              <o:lock v:ext="edit" aspectratio="t"/>
+            </v:oval>
+            <v:oval id="_x0000_s47682" style="position:absolute;left:7301;top:2243;width:57;height:57" fillcolor="black [3213]">
+              <o:lock v:ext="edit" aspectratio="t"/>
+            </v:oval>
+            <v:shape id="_x0000_s47683" type="#_x0000_t32" style="position:absolute;left:3616;top:3630;width:1;height:454;rotation:90;flip:x" o:connectortype="straight" strokecolor="#0070c0" strokeweight="1.5pt">
+              <v:stroke endarrow="block"/>
+            </v:shape>
+            <v:shape id="_x0000_s47684" type="#_x0000_t32" style="position:absolute;left:7527;top:2106;width:1;height:340;rotation:90;flip:x" o:connectortype="straight" strokecolor="#0070c0" strokeweight="1.5pt">
+              <v:stroke endarrow="block"/>
+            </v:shape>
+            <v:shape id="_x0000_s47685" type="#_x0000_t32" style="position:absolute;left:2521;top:3870;width:1;height:1077;flip:y" o:connectortype="straight">
+              <v:stroke startarrow="open" endarrow="open"/>
+            </v:shape>
+            <v:shape id="_x0000_s47686" type="#_x0000_t32" style="position:absolute;left:8098;top:2284;width:1;height:2665;flip:y" o:connectortype="straight">
+              <v:stroke startarrow="open" endarrow="open"/>
+            </v:shape>
+            <v:group id="_x0000_s47687" style="position:absolute;left:1427;top:3169;width:1013;height:1107" coordorigin="3752,14559" coordsize="1010,1104">
+              <v:shape id="_x0000_s47688" type="#_x0000_t202" style="position:absolute;left:4403;top:14862;width:359;height:384" filled="f" stroked="f">
+                <v:textbox style="mso-next-textbox:#_x0000_s47688" inset="0,.5mm,0,.5mm">
+                  <w:txbxContent>
+                    <w:p>
+                      <w:pPr>
+                        <w:jc w:val="center"/>
+                        <w:rPr>
+                          <w:rFonts w:ascii="Times New Roman" w:hAnsi="Times New Roman" w:cs="Times New Roman"/>
+                          <w:i/>
+                          <w:sz w:val="20"/>
+                        </w:rPr>
+                      </w:pPr>
+                      <w:r>
+                        <w:rPr>
+                          <w:rFonts w:ascii="Times New Roman" w:hAnsi="Times New Roman" w:cs="Times New Roman"/>
+                          <w:i/>
+                          <w:sz w:val="20"/>
+                        </w:rPr>
+                        <w:t>x</w:t>
+                      </w:r>
+                    </w:p>
+                  </w:txbxContent>
+                </v:textbox>
+              </v:shape>
+              <v:group id="_x0000_s47689" style="position:absolute;left:4009;top:14677;width:633;height:641" coordorigin="4009,14677" coordsize="633,641">
+                <v:group id="_x0000_s47690" style="position:absolute;left:4009;top:15148;width:170;height:170" coordorigin="3185,1872" coordsize="169,169">
+                  <v:oval id="_x0000_s47691" style="position:absolute;left:3185;top:1872;width:169;height:169" strokeweight="1pt">
+                    <o:lock v:ext="edit" aspectratio="t"/>
+                  </v:oval>
+                  <v:oval id="_x0000_s47692" style="position:absolute;left:3237;top:1924;width:64;height:64" fillcolor="black [3213]" strokeweight="1pt">
+                    <o:lock v:ext="edit" aspectratio="t"/>
+                  </v:oval>
+                </v:group>
+                <v:shape id="_x0000_s47693" type="#_x0000_t32" style="position:absolute;left:4188;top:15232;width:454;height:2" o:connectortype="straight" strokeweight="1pt">
+                  <v:stroke endarrow="block"/>
+                </v:shape>
+                <v:shape id="_x0000_s47694" type="#_x0000_t32" style="position:absolute;left:3867;top:14903;width:454;height:2;rotation:-90" o:connectortype="straight" strokeweight="1pt">
+                  <v:stroke endarrow="block"/>
+                </v:shape>
+              </v:group>
+              <v:shape id="_x0000_s47695" type="#_x0000_t202" style="position:absolute;left:4124;top:14559;width:359;height:384" filled="f" stroked="f">
+                <v:textbox style="mso-next-textbox:#_x0000_s47695" inset="0,.5mm,0,.5mm">
+                  <w:txbxContent>
+                    <w:p>
+                      <w:pPr>
+                        <w:jc w:val="center"/>
+                        <w:rPr>
+                          <w:rFonts w:ascii="Times New Roman" w:hAnsi="Times New Roman" w:cs="Times New Roman"/>
+                          <w:i/>
+                        </w:rPr>
+                      </w:pPr>
+                      <w:r>
+                        <w:rPr>
+                          <w:rFonts w:ascii="Times New Roman" w:hAnsi="Times New Roman" w:cs="Times New Roman"/>
+                          <w:i/>
+                          <w:sz w:val="20"/>
+                        </w:rPr>
+                        <w:t>y</w:t>
+                      </w:r>
+                    </w:p>
+                  </w:txbxContent>
+                </v:textbox>
+              </v:shape>
+              <v:shape id="_x0000_s47696" type="#_x0000_t202" style="position:absolute;left:3752;top:15279;width:359;height:384" filled="f" stroked="f">
+                <v:textbox style="mso-next-textbox:#_x0000_s47696" inset="0,.5mm,0,.5mm">
+                  <w:txbxContent>
+                    <w:p>
+                      <w:pPr>
+                        <w:jc w:val="center"/>
+                        <w:rPr>
+                          <w:rFonts w:ascii="Times New Roman" w:hAnsi="Times New Roman" w:cs="Times New Roman"/>
+                          <w:i/>
+                        </w:rPr>
+                      </w:pPr>
+                      <w:r>
+                        <w:rPr>
+                          <w:rFonts w:ascii="Times New Roman" w:hAnsi="Times New Roman" w:cs="Times New Roman"/>
+                          <w:i/>
+                          <w:sz w:val="20"/>
+                        </w:rPr>
+                        <w:t>z</w:t>
+                      </w:r>
+                    </w:p>
+                  </w:txbxContent>
+                </v:textbox>
+              </v:shape>
+            </v:group>
+            <v:shape id="_x0000_s47697" type="#_x0000_t32" style="position:absolute;left:1763;top:2741;width:4;height:399;flip:x" o:connectortype="straight" strokecolor="#00b050" strokeweight="1.25pt">
+              <v:stroke endarrow="block"/>
+            </v:shape>
+            <v:shape id="_x0000_s47698" type="#_x0000_t75" style="position:absolute;left:1896;top:2741;width:195;height:300">
+              <v:imagedata r:id="rId10" o:title=""/>
+            </v:shape>
+            <v:shape id="_x0000_s47699" type="#_x0000_t202" style="position:absolute;left:2560;top:4244;width:348;height:307" filled="f" stroked="f">
+              <v:textbox style="mso-next-textbox:#_x0000_s47699" inset="0,.5mm,0,.5mm">
+                <w:txbxContent>
+                  <w:p>
+                    <w:pPr>
+                      <w:jc w:val="center"/>
+                    </w:pPr>
+                    <w:r>
+                      <w:rPr>
+                        <w:rFonts w:ascii="Times New Roman" w:hAnsi="Times New Roman" w:cs="Times New Roman"/>
+                        <w:i/>
+                        <w:sz w:val="20"/>
+                      </w:rPr>
+                      <w:t>y</w:t>
+                    </w:r>
+                    <w:r>
+                      <w:rPr>
+                        <w:rFonts w:ascii="Times New Roman" w:hAnsi="Times New Roman" w:cs="Times New Roman"/>
+                        <w:sz w:val="20"/>
+                        <w:vertAlign w:val="subscript"/>
+                      </w:rPr>
+                      <w:t>1</w:t>
+                    </w:r>
+                  </w:p>
+                </w:txbxContent>
+              </v:textbox>
+            </v:shape>
+            <v:shape id="_x0000_s47700" type="#_x0000_t202" style="position:absolute;left:8142;top:3448;width:348;height:307" filled="f" stroked="f">
+              <v:textbox style="mso-next-textbox:#_x0000_s47700" inset="0,.5mm,0,.5mm">
+                <w:txbxContent>
+                  <w:p>
+                    <w:pPr>
+                      <w:jc w:val="center"/>
+                    </w:pPr>
+                    <w:r>
+                      <w:rPr>
+                        <w:rFonts w:ascii="Times New Roman" w:hAnsi="Times New Roman" w:cs="Times New Roman"/>
+                        <w:i/>
+                        <w:sz w:val="20"/>
+                      </w:rPr>
+                      <w:t>y</w:t>
+                    </w:r>
+                    <w:r>
+                      <w:rPr>
+                        <w:rFonts w:ascii="Times New Roman" w:hAnsi="Times New Roman" w:cs="Times New Roman"/>
+                        <w:sz w:val="20"/>
+                        <w:vertAlign w:val="subscript"/>
+                      </w:rPr>
+                      <w:t>2</w:t>
+                    </w:r>
+                  </w:p>
+                </w:txbxContent>
+              </v:textbox>
+            </v:shape>
+            <v:shape id="_x0000_s47701" type="#_x0000_t202" style="position:absolute;left:3016;top:3561;width:348;height:307" filled="f" stroked="f">
+              <v:textbox style="mso-next-textbox:#_x0000_s47701" inset="0,.5mm,0,.5mm">
+                <w:txbxContent>
+                  <w:p>
+                    <w:pPr>
+                      <w:jc w:val="center"/>
+                    </w:pPr>
+                    <w:r>
+                      <w:rPr>
+                        <w:rFonts w:ascii="Times New Roman" w:hAnsi="Times New Roman" w:cs="Times New Roman"/>
+                        <w:i/>
+                        <w:sz w:val="20"/>
+                      </w:rPr>
+                      <w:t>A</w:t>
+                    </w:r>
+                    <w:r>
+                      <w:rPr>
+                        <w:rFonts w:ascii="Times New Roman" w:hAnsi="Times New Roman" w:cs="Times New Roman"/>
+                        <w:sz w:val="20"/>
+                        <w:vertAlign w:val="subscript"/>
+                      </w:rPr>
+                      <w:t>1</w:t>
+                    </w:r>
+                  </w:p>
+                </w:txbxContent>
+              </v:textbox>
+            </v:shape>
+            <v:shape id="_x0000_s47702" type="#_x0000_t202" style="position:absolute;left:6977;top:2116;width:348;height:307" filled="f" stroked="f">
+              <v:textbox style="mso-next-textbox:#_x0000_s47702" inset="0,.5mm,0,.5mm">
+                <w:txbxContent>
+                  <w:p>
+                    <w:pPr>
+                      <w:jc w:val="center"/>
+                    </w:pPr>
+                    <w:r>
+                      <w:rPr>
+                        <w:rFonts w:ascii="Times New Roman" w:hAnsi="Times New Roman" w:cs="Times New Roman"/>
+                        <w:i/>
+                        <w:sz w:val="20"/>
+                      </w:rPr>
+                      <w:t>A</w:t>
+                    </w:r>
+                    <w:r>
+                      <w:rPr>
+                        <w:rFonts w:ascii="Times New Roman" w:hAnsi="Times New Roman" w:cs="Times New Roman"/>
+                        <w:sz w:val="20"/>
+                        <w:vertAlign w:val="subscript"/>
+                      </w:rPr>
+                      <w:t>2</w:t>
+                    </w:r>
+                  </w:p>
+                </w:txbxContent>
+              </v:textbox>
+            </v:shape>
+            <v:shape id="_x0000_s47703" type="#_x0000_t202" style="position:absolute;left:3836;top:3710;width:348;height:307" filled="f" stroked="f">
+              <v:textbox style="mso-next-textbox:#_x0000_s47703" inset="0,.5mm,0,.5mm">
+                <w:txbxContent>
+                  <w:p>
+                    <w:pPr>
+                      <w:jc w:val="center"/>
+                    </w:pPr>
+                    <w:r>
+                      <w:rPr>
+                        <w:rFonts w:ascii="Times New Roman" w:hAnsi="Times New Roman" w:cs="Times New Roman"/>
+                        <w:i/>
+                        <w:sz w:val="20"/>
+                      </w:rPr>
+                      <w:t>v</w:t>
+                    </w:r>
+                    <w:r>
+                      <w:rPr>
+                        <w:rFonts w:ascii="Times New Roman" w:hAnsi="Times New Roman" w:cs="Times New Roman"/>
+                        <w:sz w:val="20"/>
+                        <w:vertAlign w:val="subscript"/>
+                      </w:rPr>
+                      <w:t>1</w:t>
+                    </w:r>
+                  </w:p>
+                </w:txbxContent>
+              </v:textbox>
+            </v:shape>
+            <v:shape id="_x0000_s47704" type="#_x0000_t202" style="position:absolute;left:7658;top:1959;width:348;height:307" filled="f" stroked="f">
+              <v:textbox style="mso-next-textbox:#_x0000_s47704" inset="0,.5mm,0,.5mm">
+                <w:txbxContent>
+                  <w:p>
+                    <w:pPr>
+                      <w:jc w:val="center"/>
+                    </w:pPr>
+                    <w:r>
+                      <w:rPr>
+                        <w:rFonts w:ascii="Times New Roman" w:hAnsi="Times New Roman" w:cs="Times New Roman"/>
+                        <w:i/>
+                        <w:sz w:val="20"/>
+                      </w:rPr>
+                      <w:t>v</w:t>
+                    </w:r>
+                    <w:r>
+                      <w:rPr>
+                        <w:rFonts w:ascii="Times New Roman" w:hAnsi="Times New Roman" w:cs="Times New Roman"/>
+                        <w:sz w:val="20"/>
+                        <w:vertAlign w:val="subscript"/>
+                      </w:rPr>
+                      <w:t>2</w:t>
+                    </w:r>
+                  </w:p>
+                </w:txbxContent>
+              </v:textbox>
+            </v:shape>
+            <v:shape id="_x0000_s47705" type="#_x0000_t32" style="position:absolute;left:3357;top:3576;width:1;height:567" o:connectortype="straight" strokecolor="red" strokeweight="1pt"/>
+            <v:shape id="_x0000_s47706" type="#_x0000_t32" style="position:absolute;left:7326;top:2183;width:1;height:170" o:connectortype="straight" strokecolor="red" strokeweight="1pt"/>
+            <v:group id="_x0000_s47723" style="position:absolute;left:3094;top:2622;width:530;height:972" coordorigin="4372,1486" coordsize="530,972">
+              <v:shape id="_x0000_s47707" type="#_x0000_t202" style="position:absolute;left:4464;top:1593;width:348;height:307" o:regroupid="69" filled="f" stroked="f">
+                <v:textbox style="mso-next-textbox:#_x0000_s47707" inset="0,.5mm,0,.5mm">
+                  <w:txbxContent>
+                    <w:p>
+                      <w:pPr>
+                        <w:jc w:val="center"/>
+                      </w:pPr>
+                      <w:r>
+                        <w:rPr>
+                          <w:rFonts w:ascii="Times New Roman" w:hAnsi="Times New Roman" w:cs="Times New Roman"/>
+                          <w:i/>
+                          <w:sz w:val="20"/>
+                        </w:rPr>
+                        <w:t>p</w:t>
+                      </w:r>
+                      <w:r>
+                        <w:rPr>
+                          <w:rFonts w:ascii="Times New Roman" w:hAnsi="Times New Roman" w:cs="Times New Roman"/>
+                          <w:sz w:val="20"/>
+                          <w:vertAlign w:val="subscript"/>
+                        </w:rPr>
+                        <w:t>1</w:t>
+                      </w:r>
+                    </w:p>
+                  </w:txbxContent>
+                </v:textbox>
+              </v:shape>
+              <v:group id="_x0000_s47713" style="position:absolute;left:4372;top:1486;width:530;height:972" coordorigin="3390,1545" coordsize="530,972" o:regroupid="69">
+                <v:shape id="_x0000_s47709" type="#_x0000_t19" style="position:absolute;left:3390;top:1545;width:530;height:521;flip:x y" coordsize="43200,42452" adj="-4702447,-6889346,21600,20852" path="wr,-748,43200,42452,28363,338,15965,nfewr,-748,43200,42452,28363,338,15965,l21600,20852nsxe" strokeweight="1.25pt">
+                  <v:path o:connectlocs="28363,338;15965,0;21600,20852"/>
+                </v:shape>
+                <v:shape id="_x0000_s47711" type="#_x0000_t32" style="position:absolute;left:3563;top:2063;width:1;height:454;flip:x" o:connectortype="straight" strokeweight="1.25pt"/>
+                <v:shape id="_x0000_s47712" type="#_x0000_t32" style="position:absolute;left:3735;top:2063;width:1;height:454;flip:x" o:connectortype="straight" strokeweight="1.25pt"/>
+              </v:group>
+              <v:rect id="_x0000_s47714" style="position:absolute;left:4558;top:2306;width:147;height:147" o:regroupid="69" stroked="f"/>
+            </v:group>
+            <v:group id="_x0000_s47724" style="position:absolute;left:7062;top:1226;width:530;height:972" coordorigin="4372,1486" coordsize="530,972">
+              <v:shape id="_x0000_s47725" type="#_x0000_t202" style="position:absolute;left:4464;top:1593;width:348;height:307" filled="f" stroked="f">
+                <v:textbox style="mso-next-textbox:#_x0000_s47725" inset="0,.5mm,0,.5mm">
+                  <w:txbxContent>
+                    <w:p>
+                      <w:pPr>
+                        <w:jc w:val="center"/>
+                      </w:pPr>
+                      <w:r>
+                        <w:rPr>
+                          <w:rFonts w:ascii="Times New Roman" w:hAnsi="Times New Roman" w:cs="Times New Roman"/>
+                          <w:i/>
+                          <w:sz w:val="20"/>
+                        </w:rPr>
+                        <w:t>p</w:t>
+                      </w:r>
+                      <w:r>
+                        <w:rPr>
+                          <w:rFonts w:ascii="Times New Roman" w:hAnsi="Times New Roman" w:cs="Times New Roman"/>
+                          <w:sz w:val="20"/>
+                          <w:vertAlign w:val="subscript"/>
+                        </w:rPr>
+                        <w:t>2</w:t>
+                      </w:r>
+                    </w:p>
+                  </w:txbxContent>
+                </v:textbox>
+              </v:shape>
+              <v:group id="_x0000_s47726" style="position:absolute;left:4372;top:1486;width:530;height:972" coordorigin="3390,1545" coordsize="530,972">
+                <v:shape id="_x0000_s47727" type="#_x0000_t19" style="position:absolute;left:3390;top:1545;width:530;height:521;flip:x y" coordsize="43200,42452" adj="-4702447,-6889346,21600,20852" path="wr,-748,43200,42452,28363,338,15965,nfewr,-748,43200,42452,28363,338,15965,l21600,20852nsxe" strokeweight="1.25pt">
+                  <v:path o:connectlocs="28363,338;15965,0;21600,20852"/>
+                </v:shape>
+                <v:shape id="_x0000_s47728" type="#_x0000_t32" style="position:absolute;left:3563;top:2063;width:1;height:454;flip:x" o:connectortype="straight" strokeweight="1.25pt"/>
+                <v:shape id="_x0000_s47729" type="#_x0000_t32" style="position:absolute;left:3735;top:2063;width:1;height:454;flip:x" o:connectortype="straight" strokeweight="1.25pt"/>
+              </v:group>
+              <v:rect id="_x0000_s47730" style="position:absolute;left:4558;top:2306;width:147;height:147" stroked="f"/>
+            </v:group>
+            <w10:wrap type="none"/>
+            <w10:anchorlock/>
+          </v:group>
+          <o:OLEObject Type="Embed" ProgID="Equation.3" ShapeID="_x0000_s47698" DrawAspect="Content" ObjectID="_1667707999" r:id="rId93"/>
+        </w:pict>
+      </w:r>
+    </w:p>
     <w:p/>
+    <w:p>
+      <w:r>
+        <w:rPr>
+          <w:noProof/>
+        </w:rPr>
+      </w:r>
+      <w:r>
+        <w:pict>
+          <v:group id="_x0000_s47731" editas="canvas" style="width:481.95pt;height:214.3pt;mso-position-horizontal-relative:char;mso-position-vertical-relative:line" coordorigin="1134,1052" coordsize="9639,4286">
+            <o:lock v:ext="edit" aspectratio="t"/>
+            <v:shape id="_x0000_s47732" type="#_x0000_t75" style="position:absolute;left:1134;top:1052;width:9639;height:4286" o:preferrelative="f">
+              <v:fill o:detectmouseclick="t"/>
+              <v:path o:extrusionok="t" o:connecttype="none"/>
+              <o:lock v:ext="edit" text="t"/>
+            </v:shape>
+            <v:shape id="_x0000_s47733" style="position:absolute;left:3023;top:2153;width:4503;height:2101" coordsize="4503,2101" path="m7,1418hdc487,1410,1935,1575,2400,998hhc2865,421,3074,210,3397,105,3720,,4290,23,4503,30hdc4503,116,4503,203,4503,203hbc4290,263,3532,165,3225,390hhc2918,615,2730,1455,2130,1778,1530,2101,465,1965,,1965hdc3,1691,7,1418,7,1418xe" fillcolor="#c6d9f1 [671]" stroked="f" strokecolor="#0070c0">
+              <v:path arrowok="t"/>
+            </v:shape>
+            <v:group id="_x0000_s47734" style="position:absolute;left:3009;top:2095;width:4535;height:2234" coordorigin="2550,2095" coordsize="4883,2234">
+              <v:shape id="_x0000_s47735" style="position:absolute;left:2550;top:2095;width:4883;height:1596" coordsize="4883,1596" path="m,1475hdc1424,1477,2214,1596,2843,798hhc3472,,3812,91,4883,84hde" filled="f" strokeweight="1.25pt">
+                <v:path arrowok="t"/>
+              </v:shape>
+              <v:shape id="_x0000_s47736" style="position:absolute;left:2550;top:2356;width:4883;height:1973" coordsize="4883,1973" path="m,1776hdc1321,1758,2222,1973,2847,1099hhc3472,225,3107,,4883,11hde" filled="f" strokeweight="1.25pt">
+                <v:path arrowok="t"/>
+              </v:shape>
+            </v:group>
+            <v:shape id="_x0000_s47737" type="#_x0000_t32" style="position:absolute;left:2505;top:4956;width:5669;height:1" o:connectortype="straight">
+              <v:stroke dashstyle="dash"/>
+            </v:shape>
+            <v:shape id="_x0000_s47738" type="#_x0000_t32" style="position:absolute;left:2505;top:3861;width:850;height:1" o:connectortype="straight">
+              <v:stroke dashstyle="dash"/>
+            </v:shape>
+            <v:shape id="_x0000_s47739" type="#_x0000_t32" style="position:absolute;left:7324;top:2271;width:794;height:1" o:connectortype="straight">
+              <v:stroke dashstyle="dash"/>
+            </v:shape>
+            <v:oval id="_x0000_s47740" style="position:absolute;left:3333;top:3832;width:57;height:57" fillcolor="black [3213]">
+              <o:lock v:ext="edit" aspectratio="t"/>
+            </v:oval>
+            <v:oval id="_x0000_s47741" style="position:absolute;left:7301;top:2243;width:57;height:57" fillcolor="black [3213]">
+              <o:lock v:ext="edit" aspectratio="t"/>
+            </v:oval>
+            <v:shape id="_x0000_s47742" type="#_x0000_t32" style="position:absolute;left:3616;top:3630;width:1;height:454;rotation:90;flip:x" o:connectortype="straight" strokecolor="#0070c0" strokeweight="1.5pt">
+              <v:stroke endarrow="block"/>
+            </v:shape>
+            <v:shape id="_x0000_s47743" type="#_x0000_t32" style="position:absolute;left:7527;top:2106;width:1;height:340;rotation:90;flip:x" o:connectortype="straight" strokecolor="#0070c0" strokeweight="1.5pt">
+              <v:stroke endarrow="block"/>
+            </v:shape>
+            <v:shape id="_x0000_s47744" type="#_x0000_t32" style="position:absolute;left:2521;top:3870;width:1;height:1077;flip:y" o:connectortype="straight">
+              <v:stroke startarrow="open" endarrow="open"/>
+            </v:shape>
+            <v:shape id="_x0000_s47745" type="#_x0000_t32" style="position:absolute;left:8098;top:2284;width:1;height:2665;flip:y" o:connectortype="straight">
+              <v:stroke startarrow="open" endarrow="open"/>
+            </v:shape>
+            <v:group id="_x0000_s47746" style="position:absolute;left:1427;top:3169;width:1013;height:1107" coordorigin="3752,14559" coordsize="1010,1104">
+              <v:shape id="_x0000_s47747" type="#_x0000_t202" style="position:absolute;left:4403;top:14862;width:359;height:384" filled="f" stroked="f">
+                <v:textbox style="mso-next-textbox:#_x0000_s47747" inset="0,.5mm,0,.5mm">
+                  <w:txbxContent>
+                    <w:p>
+                      <w:pPr>
+                        <w:jc w:val="center"/>
+                        <w:rPr>
+                          <w:rFonts w:ascii="Times New Roman" w:hAnsi="Times New Roman" w:cs="Times New Roman"/>
+                          <w:i/>
+                          <w:sz w:val="20"/>
+                        </w:rPr>
+                      </w:pPr>
+                      <w:r>
+                        <w:rPr>
+                          <w:rFonts w:ascii="Times New Roman" w:hAnsi="Times New Roman" w:cs="Times New Roman"/>
+                          <w:i/>
+                          <w:sz w:val="20"/>
+                        </w:rPr>
+                        <w:t>x</w:t>
+                      </w:r>
+                    </w:p>
+                  </w:txbxContent>
+                </v:textbox>
+              </v:shape>
+              <v:group id="_x0000_s47748" style="position:absolute;left:4009;top:14677;width:633;height:641" coordorigin="4009,14677" coordsize="633,641">
+                <v:group id="_x0000_s47749" style="position:absolute;left:4009;top:15148;width:170;height:170" coordorigin="3185,1872" coordsize="169,169">
+                  <v:oval id="_x0000_s47750" style="position:absolute;left:3185;top:1872;width:169;height:169" strokeweight="1pt">
+                    <o:lock v:ext="edit" aspectratio="t"/>
+                  </v:oval>
+                  <v:oval id="_x0000_s47751" style="position:absolute;left:3237;top:1924;width:64;height:64" fillcolor="black [3213]" strokeweight="1pt">
+                    <o:lock v:ext="edit" aspectratio="t"/>
+                  </v:oval>
+                </v:group>
+                <v:shape id="_x0000_s47752" type="#_x0000_t32" style="position:absolute;left:4188;top:15232;width:454;height:2" o:connectortype="straight" strokeweight="1pt">
+                  <v:stroke endarrow="block"/>
+                </v:shape>
+                <v:shape id="_x0000_s47753" type="#_x0000_t32" style="position:absolute;left:3867;top:14903;width:454;height:2;rotation:-90" o:connectortype="straight" strokeweight="1pt">
+                  <v:stroke endarrow="block"/>
+                </v:shape>
+              </v:group>
+              <v:shape id="_x0000_s47754" type="#_x0000_t202" style="position:absolute;left:4124;top:14559;width:359;height:384" filled="f" stroked="f">
+                <v:textbox style="mso-next-textbox:#_x0000_s47754" inset="0,.5mm,0,.5mm">
+                  <w:txbxContent>
+                    <w:p>
+                      <w:pPr>
+                        <w:jc w:val="center"/>
+                        <w:rPr>
+                          <w:rFonts w:ascii="Times New Roman" w:hAnsi="Times New Roman" w:cs="Times New Roman"/>
+                          <w:i/>
+                        </w:rPr>
+                      </w:pPr>
+                      <w:r>
+                        <w:rPr>
+                          <w:rFonts w:ascii="Times New Roman" w:hAnsi="Times New Roman" w:cs="Times New Roman"/>
+                          <w:i/>
+                          <w:sz w:val="20"/>
+                        </w:rPr>
+                        <w:t>y</w:t>
+                      </w:r>
+                    </w:p>
+                  </w:txbxContent>
+                </v:textbox>
+              </v:shape>
+              <v:shape id="_x0000_s47755" type="#_x0000_t202" style="position:absolute;left:3752;top:15279;width:359;height:384" filled="f" stroked="f">
+                <v:textbox style="mso-next-textbox:#_x0000_s47755" inset="0,.5mm,0,.5mm">
+                  <w:txbxContent>
+                    <w:p>
+                      <w:pPr>
+                        <w:jc w:val="center"/>
+                        <w:rPr>
+                          <w:rFonts w:ascii="Times New Roman" w:hAnsi="Times New Roman" w:cs="Times New Roman"/>
+                          <w:i/>
+                        </w:rPr>
+                      </w:pPr>
+                      <w:r>
+                        <w:rPr>
+                          <w:rFonts w:ascii="Times New Roman" w:hAnsi="Times New Roman" w:cs="Times New Roman"/>
+                          <w:i/>
+                          <w:sz w:val="20"/>
+                        </w:rPr>
+                        <w:t>z</w:t>
+                      </w:r>
+                    </w:p>
+                  </w:txbxContent>
+                </v:textbox>
+              </v:shape>
+            </v:group>
+            <v:shape id="_x0000_s47756" type="#_x0000_t32" style="position:absolute;left:1763;top:2741;width:4;height:399;flip:x" o:connectortype="straight" strokecolor="#00b050" strokeweight="1.25pt">
+              <v:stroke endarrow="block"/>
+            </v:shape>
+            <v:shape id="_x0000_s47757" type="#_x0000_t75" style="position:absolute;left:1896;top:2741;width:195;height:300">
+              <v:imagedata r:id="rId10" o:title=""/>
+            </v:shape>
+            <v:shape id="_x0000_s47758" type="#_x0000_t202" style="position:absolute;left:2560;top:4244;width:348;height:307" filled="f" stroked="f">
+              <v:textbox style="mso-next-textbox:#_x0000_s47758" inset="0,.5mm,0,.5mm">
+                <w:txbxContent>
+                  <w:p>
+                    <w:pPr>
+                      <w:jc w:val="center"/>
+                    </w:pPr>
+                    <w:r>
+                      <w:rPr>
+                        <w:rFonts w:ascii="Times New Roman" w:hAnsi="Times New Roman" w:cs="Times New Roman"/>
+                        <w:i/>
+                        <w:sz w:val="20"/>
+                      </w:rPr>
+                      <w:t>y</w:t>
+                    </w:r>
+                    <w:r>
+                      <w:rPr>
+                        <w:rFonts w:ascii="Times New Roman" w:hAnsi="Times New Roman" w:cs="Times New Roman"/>
+                        <w:sz w:val="20"/>
+                        <w:vertAlign w:val="subscript"/>
+                      </w:rPr>
+                      <w:t>1</w:t>
+                    </w:r>
+                  </w:p>
+                </w:txbxContent>
+              </v:textbox>
+            </v:shape>
+            <v:shape id="_x0000_s47759" type="#_x0000_t202" style="position:absolute;left:8142;top:3448;width:348;height:307" filled="f" stroked="f">
+              <v:textbox style="mso-next-textbox:#_x0000_s47759" inset="0,.5mm,0,.5mm">
+                <w:txbxContent>
+                  <w:p>
+                    <w:pPr>
+                      <w:jc w:val="center"/>
+                    </w:pPr>
+                    <w:r>
+                      <w:rPr>
+                        <w:rFonts w:ascii="Times New Roman" w:hAnsi="Times New Roman" w:cs="Times New Roman"/>
+                        <w:i/>
+                        <w:sz w:val="20"/>
+                      </w:rPr>
+                      <w:t>y</w:t>
+                    </w:r>
+                    <w:r>
+                      <w:rPr>
+                        <w:rFonts w:ascii="Times New Roman" w:hAnsi="Times New Roman" w:cs="Times New Roman"/>
+                        <w:sz w:val="20"/>
+                        <w:vertAlign w:val="subscript"/>
+                      </w:rPr>
+                      <w:t>2</w:t>
+                    </w:r>
+                  </w:p>
+                </w:txbxContent>
+              </v:textbox>
+            </v:shape>
+            <v:shape id="_x0000_s47760" type="#_x0000_t202" style="position:absolute;left:3016;top:3561;width:348;height:307" filled="f" stroked="f">
+              <v:textbox style="mso-next-textbox:#_x0000_s47760" inset="0,.5mm,0,.5mm">
+                <w:txbxContent>
+                  <w:p>
+                    <w:pPr>
+                      <w:jc w:val="center"/>
+                    </w:pPr>
+                    <w:r>
+                      <w:rPr>
+                        <w:rFonts w:ascii="Times New Roman" w:hAnsi="Times New Roman" w:cs="Times New Roman"/>
+                        <w:i/>
+                        <w:sz w:val="20"/>
+                      </w:rPr>
+                      <w:t>A</w:t>
+                    </w:r>
+                    <w:r>
+                      <w:rPr>
+                        <w:rFonts w:ascii="Times New Roman" w:hAnsi="Times New Roman" w:cs="Times New Roman"/>
+                        <w:sz w:val="20"/>
+                        <w:vertAlign w:val="subscript"/>
+                      </w:rPr>
+                      <w:t>1</w:t>
+                    </w:r>
+                  </w:p>
+                </w:txbxContent>
+              </v:textbox>
+            </v:shape>
+            <v:shape id="_x0000_s47761" type="#_x0000_t202" style="position:absolute;left:6977;top:2116;width:348;height:307" filled="f" stroked="f">
+              <v:textbox style="mso-next-textbox:#_x0000_s47761" inset="0,.5mm,0,.5mm">
+                <w:txbxContent>
+                  <w:p>
+                    <w:pPr>
+                      <w:jc w:val="center"/>
+                    </w:pPr>
+                    <w:r>
+                      <w:rPr>
+                        <w:rFonts w:ascii="Times New Roman" w:hAnsi="Times New Roman" w:cs="Times New Roman"/>
+                        <w:i/>
+                        <w:sz w:val="20"/>
+                      </w:rPr>
+                      <w:t>A</w:t>
+                    </w:r>
+                    <w:r>
+                      <w:rPr>
+                        <w:rFonts w:ascii="Times New Roman" w:hAnsi="Times New Roman" w:cs="Times New Roman"/>
+                        <w:sz w:val="20"/>
+                        <w:vertAlign w:val="subscript"/>
+                      </w:rPr>
+                      <w:t>2</w:t>
+                    </w:r>
+                  </w:p>
+                </w:txbxContent>
+              </v:textbox>
+            </v:shape>
+            <v:shape id="_x0000_s47762" type="#_x0000_t202" style="position:absolute;left:3836;top:3710;width:348;height:307" filled="f" stroked="f">
+              <v:textbox style="mso-next-textbox:#_x0000_s47762" inset="0,.5mm,0,.5mm">
+                <w:txbxContent>
+                  <w:p>
+                    <w:pPr>
+                      <w:jc w:val="center"/>
+                    </w:pPr>
+                    <w:r>
+                      <w:rPr>
+                        <w:rFonts w:ascii="Times New Roman" w:hAnsi="Times New Roman" w:cs="Times New Roman"/>
+                        <w:i/>
+                        <w:sz w:val="20"/>
+                      </w:rPr>
+                      <w:t>v</w:t>
+                    </w:r>
+                    <w:r>
+                      <w:rPr>
+                        <w:rFonts w:ascii="Times New Roman" w:hAnsi="Times New Roman" w:cs="Times New Roman"/>
+                        <w:sz w:val="20"/>
+                        <w:vertAlign w:val="subscript"/>
+                      </w:rPr>
+                      <w:t>1</w:t>
+                    </w:r>
+                  </w:p>
+                </w:txbxContent>
+              </v:textbox>
+            </v:shape>
+            <v:shape id="_x0000_s47763" type="#_x0000_t202" style="position:absolute;left:7658;top:1959;width:348;height:307" filled="f" stroked="f">
+              <v:textbox style="mso-next-textbox:#_x0000_s47763" inset="0,.5mm,0,.5mm">
+                <w:txbxContent>
+                  <w:p>
+                    <w:pPr>
+                      <w:jc w:val="center"/>
+                    </w:pPr>
+                    <w:r>
+                      <w:rPr>
+                        <w:rFonts w:ascii="Times New Roman" w:hAnsi="Times New Roman" w:cs="Times New Roman"/>
+                        <w:i/>
+                        <w:sz w:val="20"/>
+                      </w:rPr>
+                      <w:t>v</w:t>
+                    </w:r>
+                    <w:r>
+                      <w:rPr>
+                        <w:rFonts w:ascii="Times New Roman" w:hAnsi="Times New Roman" w:cs="Times New Roman"/>
+                        <w:sz w:val="20"/>
+                        <w:vertAlign w:val="subscript"/>
+                      </w:rPr>
+                      <w:t>2</w:t>
+                    </w:r>
+                  </w:p>
+                </w:txbxContent>
+              </v:textbox>
+            </v:shape>
+            <v:shape id="_x0000_s47764" type="#_x0000_t32" style="position:absolute;left:3357;top:3576;width:1;height:567" o:connectortype="straight" strokecolor="red" strokeweight="1pt"/>
+            <v:shape id="_x0000_s47765" type="#_x0000_t32" style="position:absolute;left:7326;top:2183;width:1;height:170" o:connectortype="straight" strokecolor="red" strokeweight="1pt"/>
+            <v:group id="_x0000_s47784" style="position:absolute;left:3261;top:1598;width:201;height:1987" coordorigin="3261,1598" coordsize="201,1987">
+              <v:rect id="_x0000_s47780" style="position:absolute;left:3261;top:1724;width:201;height:1861" o:regroupid="70" fillcolor="#c6d9f1 [671]" stroked="f" strokeweight="1.25pt"/>
+              <v:shape id="_x0000_s47781" type="#_x0000_t32" style="position:absolute;left:3266;top:1598;width:1;height:1987;flip:y" o:connectortype="straight" o:regroupid="70" strokeweight="1.25pt"/>
+              <v:shape id="_x0000_s47782" type="#_x0000_t32" style="position:absolute;left:3458;top:1598;width:1;height:1987;flip:y" o:connectortype="straight" o:regroupid="70" strokeweight="1.25pt"/>
+            </v:group>
+            <v:rect id="_x0000_s47786" style="position:absolute;left:7247;top:1813;width:201;height:383" o:regroupid="71" fillcolor="#c6d9f1 [671]" stroked="f" strokeweight="1.25pt"/>
+            <v:shape id="_x0000_s47787" type="#_x0000_t32" style="position:absolute;left:7252;top:1589;width:1;height:607;flip:y" o:connectortype="straight" o:regroupid="71" strokeweight="1.25pt"/>
+            <v:shape id="_x0000_s47788" type="#_x0000_t32" style="position:absolute;left:7444;top:1589;width:1;height:607;flip:y" o:connectortype="straight" o:regroupid="71" strokeweight="1.25pt"/>
+            <v:shape id="_x0000_s47789" type="#_x0000_t32" style="position:absolute;left:3465;top:1733;width:2268;height:1" o:connectortype="straight">
+              <v:stroke dashstyle="dash"/>
+            </v:shape>
+            <v:shape id="_x0000_s47790" type="#_x0000_t32" style="position:absolute;left:5526;top:1831;width:1701;height:1" o:connectortype="straight">
+              <v:stroke dashstyle="dash"/>
+            </v:shape>
+            <v:shape id="_x0000_s47791" type="#_x0000_t202" style="position:absolute;left:1865;top:2116;width:348;height:307" filled="f" stroked="f">
+              <v:textbox style="mso-next-textbox:#_x0000_s47791" inset="0,.5mm,0,.5mm">
+                <w:txbxContent>
+                  <w:p>
+                    <w:pPr>
+                      <w:jc w:val="center"/>
+                    </w:pPr>
+                    <w:r>
+                      <w:rPr>
+                        <w:rFonts w:ascii="Times New Roman" w:hAnsi="Times New Roman" w:cs="Times New Roman"/>
+                        <w:i/>
+                        <w:sz w:val="20"/>
+                      </w:rPr>
+                      <w:t>p</w:t>
+                    </w:r>
+                    <w:r>
+                      <w:rPr>
+                        <w:rFonts w:ascii="Times New Roman" w:hAnsi="Times New Roman" w:cs="Times New Roman"/>
+                        <w:sz w:val="20"/>
+                        <w:vertAlign w:val="subscript"/>
+                      </w:rPr>
+                      <w:t>0</w:t>
+                    </w:r>
+                  </w:p>
+                </w:txbxContent>
+              </v:textbox>
+            </v:shape>
+            <w10:wrap type="none"/>
+            <w10:anchorlock/>
+          </v:group>
+          <o:OLEObject Type="Embed" ProgID="Equation.3" ShapeID="_x0000_s47757" DrawAspect="Content" ObjectID="_1667708000" r:id="rId94"/>
+        </w:pict>
+      </w:r>
+    </w:p>
     <w:p>
       <w:pPr>
         <w:pStyle w:val="Heading1"/>
@@ -13191,8 +14421,8 @@
     </w:p>
     <w:p/>
     <w:sectPr>
-      <w:headerReference w:type="default" r:id="rId92"/>
-      <w:footerReference w:type="default" r:id="rId93"/>
+      <w:headerReference w:type="default" r:id="rId95"/>
+      <w:footerReference w:type="default" r:id="rId96"/>
       <w:type w:val="continuous"/>
       <w:pgSz w:w="11907" w:h="16839" w:code="9"/>
       <w:pgMar w:top="1134" w:right="1134" w:bottom="1134" w:left="1134" w:header="720" w:footer="720" w:gutter="0"/>
@@ -13280,7 +14510,7 @@
         <w:rPr>
           <w:noProof/>
         </w:rPr>
-        <w:t>7</w:t>
+        <w:t>8</w:t>
       </w:r>
     </w:fldSimple>
   </w:p>

</xml_diff>

<commit_message>
update with lithium battery equivalent circuit
</commit_message>
<xml_diff>
--- a/src/figs/docx/0001.docx
+++ b/src/figs/docx/0001.docx
@@ -6,7 +6,7 @@
       <w:pPr>
         <w:pStyle w:val="Heading1"/>
       </w:pPr>
-      <w:bookmarkStart w:id="0" w:name="_Toc58043366"/>
+      <w:bookmarkStart w:id="0" w:name="_Toc58179098"/>
       <w:r>
         <w:t>Content</w:t>
       </w:r>
@@ -52,7 +52,7 @@
       <w:r>
         <w:fldChar w:fldCharType="separate"/>
       </w:r>
-      <w:hyperlink w:anchor="_Toc58043366" w:history="1">
+      <w:hyperlink w:anchor="_Toc58179098" w:history="1">
         <w:r>
           <w:rPr>
             <w:rStyle w:val="Hyperlink"/>
@@ -79,7 +79,7 @@
             <w:noProof/>
             <w:webHidden/>
           </w:rPr>
-          <w:instrText xml:space="preserve"> PAGEREF _Toc58043366 \h </w:instrText>
+          <w:instrText xml:space="preserve"> PAGEREF _Toc58179098 \h </w:instrText>
         </w:r>
         <w:r>
           <w:rPr>
@@ -122,7 +122,7 @@
           <w:szCs w:val="22"/>
         </w:rPr>
       </w:pPr>
-      <w:hyperlink w:anchor="_Toc58043367" w:history="1">
+      <w:hyperlink w:anchor="_Toc58179099" w:history="1">
         <w:r>
           <w:rPr>
             <w:rStyle w:val="Hyperlink"/>
@@ -149,7 +149,7 @@
             <w:noProof/>
             <w:webHidden/>
           </w:rPr>
-          <w:instrText xml:space="preserve"> PAGEREF _Toc58043367 \h </w:instrText>
+          <w:instrText xml:space="preserve"> PAGEREF _Toc58179099 \h </w:instrText>
         </w:r>
         <w:r>
           <w:rPr>
@@ -192,7 +192,7 @@
           <w:szCs w:val="22"/>
         </w:rPr>
       </w:pPr>
-      <w:hyperlink w:anchor="_Toc58043368" w:history="1">
+      <w:hyperlink w:anchor="_Toc58179100" w:history="1">
         <w:r>
           <w:rPr>
             <w:rStyle w:val="Hyperlink"/>
@@ -219,7 +219,7 @@
             <w:noProof/>
             <w:webHidden/>
           </w:rPr>
-          <w:instrText xml:space="preserve"> PAGEREF _Toc58043368 \h </w:instrText>
+          <w:instrText xml:space="preserve"> PAGEREF _Toc58179100 \h </w:instrText>
         </w:r>
         <w:r>
           <w:rPr>
@@ -262,7 +262,7 @@
           <w:szCs w:val="22"/>
         </w:rPr>
       </w:pPr>
-      <w:hyperlink w:anchor="_Toc58043369" w:history="1">
+      <w:hyperlink w:anchor="_Toc58179101" w:history="1">
         <w:r>
           <w:rPr>
             <w:rStyle w:val="Hyperlink"/>
@@ -289,7 +289,7 @@
             <w:noProof/>
             <w:webHidden/>
           </w:rPr>
-          <w:instrText xml:space="preserve"> PAGEREF _Toc58043369 \h </w:instrText>
+          <w:instrText xml:space="preserve"> PAGEREF _Toc58179101 \h </w:instrText>
         </w:r>
         <w:r>
           <w:rPr>
@@ -332,7 +332,7 @@
           <w:szCs w:val="22"/>
         </w:rPr>
       </w:pPr>
-      <w:hyperlink w:anchor="_Toc58043370" w:history="1">
+      <w:hyperlink w:anchor="_Toc58179102" w:history="1">
         <w:r>
           <w:rPr>
             <w:rStyle w:val="Hyperlink"/>
@@ -359,7 +359,7 @@
             <w:noProof/>
             <w:webHidden/>
           </w:rPr>
-          <w:instrText xml:space="preserve"> PAGEREF _Toc58043370 \h </w:instrText>
+          <w:instrText xml:space="preserve"> PAGEREF _Toc58179102 \h </w:instrText>
         </w:r>
         <w:r>
           <w:rPr>
@@ -402,7 +402,7 @@
           <w:szCs w:val="22"/>
         </w:rPr>
       </w:pPr>
-      <w:hyperlink w:anchor="_Toc58043371" w:history="1">
+      <w:hyperlink w:anchor="_Toc58179103" w:history="1">
         <w:r>
           <w:rPr>
             <w:rStyle w:val="Hyperlink"/>
@@ -429,7 +429,7 @@
             <w:noProof/>
             <w:webHidden/>
           </w:rPr>
-          <w:instrText xml:space="preserve"> PAGEREF _Toc58043371 \h </w:instrText>
+          <w:instrText xml:space="preserve"> PAGEREF _Toc58179103 \h </w:instrText>
         </w:r>
         <w:r>
           <w:rPr>
@@ -472,7 +472,7 @@
           <w:szCs w:val="22"/>
         </w:rPr>
       </w:pPr>
-      <w:hyperlink w:anchor="_Toc58043372" w:history="1">
+      <w:hyperlink w:anchor="_Toc58179104" w:history="1">
         <w:r>
           <w:rPr>
             <w:rStyle w:val="Hyperlink"/>
@@ -499,7 +499,7 @@
             <w:noProof/>
             <w:webHidden/>
           </w:rPr>
-          <w:instrText xml:space="preserve"> PAGEREF _Toc58043372 \h </w:instrText>
+          <w:instrText xml:space="preserve"> PAGEREF _Toc58179104 \h </w:instrText>
         </w:r>
         <w:r>
           <w:rPr>
@@ -542,7 +542,7 @@
           <w:szCs w:val="22"/>
         </w:rPr>
       </w:pPr>
-      <w:hyperlink w:anchor="_Toc58043373" w:history="1">
+      <w:hyperlink w:anchor="_Toc58179105" w:history="1">
         <w:r>
           <w:rPr>
             <w:rStyle w:val="Hyperlink"/>
@@ -569,7 +569,7 @@
             <w:noProof/>
             <w:webHidden/>
           </w:rPr>
-          <w:instrText xml:space="preserve"> PAGEREF _Toc58043373 \h </w:instrText>
+          <w:instrText xml:space="preserve"> PAGEREF _Toc58179105 \h </w:instrText>
         </w:r>
         <w:r>
           <w:rPr>
@@ -612,7 +612,7 @@
           <w:szCs w:val="22"/>
         </w:rPr>
       </w:pPr>
-      <w:hyperlink w:anchor="_Toc58043374" w:history="1">
+      <w:hyperlink w:anchor="_Toc58179106" w:history="1">
         <w:r>
           <w:rPr>
             <w:rStyle w:val="Hyperlink"/>
@@ -639,7 +639,7 @@
             <w:noProof/>
             <w:webHidden/>
           </w:rPr>
-          <w:instrText xml:space="preserve"> PAGEREF _Toc58043374 \h </w:instrText>
+          <w:instrText xml:space="preserve"> PAGEREF _Toc58179106 \h </w:instrText>
         </w:r>
         <w:r>
           <w:rPr>
@@ -682,7 +682,7 @@
           <w:szCs w:val="22"/>
         </w:rPr>
       </w:pPr>
-      <w:hyperlink w:anchor="_Toc58043375" w:history="1">
+      <w:hyperlink w:anchor="_Toc58179107" w:history="1">
         <w:r>
           <w:rPr>
             <w:rStyle w:val="Hyperlink"/>
@@ -709,7 +709,7 @@
             <w:noProof/>
             <w:webHidden/>
           </w:rPr>
-          <w:instrText xml:space="preserve"> PAGEREF _Toc58043375 \h </w:instrText>
+          <w:instrText xml:space="preserve"> PAGEREF _Toc58179107 \h </w:instrText>
         </w:r>
         <w:r>
           <w:rPr>
@@ -752,7 +752,7 @@
           <w:szCs w:val="22"/>
         </w:rPr>
       </w:pPr>
-      <w:hyperlink w:anchor="_Toc58043376" w:history="1">
+      <w:hyperlink w:anchor="_Toc58179108" w:history="1">
         <w:r>
           <w:rPr>
             <w:rStyle w:val="Hyperlink"/>
@@ -779,7 +779,7 @@
             <w:noProof/>
             <w:webHidden/>
           </w:rPr>
-          <w:instrText xml:space="preserve"> PAGEREF _Toc58043376 \h </w:instrText>
+          <w:instrText xml:space="preserve"> PAGEREF _Toc58179108 \h </w:instrText>
         </w:r>
         <w:r>
           <w:rPr>
@@ -822,7 +822,7 @@
           <w:szCs w:val="22"/>
         </w:rPr>
       </w:pPr>
-      <w:hyperlink w:anchor="_Toc58043377" w:history="1">
+      <w:hyperlink w:anchor="_Toc58179109" w:history="1">
         <w:r>
           <w:rPr>
             <w:rStyle w:val="Hyperlink"/>
@@ -849,7 +849,7 @@
             <w:noProof/>
             <w:webHidden/>
           </w:rPr>
-          <w:instrText xml:space="preserve"> PAGEREF _Toc58043377 \h </w:instrText>
+          <w:instrText xml:space="preserve"> PAGEREF _Toc58179109 \h </w:instrText>
         </w:r>
         <w:r>
           <w:rPr>
@@ -892,7 +892,7 @@
           <w:szCs w:val="22"/>
         </w:rPr>
       </w:pPr>
-      <w:hyperlink w:anchor="_Toc58043378" w:history="1">
+      <w:hyperlink w:anchor="_Toc58179110" w:history="1">
         <w:r>
           <w:rPr>
             <w:rStyle w:val="Hyperlink"/>
@@ -919,7 +919,7 @@
             <w:noProof/>
             <w:webHidden/>
           </w:rPr>
-          <w:instrText xml:space="preserve"> PAGEREF _Toc58043378 \h </w:instrText>
+          <w:instrText xml:space="preserve"> PAGEREF _Toc58179110 \h </w:instrText>
         </w:r>
         <w:r>
           <w:rPr>
@@ -962,13 +962,13 @@
           <w:szCs w:val="22"/>
         </w:rPr>
       </w:pPr>
-      <w:hyperlink w:anchor="_Toc58043379" w:history="1">
+      <w:hyperlink w:anchor="_Toc58179111" w:history="1">
         <w:r>
           <w:rPr>
             <w:rStyle w:val="Hyperlink"/>
             <w:noProof/>
           </w:rPr>
-          <w:t>Notes</w:t>
+          <w:t>Lithium batteries</w:t>
         </w:r>
         <w:r>
           <w:rPr>
@@ -989,7 +989,7 @@
             <w:noProof/>
             <w:webHidden/>
           </w:rPr>
-          <w:instrText xml:space="preserve"> PAGEREF _Toc58043379 \h </w:instrText>
+          <w:instrText xml:space="preserve"> PAGEREF _Toc58179111 \h </w:instrText>
         </w:r>
         <w:r>
           <w:rPr>
@@ -1032,13 +1032,13 @@
           <w:szCs w:val="22"/>
         </w:rPr>
       </w:pPr>
-      <w:hyperlink w:anchor="_Toc58043380" w:history="1">
+      <w:hyperlink w:anchor="_Toc58179112" w:history="1">
         <w:r>
           <w:rPr>
             <w:rStyle w:val="Hyperlink"/>
             <w:noProof/>
           </w:rPr>
-          <w:t>Version</w:t>
+          <w:t>Notes</w:t>
         </w:r>
         <w:r>
           <w:rPr>
@@ -1059,7 +1059,7 @@
             <w:noProof/>
             <w:webHidden/>
           </w:rPr>
-          <w:instrText xml:space="preserve"> PAGEREF _Toc58043380 \h </w:instrText>
+          <w:instrText xml:space="preserve"> PAGEREF _Toc58179112 \h </w:instrText>
         </w:r>
         <w:r>
           <w:rPr>
@@ -1093,6 +1093,76 @@
     <w:p>
       <w:pPr>
         <w:pStyle w:val="MyTOC"/>
+        <w:rPr>
+          <w:b/>
+          <w:bCs/>
+          <w:caps/>
+          <w:noProof/>
+          <w:sz w:val="22"/>
+          <w:szCs w:val="22"/>
+        </w:rPr>
+      </w:pPr>
+      <w:hyperlink w:anchor="_Toc58179113" w:history="1">
+        <w:r>
+          <w:rPr>
+            <w:rStyle w:val="Hyperlink"/>
+            <w:noProof/>
+          </w:rPr>
+          <w:t>Version</w:t>
+        </w:r>
+        <w:r>
+          <w:rPr>
+            <w:noProof/>
+            <w:webHidden/>
+          </w:rPr>
+          <w:tab/>
+        </w:r>
+        <w:r>
+          <w:rPr>
+            <w:noProof/>
+            <w:webHidden/>
+          </w:rPr>
+          <w:fldChar w:fldCharType="begin"/>
+        </w:r>
+        <w:r>
+          <w:rPr>
+            <w:noProof/>
+            <w:webHidden/>
+          </w:rPr>
+          <w:instrText xml:space="preserve"> PAGEREF _Toc58179113 \h </w:instrText>
+        </w:r>
+        <w:r>
+          <w:rPr>
+            <w:noProof/>
+            <w:webHidden/>
+          </w:rPr>
+        </w:r>
+        <w:r>
+          <w:rPr>
+            <w:noProof/>
+            <w:webHidden/>
+          </w:rPr>
+          <w:fldChar w:fldCharType="separate"/>
+        </w:r>
+        <w:r>
+          <w:rPr>
+            <w:noProof/>
+            <w:webHidden/>
+          </w:rPr>
+          <w:t>11</w:t>
+        </w:r>
+        <w:r>
+          <w:rPr>
+            <w:noProof/>
+            <w:webHidden/>
+          </w:rPr>
+          <w:fldChar w:fldCharType="end"/>
+        </w:r>
+      </w:hyperlink>
+    </w:p>
+    <w:p>
+      <w:pPr>
+        <w:pStyle w:val="MyTOC"/>
         <w:sectPr>
           <w:type w:val="continuous"/>
           <w:pgSz w:w="11907" w:h="16839" w:code="9"/>
@@ -1110,7 +1180,7 @@
       <w:pPr>
         <w:pStyle w:val="Heading1"/>
       </w:pPr>
-      <w:bookmarkStart w:id="1" w:name="_Toc58043367"/>
+      <w:bookmarkStart w:id="1" w:name="_Toc58179099"/>
       <w:r>
         <w:t xml:space="preserve">Horiz beam </w:t>
       </w:r>
@@ -3591,8 +3661,8 @@
             <w10:wrap type="none"/>
             <w10:anchorlock/>
           </v:group>
-          <o:OLEObject Type="Embed" ProgID="Equation.3" ShapeID="_x0000_s36193" DrawAspect="Content" ObjectID="_1668657209" r:id="rId12"/>
-          <o:OLEObject Type="Embed" ProgID="Equation.3" ShapeID="_x0000_s36590" DrawAspect="Content" ObjectID="_1668657210" r:id="rId13"/>
+          <o:OLEObject Type="Embed" ProgID="Equation.3" ShapeID="_x0000_s36193" DrawAspect="Content" ObjectID="_1668793245" r:id="rId12"/>
+          <o:OLEObject Type="Embed" ProgID="Equation.3" ShapeID="_x0000_s36590" DrawAspect="Content" ObjectID="_1668793246" r:id="rId13"/>
         </w:pict>
       </w:r>
     </w:p>
@@ -3600,7 +3670,7 @@
       <w:pPr>
         <w:pStyle w:val="Heading1"/>
       </w:pPr>
-      <w:bookmarkStart w:id="2" w:name="_Toc58043368"/>
+      <w:bookmarkStart w:id="2" w:name="_Toc58179100"/>
       <w:r>
         <w:lastRenderedPageBreak/>
         <w:t>Diag beam f</w:t>
@@ -4485,7 +4555,7 @@
             <w10:wrap type="none"/>
             <w10:anchorlock/>
           </v:group>
-          <o:OLEObject Type="Embed" ProgID="Equation.3" ShapeID="_x0000_s36245" DrawAspect="Content" ObjectID="_1668657211" r:id="rId14"/>
+          <o:OLEObject Type="Embed" ProgID="Equation.3" ShapeID="_x0000_s36245" DrawAspect="Content" ObjectID="_1668793247" r:id="rId14"/>
         </w:pict>
       </w:r>
     </w:p>
@@ -4495,7 +4565,7 @@
       <w:pPr>
         <w:pStyle w:val="Heading1"/>
       </w:pPr>
-      <w:bookmarkStart w:id="3" w:name="_Toc58043369"/>
+      <w:bookmarkStart w:id="3" w:name="_Toc58179101"/>
       <w:r>
         <w:t>Horiz</w:t>
       </w:r>
@@ -5260,7 +5330,7 @@
             <w10:wrap type="none"/>
             <w10:anchorlock/>
           </v:group>
-          <o:OLEObject Type="Embed" ProgID="Equation.3" ShapeID="_x0000_s36316" DrawAspect="Content" ObjectID="_1668657212" r:id="rId15"/>
+          <o:OLEObject Type="Embed" ProgID="Equation.3" ShapeID="_x0000_s36316" DrawAspect="Content" ObjectID="_1668793248" r:id="rId15"/>
         </w:pict>
       </w:r>
     </w:p>
@@ -5274,7 +5344,7 @@
       <w:pPr>
         <w:pStyle w:val="Heading1"/>
       </w:pPr>
-      <w:bookmarkStart w:id="4" w:name="_Toc58043370"/>
+      <w:bookmarkStart w:id="4" w:name="_Toc58179102"/>
       <w:r>
         <w:lastRenderedPageBreak/>
         <w:t>SHM spring frictionless floor</w:t>
@@ -7519,7 +7589,7 @@
             <w10:wrap type="none"/>
             <w10:anchorlock/>
           </v:group>
-          <o:OLEObject Type="Embed" ProgID="Equation.3" ShapeID="_x0000_s36818" DrawAspect="Content" ObjectID="_1668657213" r:id="rId16"/>
+          <o:OLEObject Type="Embed" ProgID="Equation.3" ShapeID="_x0000_s36818" DrawAspect="Content" ObjectID="_1668793249" r:id="rId16"/>
         </w:pict>
       </w:r>
     </w:p>
@@ -7527,7 +7597,7 @@
       <w:pPr>
         <w:pStyle w:val="Heading1"/>
       </w:pPr>
-      <w:bookmarkStart w:id="5" w:name="_Toc58043371"/>
+      <w:bookmarkStart w:id="5" w:name="_Toc58179103"/>
       <w:r>
         <w:lastRenderedPageBreak/>
         <w:t>Two+ particles with velocity</w:t>
@@ -7844,11 +7914,11 @@
             <w10:wrap type="none"/>
             <w10:anchorlock/>
           </v:group>
-          <o:OLEObject Type="Embed" ProgID="Equation.3" ShapeID="_x0000_s45534" DrawAspect="Content" ObjectID="_1668657214" r:id="rId22"/>
-          <o:OLEObject Type="Embed" ProgID="Equation.3" ShapeID="_x0000_s45535" DrawAspect="Content" ObjectID="_1668657215" r:id="rId23"/>
-          <o:OLEObject Type="Embed" ProgID="Equation.3" ShapeID="_x0000_s45536" DrawAspect="Content" ObjectID="_1668657216" r:id="rId24"/>
-          <o:OLEObject Type="Embed" ProgID="Equation.3" ShapeID="_x0000_s45543" DrawAspect="Content" ObjectID="_1668657217" r:id="rId25"/>
-          <o:OLEObject Type="Embed" ProgID="Equation.3" ShapeID="_x0000_s45542" DrawAspect="Content" ObjectID="_1668657218" r:id="rId26"/>
+          <o:OLEObject Type="Embed" ProgID="Equation.3" ShapeID="_x0000_s45534" DrawAspect="Content" ObjectID="_1668793250" r:id="rId22"/>
+          <o:OLEObject Type="Embed" ProgID="Equation.3" ShapeID="_x0000_s45535" DrawAspect="Content" ObjectID="_1668793251" r:id="rId23"/>
+          <o:OLEObject Type="Embed" ProgID="Equation.3" ShapeID="_x0000_s45536" DrawAspect="Content" ObjectID="_1668793252" r:id="rId24"/>
+          <o:OLEObject Type="Embed" ProgID="Equation.3" ShapeID="_x0000_s45543" DrawAspect="Content" ObjectID="_1668793253" r:id="rId25"/>
+          <o:OLEObject Type="Embed" ProgID="Equation.3" ShapeID="_x0000_s45542" DrawAspect="Content" ObjectID="_1668793254" r:id="rId26"/>
         </w:pict>
       </w:r>
     </w:p>
@@ -7856,7 +7926,7 @@
       <w:pPr>
         <w:pStyle w:val="Heading1"/>
       </w:pPr>
-      <w:bookmarkStart w:id="6" w:name="_Toc58043372"/>
+      <w:bookmarkStart w:id="6" w:name="_Toc58179104"/>
       <w:r>
         <w:t>Hydrostatics</w:t>
       </w:r>
@@ -8498,13 +8568,13 @@
               <v:path arrowok="t" fillok="f" o:connecttype="none"/>
               <o:lock v:ext="edit" shapetype="t"/>
             </v:shapetype>
-            <v:shape id="_x0000_s45619" type="#_x0000_t37" style="position:absolute;left:4603;top:8445;width:518;height:590;rotation:270" o:connectortype="curved" adj="-190439,-333665,-190439">
+            <v:shape id="_x0000_s45619" type="#_x0000_t37" style="position:absolute;left:4603;top:8445;width:518;height:590;rotation:270" o:connectortype="curved" adj="-190439,-333519,-190439">
               <v:stroke endarrow="block"/>
             </v:shape>
             <v:shape id="_x0000_s45620" type="#_x0000_t75" style="position:absolute;left:7483;top:8481;width:1060;height:323">
               <v:imagedata r:id="rId30" o:title=""/>
             </v:shape>
-            <v:shape id="_x0000_s45621" type="#_x0000_t37" style="position:absolute;left:6873;top:8804;width:1140;height:537;flip:y" o:connectortype="curved" adj="-130225,380353,-130225">
+            <v:shape id="_x0000_s45621" type="#_x0000_t37" style="position:absolute;left:6873;top:8804;width:1140;height:537;flip:y" o:connectortype="curved" adj="-130225,380192,-130225">
               <v:stroke endarrow="block"/>
             </v:shape>
             <v:shapetype id="_x0000_t40" coordsize="21600,21600" o:spt="40" o:oned="t" path="m,c@1,0@2@8@2@7@2@9@3@10@0@10@4@10@5@12@5@11@5@13@6,21600,21600,21600e" filled="f">
@@ -8553,10 +8623,10 @@
               </v:handles>
               <o:lock v:ext="edit" shapetype="t"/>
             </v:shapetype>
-            <v:shape id="_x0000_s45625" type="#_x0000_t38" style="position:absolute;left:8832;top:7409;width:253;height:1892;rotation:270" o:connectortype="curved" adj="52335,-98136,-684114">
+            <v:shape id="_x0000_s45625" type="#_x0000_t38" style="position:absolute;left:8832;top:7409;width:253;height:1892;rotation:270" o:connectortype="curved" adj="52335,-98090,-684114">
               <v:stroke endarrow="block"/>
             </v:shape>
-            <v:shape id="_x0000_s45626" type="#_x0000_t38" style="position:absolute;left:9384;top:8844;width:562;height:481;rotation:90" o:connectortype="curved" adj="10800,-400521,-380690">
+            <v:shape id="_x0000_s45626" type="#_x0000_t38" style="position:absolute;left:9384;top:8844;width:562;height:481;rotation:90" o:connectortype="curved" adj="10800,-400341,-380690">
               <v:stroke endarrow="block"/>
             </v:shape>
             <v:group id="_x0000_s45635" style="position:absolute;left:8802;top:10701;width:1174;height:1808" coordorigin="8802,11145" coordsize="1174,1808">
@@ -8896,7 +8966,7 @@
                 </w:txbxContent>
               </v:textbox>
             </v:shape>
-            <v:shape id="_x0000_s45655" type="#_x0000_t38" style="position:absolute;left:5976;top:10927;width:1526;height:336;rotation:180;flip:y" o:connectortype="curved" adj="10800,709843,-106188">
+            <v:shape id="_x0000_s45655" type="#_x0000_t38" style="position:absolute;left:5976;top:10927;width:1526;height:336;rotation:180;flip:y" o:connectortype="curved" adj="10800,709586,-106188">
               <v:stroke endarrow="block"/>
             </v:shape>
             <v:shape id="_x0000_s45656" type="#_x0000_t75" style="position:absolute;left:5258;top:11986;width:1420;height:360">
@@ -9141,7 +9211,7 @@
             <v:shape id="_x0000_s45671" type="#_x0000_t75" style="position:absolute;left:4271;top:12800;width:2380;height:360">
               <v:imagedata r:id="rId34" o:title=""/>
             </v:shape>
-            <v:shape id="_x0000_s45672" type="#_x0000_t38" style="position:absolute;left:2762;top:12980;width:1509;height:1123;rotation:180;flip:y" o:connectortype="curved" adj="10807,251872,-61136">
+            <v:shape id="_x0000_s45672" type="#_x0000_t38" style="position:absolute;left:2762;top:12980;width:1509;height:1123;rotation:180;flip:y" o:connectortype="curved" adj="10807,251795,-61136">
               <v:stroke endarrow="block"/>
             </v:shape>
             <v:rect id="_x0000_s45673" style="position:absolute;left:6009;top:13615;width:320;height:1250"/>
@@ -9421,18 +9491,18 @@
             <w10:wrap type="none"/>
             <w10:anchorlock/>
           </v:group>
-          <o:OLEObject Type="Embed" ProgID="Equation.3" ShapeID="_x0000_s45570" DrawAspect="Content" ObjectID="_1668657219" r:id="rId35"/>
-          <o:OLEObject Type="Embed" ProgID="Equation.3" ShapeID="_x0000_s45571" DrawAspect="Content" ObjectID="_1668657220" r:id="rId36"/>
-          <o:OLEObject Type="Embed" ProgID="Equation.3" ShapeID="_x0000_s45585" DrawAspect="Content" ObjectID="_1668657221" r:id="rId37"/>
-          <o:OLEObject Type="Embed" ProgID="Equation.3" ShapeID="_x0000_s45598" DrawAspect="Content" ObjectID="_1668657222" r:id="rId38"/>
-          <o:OLEObject Type="Embed" ProgID="Equation.3" ShapeID="_x0000_s45609" DrawAspect="Content" ObjectID="_1668657223" r:id="rId39"/>
-          <o:OLEObject Type="Embed" ProgID="Equation.3" ShapeID="_x0000_s45610" DrawAspect="Content" ObjectID="_1668657224" r:id="rId40"/>
-          <o:OLEObject Type="Embed" ProgID="Equation.3" ShapeID="_x0000_s45618" DrawAspect="Content" ObjectID="_1668657225" r:id="rId41"/>
-          <o:OLEObject Type="Embed" ProgID="Equation.3" ShapeID="_x0000_s45620" DrawAspect="Content" ObjectID="_1668657226" r:id="rId42"/>
-          <o:OLEObject Type="Embed" ProgID="Equation.3" ShapeID="_x0000_s45623" DrawAspect="Content" ObjectID="_1668657227" r:id="rId43"/>
-          <o:OLEObject Type="Embed" ProgID="Equation.3" ShapeID="_x0000_s45624" DrawAspect="Content" ObjectID="_1668657228" r:id="rId44"/>
-          <o:OLEObject Type="Embed" ProgID="Equation.3" ShapeID="_x0000_s45656" DrawAspect="Content" ObjectID="_1668657229" r:id="rId45"/>
-          <o:OLEObject Type="Embed" ProgID="Equation.3" ShapeID="_x0000_s45671" DrawAspect="Content" ObjectID="_1668657230" r:id="rId46"/>
+          <o:OLEObject Type="Embed" ProgID="Equation.3" ShapeID="_x0000_s45570" DrawAspect="Content" ObjectID="_1668793255" r:id="rId35"/>
+          <o:OLEObject Type="Embed" ProgID="Equation.3" ShapeID="_x0000_s45571" DrawAspect="Content" ObjectID="_1668793256" r:id="rId36"/>
+          <o:OLEObject Type="Embed" ProgID="Equation.3" ShapeID="_x0000_s45585" DrawAspect="Content" ObjectID="_1668793257" r:id="rId37"/>
+          <o:OLEObject Type="Embed" ProgID="Equation.3" ShapeID="_x0000_s45598" DrawAspect="Content" ObjectID="_1668793258" r:id="rId38"/>
+          <o:OLEObject Type="Embed" ProgID="Equation.3" ShapeID="_x0000_s45609" DrawAspect="Content" ObjectID="_1668793259" r:id="rId39"/>
+          <o:OLEObject Type="Embed" ProgID="Equation.3" ShapeID="_x0000_s45610" DrawAspect="Content" ObjectID="_1668793260" r:id="rId40"/>
+          <o:OLEObject Type="Embed" ProgID="Equation.3" ShapeID="_x0000_s45618" DrawAspect="Content" ObjectID="_1668793261" r:id="rId41"/>
+          <o:OLEObject Type="Embed" ProgID="Equation.3" ShapeID="_x0000_s45620" DrawAspect="Content" ObjectID="_1668793262" r:id="rId42"/>
+          <o:OLEObject Type="Embed" ProgID="Equation.3" ShapeID="_x0000_s45623" DrawAspect="Content" ObjectID="_1668793263" r:id="rId43"/>
+          <o:OLEObject Type="Embed" ProgID="Equation.3" ShapeID="_x0000_s45624" DrawAspect="Content" ObjectID="_1668793264" r:id="rId44"/>
+          <o:OLEObject Type="Embed" ProgID="Equation.3" ShapeID="_x0000_s45656" DrawAspect="Content" ObjectID="_1668793265" r:id="rId45"/>
+          <o:OLEObject Type="Embed" ProgID="Equation.3" ShapeID="_x0000_s45671" DrawAspect="Content" ObjectID="_1668793266" r:id="rId46"/>
         </w:pict>
       </w:r>
     </w:p>
@@ -9947,7 +10017,7 @@
             </v:shape>
             <w10:wrap type="square"/>
           </v:group>
-          <o:OLEObject Type="Embed" ProgID="Equation.3" ShapeID="_x0000_s45939" DrawAspect="Content" ObjectID="_1668657231" r:id="rId47"/>
+          <o:OLEObject Type="Embed" ProgID="Equation.3" ShapeID="_x0000_s45939" DrawAspect="Content" ObjectID="_1668793267" r:id="rId47"/>
         </w:pict>
       </w:r>
       <w:r>
@@ -9955,10 +10025,10 @@
           <w:position w:val="-10"/>
         </w:rPr>
         <w:object w:dxaOrig="700" w:dyaOrig="320">
-          <v:shape id="_x0000_i1031" type="#_x0000_t75" style="width:35pt;height:16pt" o:ole="">
+          <v:shape id="_x0000_i1031" type="#_x0000_t75" style="width:35.3pt;height:16.3pt" o:ole="">
             <v:imagedata r:id="rId48" o:title=""/>
           </v:shape>
-          <o:OLEObject Type="Embed" ProgID="Equation.3" ShapeID="_x0000_i1031" DrawAspect="Content" ObjectID="_1668657202" r:id="rId49"/>
+          <o:OLEObject Type="Embed" ProgID="Equation.3" ShapeID="_x0000_i1031" DrawAspect="Content" ObjectID="_1668793238" r:id="rId49"/>
         </w:object>
       </w:r>
     </w:p>
@@ -9971,10 +10041,10 @@
           <w:position w:val="-10"/>
         </w:rPr>
         <w:object w:dxaOrig="1480" w:dyaOrig="320">
-          <v:shape id="_x0000_i1032" type="#_x0000_t75" style="width:74pt;height:16pt" o:ole="">
+          <v:shape id="_x0000_i1032" type="#_x0000_t75" style="width:74.05pt;height:16.3pt" o:ole="">
             <v:imagedata r:id="rId50" o:title=""/>
           </v:shape>
-          <o:OLEObject Type="Embed" ProgID="Equation.3" ShapeID="_x0000_i1032" DrawAspect="Content" ObjectID="_1668657203" r:id="rId51"/>
+          <o:OLEObject Type="Embed" ProgID="Equation.3" ShapeID="_x0000_i1032" DrawAspect="Content" ObjectID="_1668793239" r:id="rId51"/>
         </w:object>
       </w:r>
     </w:p>
@@ -9987,10 +10057,10 @@
           <w:position w:val="-10"/>
         </w:rPr>
         <w:object w:dxaOrig="1540" w:dyaOrig="320">
-          <v:shape id="_x0000_i1033" type="#_x0000_t75" style="width:77pt;height:16pt" o:ole="">
+          <v:shape id="_x0000_i1033" type="#_x0000_t75" style="width:77.45pt;height:16.3pt" o:ole="">
             <v:imagedata r:id="rId52" o:title=""/>
           </v:shape>
-          <o:OLEObject Type="Embed" ProgID="Equation.3" ShapeID="_x0000_i1033" DrawAspect="Content" ObjectID="_1668657204" r:id="rId53"/>
+          <o:OLEObject Type="Embed" ProgID="Equation.3" ShapeID="_x0000_i1033" DrawAspect="Content" ObjectID="_1668793240" r:id="rId53"/>
         </w:object>
       </w:r>
     </w:p>
@@ -10003,10 +10073,10 @@
           <w:position w:val="-10"/>
         </w:rPr>
         <w:object w:dxaOrig="1540" w:dyaOrig="320">
-          <v:shape id="_x0000_i1034" type="#_x0000_t75" style="width:77pt;height:16pt" o:ole="">
+          <v:shape id="_x0000_i1034" type="#_x0000_t75" style="width:77.45pt;height:16.3pt" o:ole="">
             <v:imagedata r:id="rId54" o:title=""/>
           </v:shape>
-          <o:OLEObject Type="Embed" ProgID="Equation.3" ShapeID="_x0000_i1034" DrawAspect="Content" ObjectID="_1668657205" r:id="rId55"/>
+          <o:OLEObject Type="Embed" ProgID="Equation.3" ShapeID="_x0000_i1034" DrawAspect="Content" ObjectID="_1668793241" r:id="rId55"/>
         </w:object>
       </w:r>
     </w:p>
@@ -10019,10 +10089,10 @@
           <w:position w:val="-10"/>
         </w:rPr>
         <w:object w:dxaOrig="1400" w:dyaOrig="320">
-          <v:shape id="_x0000_i1035" type="#_x0000_t75" style="width:70.5pt;height:16pt" o:ole="">
+          <v:shape id="_x0000_i1035" type="#_x0000_t75" style="width:69.95pt;height:16.3pt" o:ole="">
             <v:imagedata r:id="rId56" o:title=""/>
           </v:shape>
-          <o:OLEObject Type="Embed" ProgID="Equation.3" ShapeID="_x0000_i1035" DrawAspect="Content" ObjectID="_1668657206" r:id="rId57"/>
+          <o:OLEObject Type="Embed" ProgID="Equation.3" ShapeID="_x0000_i1035" DrawAspect="Content" ObjectID="_1668793242" r:id="rId57"/>
         </w:object>
       </w:r>
     </w:p>
@@ -10035,10 +10105,10 @@
           <w:position w:val="-10"/>
         </w:rPr>
         <w:object w:dxaOrig="3600" w:dyaOrig="320">
-          <v:shape id="_x0000_i1036" type="#_x0000_t75" style="width:180.5pt;height:16pt" o:ole="">
+          <v:shape id="_x0000_i1036" type="#_x0000_t75" style="width:180.7pt;height:16.3pt" o:ole="">
             <v:imagedata r:id="rId58" o:title=""/>
           </v:shape>
-          <o:OLEObject Type="Embed" ProgID="Equation.3" ShapeID="_x0000_i1036" DrawAspect="Content" ObjectID="_1668657207" r:id="rId59"/>
+          <o:OLEObject Type="Embed" ProgID="Equation.3" ShapeID="_x0000_i1036" DrawAspect="Content" ObjectID="_1668793243" r:id="rId59"/>
         </w:object>
       </w:r>
     </w:p>
@@ -10048,10 +10118,10 @@
           <w:position w:val="-62"/>
         </w:rPr>
         <w:object w:dxaOrig="4200" w:dyaOrig="1359">
-          <v:shape id="_x0000_i1037" type="#_x0000_t75" style="width:209pt;height:67.5pt" o:ole="">
+          <v:shape id="_x0000_i1037" type="#_x0000_t75" style="width:209.2pt;height:67.25pt" o:ole="">
             <v:imagedata r:id="rId60" o:title=""/>
           </v:shape>
-          <o:OLEObject Type="Embed" ProgID="Equation.3" ShapeID="_x0000_i1037" DrawAspect="Content" ObjectID="_1668657208" r:id="rId61"/>
+          <o:OLEObject Type="Embed" ProgID="Equation.3" ShapeID="_x0000_i1037" DrawAspect="Content" ObjectID="_1668793244" r:id="rId61"/>
         </w:object>
       </w:r>
     </w:p>
@@ -10758,8 +10828,8 @@
             <w10:wrap type="none"/>
             <w10:anchorlock/>
           </v:group>
-          <o:OLEObject Type="Embed" ProgID="Equation.3" ShapeID="_x0000_s45987" DrawAspect="Content" ObjectID="_1668657232" r:id="rId62"/>
-          <o:OLEObject Type="Embed" ProgID="Equation.3" ShapeID="_x0000_s47109" DrawAspect="Content" ObjectID="_1668657233" r:id="rId63"/>
+          <o:OLEObject Type="Embed" ProgID="Equation.3" ShapeID="_x0000_s45987" DrawAspect="Content" ObjectID="_1668793268" r:id="rId62"/>
+          <o:OLEObject Type="Embed" ProgID="Equation.3" ShapeID="_x0000_s47109" DrawAspect="Content" ObjectID="_1668793269" r:id="rId63"/>
         </w:pict>
       </w:r>
     </w:p>
@@ -11569,8 +11639,8 @@
             <w10:wrap type="none"/>
             <w10:anchorlock/>
           </v:group>
-          <o:OLEObject Type="Embed" ProgID="Equation.3" ShapeID="_x0000_s47145" DrawAspect="Content" ObjectID="_1668657234" r:id="rId64"/>
-          <o:OLEObject Type="Embed" ProgID="Equation.3" ShapeID="_x0000_s47243" DrawAspect="Content" ObjectID="_1668657235" r:id="rId65"/>
+          <o:OLEObject Type="Embed" ProgID="Equation.3" ShapeID="_x0000_s47145" DrawAspect="Content" ObjectID="_1668793270" r:id="rId64"/>
+          <o:OLEObject Type="Embed" ProgID="Equation.3" ShapeID="_x0000_s47243" DrawAspect="Content" ObjectID="_1668793271" r:id="rId65"/>
         </w:pict>
       </w:r>
     </w:p>
@@ -12037,7 +12107,7 @@
             <w10:wrap type="none"/>
             <w10:anchorlock/>
           </v:group>
-          <o:OLEObject Type="Embed" ProgID="Equation.3" ShapeID="_x0000_s47374" DrawAspect="Content" ObjectID="_1668657236" r:id="rId66"/>
+          <o:OLEObject Type="Embed" ProgID="Equation.3" ShapeID="_x0000_s47374" DrawAspect="Content" ObjectID="_1668793272" r:id="rId66"/>
         </w:pict>
       </w:r>
     </w:p>
@@ -12046,7 +12116,7 @@
       <w:pPr>
         <w:pStyle w:val="Heading1"/>
       </w:pPr>
-      <w:bookmarkStart w:id="7" w:name="_Toc58043373"/>
+      <w:bookmarkStart w:id="7" w:name="_Toc58179105"/>
       <w:r>
         <w:t>Volumetric flow rate</w:t>
       </w:r>
@@ -12777,8 +12847,8 @@
             <w10:wrap type="none"/>
             <w10:anchorlock/>
           </v:group>
-          <o:OLEObject Type="Embed" ProgID="Equation.3" ShapeID="_x0000_s47604" DrawAspect="Content" ObjectID="_1668657237" r:id="rId69"/>
-          <o:OLEObject Type="Embed" ProgID="Equation.3" ShapeID="_x0000_s47605" DrawAspect="Content" ObjectID="_1668657238" r:id="rId70"/>
+          <o:OLEObject Type="Embed" ProgID="Equation.3" ShapeID="_x0000_s47604" DrawAspect="Content" ObjectID="_1668793273" r:id="rId69"/>
+          <o:OLEObject Type="Embed" ProgID="Equation.3" ShapeID="_x0000_s47605" DrawAspect="Content" ObjectID="_1668793274" r:id="rId70"/>
         </w:pict>
       </w:r>
     </w:p>
@@ -13224,8 +13294,8 @@
             <w10:wrap type="none"/>
             <w10:anchorlock/>
           </v:group>
-          <o:OLEObject Type="Embed" ProgID="Equation.3" ShapeID="_x0000_s47601" DrawAspect="Content" ObjectID="_1668657239" r:id="rId73"/>
-          <o:OLEObject Type="Embed" ProgID="Equation.3" ShapeID="_x0000_s47600" DrawAspect="Content" ObjectID="_1668657240" r:id="rId74"/>
+          <o:OLEObject Type="Embed" ProgID="Equation.3" ShapeID="_x0000_s47601" DrawAspect="Content" ObjectID="_1668793275" r:id="rId73"/>
+          <o:OLEObject Type="Embed" ProgID="Equation.3" ShapeID="_x0000_s47600" DrawAspect="Content" ObjectID="_1668793276" r:id="rId74"/>
         </w:pict>
       </w:r>
     </w:p>
@@ -13593,7 +13663,7 @@
             <w10:wrap type="none"/>
             <w10:anchorlock/>
           </v:group>
-          <o:OLEObject Type="Embed" ProgID="Equation.3" ShapeID="_x0000_s47654" DrawAspect="Content" ObjectID="_1668657241" r:id="rId75"/>
+          <o:OLEObject Type="Embed" ProgID="Equation.3" ShapeID="_x0000_s47654" DrawAspect="Content" ObjectID="_1668793277" r:id="rId75"/>
         </w:pict>
       </w:r>
     </w:p>
@@ -14094,7 +14164,7 @@
             <w10:wrap type="none"/>
             <w10:anchorlock/>
           </v:group>
-          <o:OLEObject Type="Embed" ProgID="Equation.3" ShapeID="_x0000_s47698" DrawAspect="Content" ObjectID="_1668657242" r:id="rId76"/>
+          <o:OLEObject Type="Embed" ProgID="Equation.3" ShapeID="_x0000_s47698" DrawAspect="Content" ObjectID="_1668793278" r:id="rId76"/>
         </w:pict>
       </w:r>
     </w:p>
@@ -14682,7 +14752,7 @@
             <w10:wrap type="none"/>
             <w10:anchorlock/>
           </v:group>
-          <o:OLEObject Type="Embed" ProgID="Equation.3" ShapeID="_x0000_s47757" DrawAspect="Content" ObjectID="_1668657243" r:id="rId77"/>
+          <o:OLEObject Type="Embed" ProgID="Equation.3" ShapeID="_x0000_s47757" DrawAspect="Content" ObjectID="_1668793279" r:id="rId77"/>
         </w:pict>
       </w:r>
     </w:p>
@@ -15306,7 +15376,7 @@
             <w10:wrap type="none"/>
             <w10:anchorlock/>
           </v:group>
-          <o:OLEObject Type="Embed" ProgID="Equation.3" ShapeID="_x0000_s47907" DrawAspect="Content" ObjectID="_1668657244" r:id="rId78"/>
+          <o:OLEObject Type="Embed" ProgID="Equation.3" ShapeID="_x0000_s47907" DrawAspect="Content" ObjectID="_1668793280" r:id="rId78"/>
         </w:pict>
       </w:r>
     </w:p>
@@ -15316,7 +15386,7 @@
       <w:pPr>
         <w:pStyle w:val="Heading1"/>
       </w:pPr>
-      <w:bookmarkStart w:id="8" w:name="_Toc58043374"/>
+      <w:bookmarkStart w:id="8" w:name="_Toc58179106"/>
       <w:r>
         <w:t xml:space="preserve">PMx </w:t>
       </w:r>
@@ -16666,7 +16736,7 @@
       <w:pPr>
         <w:pStyle w:val="Heading1"/>
       </w:pPr>
-      <w:bookmarkStart w:id="9" w:name="_Toc58043375"/>
+      <w:bookmarkStart w:id="9" w:name="_Toc58179107"/>
       <w:r>
         <w:t>PMx – passanger I/O v2.1</w:t>
       </w:r>
@@ -16780,7 +16850,7 @@
                 </w:txbxContent>
               </v:textbox>
             </v:shape>
-            <v:shape id="_x0000_s56351" type="#_x0000_t37" style="position:absolute;left:4452;top:11840;width:899;height:804" o:connectortype="curved" adj="-106967,-236015,-106967">
+            <v:shape id="_x0000_s56351" type="#_x0000_t37" style="position:absolute;left:4452;top:11840;width:899;height:804" o:connectortype="curved" adj="-106967,-235907,-106967">
               <v:stroke endarrow="block"/>
             </v:shape>
             <v:shape id="_x0000_s56354" type="#_x0000_t202" style="position:absolute;left:4296;top:13432;width:356;height:307" filled="f" stroked="f">
@@ -16888,7 +16958,7 @@
                 </w:txbxContent>
               </v:textbox>
             </v:shape>
-            <v:shape id="_x0000_s56366" type="#_x0000_t37" style="position:absolute;left:4456;top:12893;width:836;height:954;rotation:90" o:connectortype="curved" adj="-138256,-224083,-138256">
+            <v:shape id="_x0000_s56366" type="#_x0000_t37" style="position:absolute;left:4456;top:12893;width:836;height:954;rotation:90" o:connectortype="curved" adj="-138256,-223992,-138256">
               <v:stroke endarrow="block"/>
             </v:shape>
             <v:shape id="_x0000_s56367" type="#_x0000_t202" style="position:absolute;left:2412;top:12650;width:603;height:308" filled="f" stroked="f">
@@ -16922,10 +16992,10 @@
                 </w:txbxContent>
               </v:textbox>
             </v:shape>
-            <v:shape id="_x0000_s56368" type="#_x0000_t37" style="position:absolute;left:2714;top:12958;width:1080;height:830;rotation:180" o:connectortype="curved" adj="-75880,-279317,-75880">
+            <v:shape id="_x0000_s56368" type="#_x0000_t37" style="position:absolute;left:2714;top:12958;width:1080;height:830;rotation:180" o:connectortype="curved" adj="-75880,-279213,-75880">
               <v:stroke endarrow="block"/>
             </v:shape>
-            <v:shape id="_x0000_s56369" type="#_x0000_t37" style="position:absolute;left:2800;top:11754;width:810;height:981;rotation:270" o:connectortype="curved" adj="-72373,-211266,-72373">
+            <v:shape id="_x0000_s56369" type="#_x0000_t37" style="position:absolute;left:2800;top:11754;width:810;height:981;rotation:270" o:connectortype="curved" adj="-72373,-211178,-72373">
               <v:stroke endarrow="block"/>
             </v:shape>
             <v:shape id="_x0000_s56370" type="#_x0000_t202" style="position:absolute;left:2331;top:12971;width:356;height:307" filled="f" stroked="f">
@@ -16972,7 +17042,7 @@
                 </w:txbxContent>
               </v:textbox>
             </v:shape>
-            <v:shape id="_x0000_s56372" type="#_x0000_t38" style="position:absolute;left:4947;top:12101;width:990;height:2691;rotation:90;flip:x y" o:connectortype="curved" adj="-7855,87387,89367">
+            <v:shape id="_x0000_s56372" type="#_x0000_t38" style="position:absolute;left:4947;top:12101;width:990;height:2691;rotation:90;flip:x y" o:connectortype="curved" adj="-7855,87355,89367">
               <v:stroke endarrow="block"/>
             </v:shape>
             <v:shape id="_x0000_s56373" type="#_x0000_t202" style="position:absolute;left:6838;top:12970;width:356;height:307" filled="f" stroked="f">
@@ -17141,7 +17211,7 @@
                 </w:txbxContent>
               </v:textbox>
             </v:shape>
-            <v:shape id="_x0000_s56375" type="#_x0000_t38" style="position:absolute;left:7333;top:12798;width:1074;height:1;rotation:180" o:connectortype="curved" adj="10800,-210470400,-169079">
+            <v:shape id="_x0000_s56375" type="#_x0000_t38" style="position:absolute;left:7333;top:12798;width:1074;height:1;rotation:180" o:connectortype="curved" adj="10800,-210384000,-169079">
               <v:stroke endarrow="block"/>
             </v:shape>
             <v:shape id="_x0000_s56376" type="#_x0000_t202" style="position:absolute;left:7333;top:12426;width:371;height:307" filled="f" stroked="f">
@@ -17253,7 +17323,7 @@
       <w:pPr>
         <w:pStyle w:val="Heading1"/>
       </w:pPr>
-      <w:bookmarkStart w:id="10" w:name="_Toc58043376"/>
+      <w:bookmarkStart w:id="10" w:name="_Toc58179108"/>
       <w:r>
         <w:lastRenderedPageBreak/>
         <w:t>Phase change</w:t>
@@ -18269,7 +18339,7 @@
             <v:shape id="_x0000_s56607" type="#_x0000_t38" style="position:absolute;left:2186;top:9428;width:2131;height:349;rotation:270" o:connectortype="curved" adj="10795,-621139,-31189">
               <v:stroke endarrow="block"/>
             </v:shape>
-            <v:shape id="_x0000_s56608" type="#_x0000_t38" style="position:absolute;left:3695;top:9195;width:1461;height:146;rotation:270;flip:x" o:connectortype="curved" adj="10793,1309611,-66515">
+            <v:shape id="_x0000_s56608" type="#_x0000_t38" style="position:absolute;left:3695;top:9195;width:1461;height:146;rotation:270;flip:x" o:connectortype="curved" adj="10793,1309759,-66515">
               <v:stroke endarrow="block"/>
             </v:shape>
             <v:shape id="_x0000_s56609" type="#_x0000_t39" style="position:absolute;left:6768;top:8537;width:293;height:992;rotation:180;flip:x" o:connectortype="curved" adj="-26539,12477,498938">
@@ -18285,7 +18355,7 @@
       <w:pPr>
         <w:pStyle w:val="Heading1"/>
       </w:pPr>
-      <w:bookmarkStart w:id="11" w:name="_Toc58043377"/>
+      <w:bookmarkStart w:id="11" w:name="_Toc58179109"/>
       <w:r>
         <w:t>RC circuit: 1st order</w:t>
       </w:r>
@@ -18770,7 +18840,7 @@
       <w:pPr>
         <w:pStyle w:val="Heading1"/>
       </w:pPr>
-      <w:bookmarkStart w:id="12" w:name="_Toc58043378"/>
+      <w:bookmarkStart w:id="12" w:name="_Toc58179110"/>
       <w:r>
         <w:t>Series RC charge-discharge</w:t>
       </w:r>
@@ -18779,14 +18849,14 @@
     <w:p>
       <w:r>
         <w:pict>
-          <v:group id="_x0000_s56854" editas="canvas" style="width:481.95pt;height:342.85pt;mso-position-horizontal-relative:char;mso-position-vertical-relative:line" coordorigin="1134,1710" coordsize="9639,6857">
+          <v:group id="_x0000_s56854" editas="canvas" style="width:481.95pt;height:244.8pt;mso-position-horizontal-relative:char;mso-position-vertical-relative:line" coordorigin="1134,3020" coordsize="9639,4896">
             <o:lock v:ext="edit" aspectratio="t"/>
-            <v:shape id="_x0000_s56855" type="#_x0000_t75" style="position:absolute;left:1134;top:1710;width:9639;height:6857" o:preferrelative="f">
+            <v:shape id="_x0000_s56855" type="#_x0000_t75" style="position:absolute;left:1134;top:3020;width:9639;height:4896" o:preferrelative="f">
               <v:fill o:detectmouseclick="t"/>
               <v:path o:extrusionok="t" o:connecttype="none"/>
               <o:lock v:ext="edit" text="t"/>
             </v:shape>
-            <v:group id="_x0000_s56856" style="position:absolute;left:2112;top:1993;width:1134;height:283" coordorigin="4754,3460" coordsize="1134,283">
+            <v:group id="_x0000_s56856" style="position:absolute;left:8165;top:6610;width:1134;height:283" coordorigin="4754,3460" coordsize="1134,283">
               <v:oval id="_x0000_s56857" style="position:absolute;left:4759;top:3573;width:57;height:57" fillcolor="black [3213]">
                 <o:lock v:ext="edit" aspectratio="t"/>
               </v:oval>
@@ -18797,7 +18867,7 @@
                 <v:path arrowok="t"/>
               </v:shape>
             </v:group>
-            <v:group id="_x0000_s56860" style="position:absolute;left:2232;top:2474;width:1134;height:283" coordorigin="4874,3941" coordsize="1134,283">
+            <v:group id="_x0000_s56860" style="position:absolute;left:8285;top:7091;width:1134;height:283" coordorigin="4874,3941" coordsize="1134,283">
               <v:shape id="_x0000_s56861" style="position:absolute;left:4874;top:3941;width:1134;height:283;flip:y" coordsize="4048,738" path="m,369r368,l736,r368,738l1472,r368,738l2208,r368,738l2944,r368,738l3680,369r368,e" filled="f" strokeweight="1.5pt">
                 <v:path arrowok="t"/>
               </v:shape>
@@ -18808,7 +18878,7 @@
                 <o:lock v:ext="edit" aspectratio="t"/>
               </v:oval>
             </v:group>
-            <v:group id="_x0000_s56864" style="position:absolute;left:3807;top:2093;width:1129;height:454" coordorigin="6484,2148" coordsize="1129,454">
+            <v:group id="_x0000_s56864" style="position:absolute;left:8757;top:5928;width:1129;height:454" coordorigin="6484,2148" coordsize="1129,454">
               <v:group id="_x0000_s56865" style="position:absolute;left:6876;top:2148;width:344;height:454" coordorigin="6808,2148" coordsize="344,454">
                 <v:rect id="_x0000_s56866" style="position:absolute;left:6808;top:2148;width:113;height:454" fillcolor="white [3212]" strokeweight="1.5pt"/>
                 <v:rect id="_x0000_s56867" style="position:absolute;left:7039;top:2148;width:113;height:454" fillcolor="white [3212]" strokeweight="1.5pt"/>
@@ -18824,7 +18894,7 @@
               <v:shape id="_x0000_s56871" type="#_x0000_t32" style="position:absolute;left:6541;top:2375;width:320;height:1;flip:y" o:connectortype="straight" strokeweight="1.25pt"/>
               <v:shape id="_x0000_s56872" type="#_x0000_t32" style="position:absolute;left:7235;top:2375;width:321;height:1" o:connectortype="straight" strokeweight="1.25pt"/>
             </v:group>
-            <v:group id="_x0000_s56873" style="position:absolute;left:5751;top:2431;width:1129;height:454" coordorigin="6876,3460" coordsize="1129,454">
+            <v:group id="_x0000_s56873" style="position:absolute;left:8700;top:5071;width:1129;height:454" coordorigin="6876,3460" coordsize="1129,454">
               <v:group id="_x0000_s56874" style="position:absolute;left:7327;top:3460;width:226;height:454" coordorigin="7322,3460" coordsize="226,454">
                 <v:rect id="_x0000_s56875" style="position:absolute;left:7322;top:3460;width:28;height:454" fillcolor="black [3213]" strokeweight="1.5pt"/>
                 <v:rect id="_x0000_s56876" style="position:absolute;left:7463;top:3588;width:85;height:198" fillcolor="black [3213]" strokeweight="1.5pt"/>
@@ -18849,7 +18919,7 @@
                 </v:shape>
               </v:group>
             </v:group>
-            <v:group id="_x0000_s56885" style="position:absolute;left:7885;top:2675;width:1129;height:57" coordorigin="3927,2489" coordsize="1129,57">
+            <v:group id="_x0000_s56885" style="position:absolute;left:8643;top:4005;width:1129;height:57" coordorigin="3927,2489" coordsize="1129,57">
               <v:oval id="_x0000_s56886" style="position:absolute;left:3927;top:2489;width:57;height:57" fillcolor="black [3213]">
                 <o:lock v:ext="edit" aspectratio="t"/>
               </v:oval>
@@ -18866,10 +18936,10 @@
               <v:shape id="_x0000_s56891" type="#_x0000_t32" style="position:absolute;left:4698;top:2518;width:301;height:1;flip:x" o:connectortype="straight" strokeweight="1.25pt"/>
               <v:shape id="_x0000_s56892" type="#_x0000_t32" style="position:absolute;left:4341;top:2518;width:300;height:1" o:connectortype="straight" strokeweight="1.25pt"/>
             </v:group>
-            <v:oval id="_x0000_s56893" style="position:absolute;left:7885;top:2431;width:57;height:57" fillcolor="black [3213]">
+            <v:oval id="_x0000_s56893" style="position:absolute;left:8643;top:3761;width:57;height:57" fillcolor="black [3213]">
               <o:lock v:ext="edit" aspectratio="t"/>
             </v:oval>
-            <v:group id="_x0000_s56894" style="position:absolute;left:6028;top:1560;width:57;height:1150;rotation:90" coordorigin="7605,1972" coordsize="57,1150">
+            <v:group id="_x0000_s56894" style="position:absolute;left:8977;top:4200;width:57;height:1150;rotation:90" coordorigin="7605,1972" coordsize="57,1150">
               <v:shape id="_x0000_s56895" type="#_x0000_t32" style="position:absolute;left:7633;top:1988;width:1;height:1134" o:connectortype="straight" strokeweight="1.25pt"/>
               <v:oval id="_x0000_s56896" style="position:absolute;left:7605;top:1972;width:57;height:57" fillcolor="black [3213]">
                 <o:lock v:ext="edit" aspectratio="t"/>
@@ -18878,7 +18948,7 @@
                 <o:lock v:ext="edit" aspectratio="t"/>
               </v:oval>
             </v:group>
-            <v:oval id="_x0000_s56898" style="position:absolute;left:7527;top:2431;width:57;height:57" fillcolor="black [3213]">
+            <v:oval id="_x0000_s56898" style="position:absolute;left:8285;top:3761;width:57;height:57" fillcolor="black [3213]">
               <o:lock v:ext="edit" aspectratio="t"/>
             </v:oval>
             <v:shape id="_x0000_s56899" type="#_x0000_t32" style="position:absolute;left:5345;top:3677;width:170;height:1;flip:x" o:connectortype="straight">
@@ -18955,7 +19025,7 @@
                 <v:shape id="_x0000_s56933" type="#_x0000_t32" style="position:absolute;left:7235;top:2375;width:321;height:1" o:connectortype="straight" strokeweight="1.25pt"/>
               </v:group>
             </v:group>
-            <v:group id="_x0000_s56934" style="position:absolute;left:8708;top:1669;width:283;height:1129;rotation:-90" coordorigin="4532,3392" coordsize="283,1129">
+            <v:group id="_x0000_s56934" style="position:absolute;left:9466;top:2999;width:283;height:1129;rotation:-90" coordorigin="4532,3392" coordsize="283,1129">
               <v:shape id="_x0000_s56935" style="position:absolute;left:4532;top:3441;width:283;height:1027" coordsize="283,1027" path="m144,r-2,174l,249r283,75l,399r283,75l,550r283,75l,701r283,75l142,851r2,176e" filled="f" strokeweight="1.5pt">
                 <v:path arrowok="t"/>
               </v:shape>
@@ -19652,11 +19722,476 @@
       <w:pPr>
         <w:pStyle w:val="Heading1"/>
       </w:pPr>
-      <w:bookmarkStart w:id="13" w:name="_Toc58043379"/>
+      <w:bookmarkStart w:id="13" w:name="_Toc58179111"/>
+      <w:r>
+        <w:t>Lithium batteries</w:t>
+      </w:r>
+      <w:bookmarkEnd w:id="13"/>
+    </w:p>
+    <w:p>
+      <w:r>
+        <w:pict>
+          <v:group id="_x0000_s57159" editas="canvas" style="width:481.95pt;height:156.75pt;mso-position-horizontal-relative:char;mso-position-vertical-relative:line" coordorigin="1134,3020" coordsize="9639,3135">
+            <o:lock v:ext="edit" aspectratio="t"/>
+            <v:shape id="_x0000_s57160" type="#_x0000_t75" style="position:absolute;left:1134;top:3020;width:9639;height:3135" o:preferrelative="f">
+              <v:fill o:detectmouseclick="t"/>
+              <v:path o:extrusionok="t" o:connecttype="none"/>
+              <o:lock v:ext="edit" text="t"/>
+            </v:shape>
+            <v:group id="_x0000_s57169" style="position:absolute;left:3089;top:4723;width:1129;height:454" coordorigin="6484,2148" coordsize="1129,454">
+              <v:group id="_x0000_s57170" style="position:absolute;left:6876;top:2148;width:344;height:454" coordorigin="6808,2148" coordsize="344,454">
+                <v:rect id="_x0000_s57171" style="position:absolute;left:6808;top:2148;width:113;height:454" fillcolor="white [3212]" strokeweight="1.5pt"/>
+                <v:rect id="_x0000_s57172" style="position:absolute;left:7039;top:2148;width:113;height:454" fillcolor="white [3212]" strokeweight="1.5pt"/>
+              </v:group>
+              <v:group id="_x0000_s57173" style="position:absolute;left:6484;top:2347;width:1129;height:57" coordorigin="6484,2399" coordsize="1129,57">
+                <v:oval id="_x0000_s57174" style="position:absolute;left:7556;top:2399;width:57;height:57" fillcolor="black [3213]">
+                  <o:lock v:ext="edit" aspectratio="t"/>
+                </v:oval>
+                <v:oval id="_x0000_s57175" style="position:absolute;left:6484;top:2399;width:57;height:57" fillcolor="black [3213]">
+                  <o:lock v:ext="edit" aspectratio="t"/>
+                </v:oval>
+              </v:group>
+              <v:shape id="_x0000_s57176" type="#_x0000_t32" style="position:absolute;left:6541;top:2375;width:320;height:1;flip:y" o:connectortype="straight" strokeweight="1.25pt"/>
+              <v:shape id="_x0000_s57177" type="#_x0000_t32" style="position:absolute;left:7235;top:2375;width:321;height:1" o:connectortype="straight" strokeweight="1.25pt"/>
+            </v:group>
+            <v:group id="_x0000_s57178" style="position:absolute;left:7920;top:4730;width:1129;height:454;rotation:90" coordorigin="6876,3460" coordsize="1129,454">
+              <v:group id="_x0000_s57179" style="position:absolute;left:7327;top:3460;width:226;height:454" coordorigin="7322,3460" coordsize="226,454">
+                <v:rect id="_x0000_s57180" style="position:absolute;left:7322;top:3460;width:28;height:454" fillcolor="black [3213]" strokeweight="1.5pt"/>
+                <v:rect id="_x0000_s57181" style="position:absolute;left:7463;top:3588;width:85;height:198" fillcolor="black [3213]" strokeweight="1.5pt"/>
+              </v:group>
+              <v:group id="_x0000_s57182" style="position:absolute;left:6876;top:3659;width:1129;height:57" coordorigin="6484,2399" coordsize="1129,57">
+                <v:oval id="_x0000_s57183" style="position:absolute;left:7556;top:2399;width:57;height:57" fillcolor="black [3213]">
+                  <o:lock v:ext="edit" aspectratio="t"/>
+                </v:oval>
+                <v:oval id="_x0000_s57184" style="position:absolute;left:6484;top:2399;width:57;height:57" fillcolor="black [3213]">
+                  <o:lock v:ext="edit" aspectratio="t"/>
+                </v:oval>
+              </v:group>
+              <v:shape id="_x0000_s57185" type="#_x0000_t32" style="position:absolute;left:6933;top:3687;width:379;height:1;flip:y" o:connectortype="straight" strokeweight="1.25pt"/>
+              <v:shape id="_x0000_s57186" type="#_x0000_t32" style="position:absolute;left:7568;top:3687;width:380;height:1" o:connectortype="straight" strokeweight="1.25pt"/>
+              <v:group id="_x0000_s57187" style="position:absolute;left:7123;top:3463;width:113;height:113" coordorigin="7107,3399" coordsize="143,143">
+                <o:lock v:ext="edit" aspectratio="t"/>
+                <v:shape id="_x0000_s57188" type="#_x0000_t32" style="position:absolute;left:7179;top:3399;width:1;height:143;flip:y" o:connectortype="straight">
+                  <o:lock v:ext="edit" aspectratio="t"/>
+                </v:shape>
+                <v:shape id="_x0000_s57189" type="#_x0000_t32" style="position:absolute;left:7107;top:3471;width:143;height:1" o:connectortype="straight">
+                  <o:lock v:ext="edit" aspectratio="t"/>
+                </v:shape>
+              </v:group>
+            </v:group>
+            <v:group id="_x0000_s63538" style="position:absolute;left:2004;top:5467;width:3313;height:57" coordorigin="3096,7171" coordsize="3313,57">
+              <v:shape id="_x0000_s57200" type="#_x0000_t32" style="position:absolute;left:3155;top:7200;width:3199;height:1;flip:x" o:connectortype="straight" o:regroupid="109" strokeweight="1.25pt"/>
+              <v:oval id="_x0000_s57201" style="position:absolute;left:6352;top:7171;width:57;height:57;rotation:90" o:regroupid="109" fillcolor="black [3213]">
+                <o:lock v:ext="edit" aspectratio="t"/>
+              </v:oval>
+              <v:oval id="_x0000_s57202" style="position:absolute;left:3096;top:7171;width:57;height:57;rotation:90" o:regroupid="109" fillcolor="black [3213]">
+                <o:lock v:ext="edit" aspectratio="t"/>
+              </v:oval>
+            </v:group>
+            <v:shape id="_x0000_s57245" type="#_x0000_t202" style="position:absolute;left:5628;top:4784;width:380;height:308" filled="f" stroked="f">
+              <v:textbox style="mso-next-textbox:#_x0000_s57245" inset="0,.5mm,0,.5mm">
+                <w:txbxContent>
+                  <w:p>
+                    <w:pPr>
+                      <w:jc w:val="center"/>
+                      <w:rPr>
+                        <w:rFonts w:ascii="Times New Roman" w:hAnsi="Times New Roman" w:cs="Times New Roman"/>
+                        <w:sz w:val="20"/>
+                        <w:vertAlign w:val="subscript"/>
+                      </w:rPr>
+                    </w:pPr>
+                    <w:r>
+                      <w:rPr>
+                        <w:rFonts w:ascii="Times New Roman" w:hAnsi="Times New Roman" w:cs="Times New Roman"/>
+                        <w:i/>
+                        <w:sz w:val="20"/>
+                      </w:rPr>
+                      <w:t>C</w:t>
+                    </w:r>
+                    <w:r>
+                      <w:rPr>
+                        <w:rFonts w:ascii="Times New Roman" w:hAnsi="Times New Roman" w:cs="Times New Roman"/>
+                        <w:sz w:val="20"/>
+                        <w:vertAlign w:val="subscript"/>
+                      </w:rPr>
+                      <w:t>bulk</w:t>
+                    </w:r>
+                  </w:p>
+                </w:txbxContent>
+              </v:textbox>
+            </v:shape>
+            <v:shape id="_x0000_s57246" type="#_x0000_t202" style="position:absolute;left:3481;top:3298;width:380;height:308" filled="f" stroked="f">
+              <v:textbox style="mso-next-textbox:#_x0000_s57246" inset="0,.5mm,0,.5mm">
+                <w:txbxContent>
+                  <w:p>
+                    <w:pPr>
+                      <w:jc w:val="center"/>
+                      <w:rPr>
+                        <w:rFonts w:ascii="Times New Roman" w:hAnsi="Times New Roman" w:cs="Times New Roman"/>
+                        <w:sz w:val="20"/>
+                      </w:rPr>
+                    </w:pPr>
+                    <w:r>
+                      <w:rPr>
+                        <w:rFonts w:ascii="Times New Roman" w:hAnsi="Times New Roman" w:cs="Times New Roman"/>
+                        <w:i/>
+                        <w:sz w:val="20"/>
+                      </w:rPr>
+                      <w:t>R</w:t>
+                    </w:r>
+                    <w:r>
+                      <w:rPr>
+                        <w:rFonts w:ascii="Times New Roman" w:hAnsi="Times New Roman" w:cs="Times New Roman"/>
+                        <w:sz w:val="20"/>
+                        <w:vertAlign w:val="subscript"/>
+                      </w:rPr>
+                      <w:t>pol</w:t>
+                    </w:r>
+                  </w:p>
+                </w:txbxContent>
+              </v:textbox>
+            </v:shape>
+            <v:shape id="_x0000_s57282" type="#_x0000_t202" style="position:absolute;left:1582;top:4792;width:380;height:308" filled="f" stroked="f">
+              <v:textbox style="mso-next-textbox:#_x0000_s57282" inset="0,.5mm,0,.5mm">
+                <w:txbxContent>
+                  <w:p>
+                    <w:pPr>
+                      <w:jc w:val="center"/>
+                      <w:rPr>
+                        <w:rFonts w:ascii="Times New Roman" w:hAnsi="Times New Roman" w:cs="Times New Roman"/>
+                        <w:sz w:val="20"/>
+                      </w:rPr>
+                    </w:pPr>
+                    <w:r>
+                      <w:rPr>
+                        <w:rFonts w:ascii="Times New Roman" w:hAnsi="Times New Roman" w:cs="Times New Roman"/>
+                        <w:i/>
+                        <w:sz w:val="20"/>
+                      </w:rPr>
+                      <w:t>V</w:t>
+                    </w:r>
+                    <w:r>
+                      <w:rPr>
+                        <w:rFonts w:ascii="Times New Roman" w:hAnsi="Times New Roman" w:cs="Times New Roman"/>
+                        <w:sz w:val="20"/>
+                        <w:vertAlign w:val="subscript"/>
+                      </w:rPr>
+                      <w:t>0</w:t>
+                    </w:r>
+                  </w:p>
+                </w:txbxContent>
+              </v:textbox>
+            </v:shape>
+            <v:shape id="_x0000_s57285" type="#_x0000_t202" style="position:absolute;left:1846;top:3988;width:380;height:308" filled="f" stroked="f">
+              <v:textbox style="mso-next-textbox:#_x0000_s57285" inset="0,.5mm,0,.5mm">
+                <w:txbxContent>
+                  <w:p>
+                    <w:pPr>
+                      <w:jc w:val="center"/>
+                      <w:rPr>
+                        <w:rFonts w:ascii="Times New Roman" w:hAnsi="Times New Roman" w:cs="Times New Roman"/>
+                        <w:sz w:val="20"/>
+                      </w:rPr>
+                    </w:pPr>
+                    <w:r>
+                      <w:rPr>
+                        <w:rFonts w:ascii="Times New Roman" w:hAnsi="Times New Roman" w:cs="Times New Roman"/>
+                        <w:sz w:val="20"/>
+                      </w:rPr>
+                      <w:t>+</w:t>
+                    </w:r>
+                  </w:p>
+                </w:txbxContent>
+              </v:textbox>
+            </v:shape>
+            <v:shape id="_x0000_s57286" type="#_x0000_t202" style="position:absolute;left:1846;top:5622;width:380;height:308" filled="f" stroked="f">
+              <v:textbox style="mso-next-textbox:#_x0000_s57286" inset="0,.5mm,0,.5mm">
+                <w:txbxContent>
+                  <w:p>
+                    <w:pPr>
+                      <w:jc w:val="center"/>
+                      <w:rPr>
+                        <w:rFonts w:ascii="Times New Roman" w:hAnsi="Times New Roman" w:cs="Times New Roman"/>
+                        <w:sz w:val="20"/>
+                      </w:rPr>
+                    </w:pPr>
+                    <w:r>
+                      <w:rPr>
+                        <w:rFonts w:ascii="Times New Roman" w:hAnsi="Times New Roman" w:cs="Times New Roman"/>
+                        <w:sz w:val="20"/>
+                      </w:rPr>
+                      <w:t>–</w:t>
+                    </w:r>
+                  </w:p>
+                </w:txbxContent>
+              </v:textbox>
+            </v:shape>
+            <v:group id="_x0000_s63496" style="position:absolute;left:4603;top:3844;width:283;height:1129;rotation:-90" coordorigin="4532,3392" coordsize="283,1129">
+              <v:shape id="_x0000_s63497" style="position:absolute;left:4532;top:3441;width:283;height:1027" coordsize="283,1027" path="m144,r-2,174l,249r283,75l,399r283,75l,550r283,75l,701r283,75l142,851r2,176e" filled="f" strokeweight="1.5pt">
+                <v:path arrowok="t"/>
+              </v:shape>
+              <v:oval id="_x0000_s63498" style="position:absolute;left:4645;top:4464;width:57;height:57;rotation:90" fillcolor="black [3213]">
+                <o:lock v:ext="edit" aspectratio="t"/>
+              </v:oval>
+              <v:oval id="_x0000_s63499" style="position:absolute;left:4645;top:3392;width:57;height:57;rotation:90" fillcolor="black [3213]">
+                <o:lock v:ext="edit" aspectratio="t"/>
+              </v:oval>
+            </v:group>
+            <v:group id="_x0000_s63500" style="position:absolute;left:3096;top:3833;width:57;height:1150" coordorigin="7605,1972" coordsize="57,1150">
+              <v:shape id="_x0000_s63501" type="#_x0000_t32" style="position:absolute;left:7633;top:1988;width:1;height:1134" o:connectortype="straight" strokeweight="1.25pt"/>
+              <v:oval id="_x0000_s63502" style="position:absolute;left:7605;top:1972;width:57;height:57" fillcolor="black [3213]">
+                <o:lock v:ext="edit" aspectratio="t"/>
+              </v:oval>
+              <v:oval id="_x0000_s63503" style="position:absolute;left:7605;top:3056;width:57;height:57" fillcolor="black [3213]">
+                <o:lock v:ext="edit" aspectratio="t"/>
+              </v:oval>
+            </v:group>
+            <v:group id="_x0000_s63504" style="position:absolute;left:3523;top:3294;width:283;height:1129;rotation:-90" coordorigin="4532,3392" coordsize="283,1129">
+              <v:shape id="_x0000_s63505" style="position:absolute;left:4532;top:3441;width:283;height:1027" coordsize="283,1027" path="m144,r-2,174l,249r283,75l,399r283,75l,550r283,75l,701r283,75l142,851r2,176e" filled="f" strokeweight="1.5pt">
+                <v:path arrowok="t"/>
+              </v:shape>
+              <v:oval id="_x0000_s63506" style="position:absolute;left:4645;top:4464;width:57;height:57;rotation:90" fillcolor="black [3213]">
+                <o:lock v:ext="edit" aspectratio="t"/>
+              </v:oval>
+              <v:oval id="_x0000_s63507" style="position:absolute;left:4645;top:3392;width:57;height:57;rotation:90" fillcolor="black [3213]">
+                <o:lock v:ext="edit" aspectratio="t"/>
+              </v:oval>
+            </v:group>
+            <v:group id="_x0000_s63508" style="position:absolute;left:4178;top:3833;width:57;height:1150" coordorigin="7605,1972" coordsize="57,1150">
+              <v:shape id="_x0000_s63509" type="#_x0000_t32" style="position:absolute;left:7633;top:1988;width:1;height:1134" o:connectortype="straight" strokeweight="1.25pt"/>
+              <v:oval id="_x0000_s63510" style="position:absolute;left:7605;top:1972;width:57;height:57" fillcolor="black [3213]">
+                <o:lock v:ext="edit" aspectratio="t"/>
+              </v:oval>
+              <v:oval id="_x0000_s63511" style="position:absolute;left:7605;top:3056;width:57;height:57" fillcolor="black [3213]">
+                <o:lock v:ext="edit" aspectratio="t"/>
+              </v:oval>
+            </v:group>
+            <v:group id="_x0000_s63521" style="position:absolute;left:4720;top:4730;width:1129;height:454;rotation:90" coordorigin="6484,2148" coordsize="1129,454">
+              <v:group id="_x0000_s63522" style="position:absolute;left:6876;top:2148;width:344;height:454" coordorigin="6808,2148" coordsize="344,454">
+                <v:rect id="_x0000_s63523" style="position:absolute;left:6808;top:2148;width:113;height:454" fillcolor="white [3212]" strokeweight="1.5pt"/>
+                <v:rect id="_x0000_s63524" style="position:absolute;left:7039;top:2148;width:113;height:454" fillcolor="white [3212]" strokeweight="1.5pt"/>
+              </v:group>
+              <v:group id="_x0000_s63525" style="position:absolute;left:6484;top:2347;width:1129;height:57" coordorigin="6484,2399" coordsize="1129,57">
+                <v:oval id="_x0000_s63526" style="position:absolute;left:7556;top:2399;width:57;height:57" fillcolor="black [3213]">
+                  <o:lock v:ext="edit" aspectratio="t"/>
+                </v:oval>
+                <v:oval id="_x0000_s63527" style="position:absolute;left:6484;top:2399;width:57;height:57" fillcolor="black [3213]">
+                  <o:lock v:ext="edit" aspectratio="t"/>
+                </v:oval>
+              </v:group>
+              <v:shape id="_x0000_s63528" type="#_x0000_t32" style="position:absolute;left:6541;top:2375;width:320;height:1;flip:y" o:connectortype="straight" strokeweight="1.25pt"/>
+              <v:shape id="_x0000_s63529" type="#_x0000_t32" style="position:absolute;left:7235;top:2375;width:321;height:1" o:connectortype="straight" strokeweight="1.25pt"/>
+            </v:group>
+            <v:group id="_x0000_s63530" style="position:absolute;left:2546;top:3842;width:57;height:1150;rotation:90" coordorigin="7605,1972" coordsize="57,1150">
+              <v:shape id="_x0000_s63531" type="#_x0000_t32" style="position:absolute;left:7633;top:1988;width:1;height:1134" o:connectortype="straight" strokeweight="1.25pt"/>
+              <v:oval id="_x0000_s63532" style="position:absolute;left:7605;top:1972;width:57;height:57" fillcolor="black [3213]">
+                <o:lock v:ext="edit" aspectratio="t"/>
+              </v:oval>
+              <v:oval id="_x0000_s63533" style="position:absolute;left:7605;top:3056;width:57;height:57" fillcolor="black [3213]">
+                <o:lock v:ext="edit" aspectratio="t"/>
+              </v:oval>
+            </v:group>
+            <v:shape id="_x0000_s63534" type="#_x0000_t202" style="position:absolute;left:3453;top:4320;width:380;height:308" filled="f" stroked="f">
+              <v:textbox style="mso-next-textbox:#_x0000_s63534" inset="0,.5mm,0,.5mm">
+                <w:txbxContent>
+                  <w:p>
+                    <w:pPr>
+                      <w:jc w:val="center"/>
+                      <w:rPr>
+                        <w:rFonts w:ascii="Times New Roman" w:hAnsi="Times New Roman" w:cs="Times New Roman"/>
+                        <w:sz w:val="20"/>
+                        <w:vertAlign w:val="subscript"/>
+                      </w:rPr>
+                    </w:pPr>
+                    <w:r>
+                      <w:rPr>
+                        <w:rFonts w:ascii="Times New Roman" w:hAnsi="Times New Roman" w:cs="Times New Roman"/>
+                        <w:i/>
+                        <w:sz w:val="20"/>
+                      </w:rPr>
+                      <w:t>C</w:t>
+                    </w:r>
+                    <w:r>
+                      <w:rPr>
+                        <w:rFonts w:ascii="Times New Roman" w:hAnsi="Times New Roman" w:cs="Times New Roman"/>
+                        <w:sz w:val="20"/>
+                        <w:vertAlign w:val="subscript"/>
+                      </w:rPr>
+                      <w:t>surf</w:t>
+                    </w:r>
+                  </w:p>
+                </w:txbxContent>
+              </v:textbox>
+            </v:shape>
+            <v:shape id="_x0000_s63535" type="#_x0000_t202" style="position:absolute;left:4563;top:3875;width:380;height:308" filled="f" stroked="f">
+              <v:textbox style="mso-next-textbox:#_x0000_s63535" inset="0,.5mm,0,.5mm">
+                <w:txbxContent>
+                  <w:p>
+                    <w:pPr>
+                      <w:jc w:val="center"/>
+                      <w:rPr>
+                        <w:rFonts w:ascii="Times New Roman" w:hAnsi="Times New Roman" w:cs="Times New Roman"/>
+                        <w:sz w:val="20"/>
+                      </w:rPr>
+                    </w:pPr>
+                    <w:r>
+                      <w:rPr>
+                        <w:rFonts w:ascii="Times New Roman" w:hAnsi="Times New Roman" w:cs="Times New Roman"/>
+                        <w:i/>
+                        <w:sz w:val="20"/>
+                      </w:rPr>
+                      <w:t>R</w:t>
+                    </w:r>
+                    <w:r>
+                      <w:rPr>
+                        <w:rFonts w:ascii="Times New Roman" w:hAnsi="Times New Roman" w:cs="Times New Roman"/>
+                        <w:sz w:val="20"/>
+                        <w:vertAlign w:val="subscript"/>
+                      </w:rPr>
+                      <w:t>int</w:t>
+                    </w:r>
+                  </w:p>
+                </w:txbxContent>
+              </v:textbox>
+            </v:shape>
+            <v:shape id="_x0000_s63537" type="#_x0000_t32" style="position:absolute;left:2026;top:4446;width:1;height:1022" o:connectortype="straight" strokecolor="black [3213]">
+              <v:stroke startarrow="open" endarrow="open"/>
+            </v:shape>
+            <v:shape id="_x0000_s63539" type="#_x0000_t202" style="position:absolute;left:6950;top:4797;width:380;height:308" filled="f" stroked="f">
+              <v:textbox style="mso-next-textbox:#_x0000_s63539" inset="0,.5mm,0,.5mm">
+                <w:txbxContent>
+                  <w:p>
+                    <w:pPr>
+                      <w:jc w:val="center"/>
+                      <w:rPr>
+                        <w:rFonts w:ascii="Times New Roman" w:hAnsi="Times New Roman" w:cs="Times New Roman"/>
+                        <w:sz w:val="20"/>
+                      </w:rPr>
+                    </w:pPr>
+                    <w:r>
+                      <w:rPr>
+                        <w:rFonts w:ascii="Times New Roman" w:hAnsi="Times New Roman" w:cs="Times New Roman"/>
+                        <w:i/>
+                        <w:sz w:val="20"/>
+                      </w:rPr>
+                      <w:t>V</w:t>
+                    </w:r>
+                    <w:r>
+                      <w:rPr>
+                        <w:rFonts w:ascii="Times New Roman" w:hAnsi="Times New Roman" w:cs="Times New Roman"/>
+                        <w:sz w:val="20"/>
+                        <w:vertAlign w:val="subscript"/>
+                      </w:rPr>
+                      <w:t>0</w:t>
+                    </w:r>
+                  </w:p>
+                </w:txbxContent>
+              </v:textbox>
+            </v:shape>
+            <v:shape id="_x0000_s63540" type="#_x0000_t202" style="position:absolute;left:7214;top:3993;width:380;height:308" filled="f" stroked="f">
+              <v:textbox style="mso-next-textbox:#_x0000_s63540" inset="0,.5mm,0,.5mm">
+                <w:txbxContent>
+                  <w:p>
+                    <w:pPr>
+                      <w:jc w:val="center"/>
+                      <w:rPr>
+                        <w:rFonts w:ascii="Times New Roman" w:hAnsi="Times New Roman" w:cs="Times New Roman"/>
+                        <w:sz w:val="20"/>
+                      </w:rPr>
+                    </w:pPr>
+                    <w:r>
+                      <w:rPr>
+                        <w:rFonts w:ascii="Times New Roman" w:hAnsi="Times New Roman" w:cs="Times New Roman"/>
+                        <w:sz w:val="20"/>
+                      </w:rPr>
+                      <w:t>+</w:t>
+                    </w:r>
+                  </w:p>
+                </w:txbxContent>
+              </v:textbox>
+            </v:shape>
+            <v:shape id="_x0000_s63541" type="#_x0000_t202" style="position:absolute;left:7214;top:5627;width:380;height:308" filled="f" stroked="f">
+              <v:textbox style="mso-next-textbox:#_x0000_s63541" inset="0,.5mm,0,.5mm">
+                <w:txbxContent>
+                  <w:p>
+                    <w:pPr>
+                      <w:jc w:val="center"/>
+                      <w:rPr>
+                        <w:rFonts w:ascii="Times New Roman" w:hAnsi="Times New Roman" w:cs="Times New Roman"/>
+                        <w:sz w:val="20"/>
+                      </w:rPr>
+                    </w:pPr>
+                    <w:r>
+                      <w:rPr>
+                        <w:rFonts w:ascii="Times New Roman" w:hAnsi="Times New Roman" w:cs="Times New Roman"/>
+                        <w:sz w:val="20"/>
+                      </w:rPr>
+                      <w:t>–</w:t>
+                    </w:r>
+                  </w:p>
+                </w:txbxContent>
+              </v:textbox>
+            </v:shape>
+            <v:group id="_x0000_s63542" style="position:absolute;left:7914;top:3847;width:57;height:1150;rotation:90" coordorigin="7605,1972" coordsize="57,1150">
+              <v:shape id="_x0000_s63543" type="#_x0000_t32" style="position:absolute;left:7633;top:1988;width:1;height:1134" o:connectortype="straight" strokeweight="1.25pt"/>
+              <v:oval id="_x0000_s63544" style="position:absolute;left:7605;top:1972;width:57;height:57" fillcolor="black [3213]">
+                <o:lock v:ext="edit" aspectratio="t"/>
+              </v:oval>
+              <v:oval id="_x0000_s63545" style="position:absolute;left:7605;top:3056;width:57;height:57" fillcolor="black [3213]">
+                <o:lock v:ext="edit" aspectratio="t"/>
+              </v:oval>
+            </v:group>
+            <v:shape id="_x0000_s63546" type="#_x0000_t32" style="position:absolute;left:7394;top:4451;width:1;height:1022" o:connectortype="straight" strokecolor="black [3213]">
+              <v:stroke startarrow="open" endarrow="open"/>
+            </v:shape>
+            <v:group id="_x0000_s63547" style="position:absolute;left:7914;top:4927;width:57;height:1150;rotation:90" coordorigin="7605,1972" coordsize="57,1150">
+              <v:shape id="_x0000_s63548" type="#_x0000_t32" style="position:absolute;left:7633;top:1988;width:1;height:1134" o:connectortype="straight" strokeweight="1.25pt"/>
+              <v:oval id="_x0000_s63549" style="position:absolute;left:7605;top:1972;width:57;height:57" fillcolor="black [3213]">
+                <o:lock v:ext="edit" aspectratio="t"/>
+              </v:oval>
+              <v:oval id="_x0000_s63550" style="position:absolute;left:7605;top:3056;width:57;height:57" fillcolor="black [3213]">
+                <o:lock v:ext="edit" aspectratio="t"/>
+              </v:oval>
+            </v:group>
+            <v:shape id="_x0000_s63551" type="#_x0000_t202" style="position:absolute;left:8768;top:4788;width:380;height:308" filled="f" stroked="f">
+              <v:textbox style="mso-next-textbox:#_x0000_s63551" inset="0,.5mm,0,.5mm">
+                <w:txbxContent>
+                  <w:p>
+                    <w:pPr>
+                      <w:jc w:val="center"/>
+                      <w:rPr>
+                        <w:rFonts w:ascii="Times New Roman" w:hAnsi="Times New Roman" w:cs="Times New Roman"/>
+                        <w:sz w:val="20"/>
+                      </w:rPr>
+                    </w:pPr>
+                    <w:r>
+                      <w:rPr>
+                        <w:rFonts w:ascii="Times New Roman" w:hAnsi="Times New Roman" w:cs="Times New Roman"/>
+                        <w:i/>
+                        <w:sz w:val="20"/>
+                      </w:rPr>
+                      <w:t>ε</w:t>
+                    </w:r>
+                  </w:p>
+                </w:txbxContent>
+              </v:textbox>
+            </v:shape>
+            <w10:wrap type="none"/>
+            <w10:anchorlock/>
+          </v:group>
+        </w:pict>
+      </w:r>
+    </w:p>
+    <w:p/>
+    <w:p>
+      <w:pPr>
+        <w:pStyle w:val="Heading1"/>
+      </w:pPr>
+      <w:bookmarkStart w:id="14" w:name="_Toc58179112"/>
       <w:r>
         <w:t>Notes</w:t>
       </w:r>
-      <w:bookmarkEnd w:id="13"/>
+      <w:bookmarkEnd w:id="14"/>
     </w:p>
     <w:p>
       <w:pPr>
@@ -19691,11 +20226,11 @@
       <w:pPr>
         <w:pStyle w:val="Heading1"/>
       </w:pPr>
-      <w:bookmarkStart w:id="14" w:name="_Toc58043380"/>
+      <w:bookmarkStart w:id="15" w:name="_Toc58179113"/>
       <w:r>
         <w:t>Version</w:t>
       </w:r>
-      <w:bookmarkEnd w:id="14"/>
+      <w:bookmarkEnd w:id="15"/>
     </w:p>
     <w:p>
       <w:r>
@@ -19718,6 +20253,9 @@
       </w:r>
       <w:r>
         <w:t>, 24</w:t>
+      </w:r>
+      <w:r>
+        <w:t>, 20201206</w:t>
       </w:r>
     </w:p>
     <w:p/>

</xml_diff>